<commit_message>
separate sweave file for tables
</commit_message>
<xml_diff>
--- a/word/Beck_and_Murphy_manuR1.docx
+++ b/word/Beck_and_Murphy_manuR1.docx
@@ -3293,7 +3293,7 @@
           <v:shape id="_x0000_i1025" type="#_x0000_t75" style="width:4in;height:18.35pt" o:ole="">
             <v:imagedata r:id="rId11" o:title=""/>
           </v:shape>
-          <o:OLEObject Type="Embed" ProgID="Equation.3" ShapeID="_x0000_i1025" DrawAspect="Content" ObjectID="_1534769127" r:id="rId12"/>
+          <o:OLEObject Type="Embed" ProgID="Equation.3" ShapeID="_x0000_i1025" DrawAspect="Content" ObjectID="_1534833263" r:id="rId12"/>
         </w:object>
       </w:r>
       <w:r>
@@ -4804,7 +4804,7 @@
           <v:shape id="_x0000_i1026" type="#_x0000_t75" style="width:148.1pt;height:51.6pt" o:ole="">
             <v:imagedata r:id="rId13" o:title=""/>
           </v:shape>
-          <o:OLEObject Type="Embed" ProgID="Equation.3" ShapeID="_x0000_i1026" DrawAspect="Content" ObjectID="_1534769128" r:id="rId14"/>
+          <o:OLEObject Type="Embed" ProgID="Equation.3" ShapeID="_x0000_i1026" DrawAspect="Content" ObjectID="_1534833264" r:id="rId14"/>
         </w:object>
       </w:r>
       <w:r>
@@ -4951,7 +4951,7 @@
           <v:shape id="_x0000_i1027" type="#_x0000_t75" style="width:22.4pt;height:20.4pt" o:ole="">
             <v:imagedata r:id="rId15" o:title=""/>
           </v:shape>
-          <o:OLEObject Type="Embed" ProgID="Equation.3" ShapeID="_x0000_i1027" DrawAspect="Content" ObjectID="_1534769129" r:id="rId16"/>
+          <o:OLEObject Type="Embed" ProgID="Equation.3" ShapeID="_x0000_i1027" DrawAspect="Content" ObjectID="_1534833265" r:id="rId16"/>
         </w:object>
       </w:r>
       <w:r>
@@ -5058,7 +5058,7 @@
           <v:shape id="_x0000_i1028" type="#_x0000_t75" style="width:193.6pt;height:51.6pt" o:ole="">
             <v:imagedata r:id="rId17" o:title=""/>
           </v:shape>
-          <o:OLEObject Type="Embed" ProgID="Equation.3" ShapeID="_x0000_i1028" DrawAspect="Content" ObjectID="_1534769130" r:id="rId18"/>
+          <o:OLEObject Type="Embed" ProgID="Equation.3" ShapeID="_x0000_i1028" DrawAspect="Content" ObjectID="_1534833266" r:id="rId18"/>
         </w:object>
       </w:r>
       <w:r>
@@ -5141,7 +5141,7 @@
           <v:shape id="_x0000_i1029" type="#_x0000_t75" style="width:47.55pt;height:21.75pt" o:ole="">
             <v:imagedata r:id="rId19" o:title=""/>
           </v:shape>
-          <o:OLEObject Type="Embed" ProgID="Equation.3" ShapeID="_x0000_i1029" DrawAspect="Content" ObjectID="_1534769131" r:id="rId20"/>
+          <o:OLEObject Type="Embed" ProgID="Equation.3" ShapeID="_x0000_i1029" DrawAspect="Content" ObjectID="_1534833267" r:id="rId20"/>
         </w:object>
       </w:r>
       <w:r>
@@ -5176,7 +5176,7 @@
           <v:shape id="_x0000_i1030" type="#_x0000_t75" style="width:42.1pt;height:21.75pt" o:ole="">
             <v:imagedata r:id="rId21" o:title=""/>
           </v:shape>
-          <o:OLEObject Type="Embed" ProgID="Equation.3" ShapeID="_x0000_i1030" DrawAspect="Content" ObjectID="_1534769132" r:id="rId22"/>
+          <o:OLEObject Type="Embed" ProgID="Equation.3" ShapeID="_x0000_i1030" DrawAspect="Content" ObjectID="_1534833268" r:id="rId22"/>
         </w:object>
       </w:r>
       <w:r>
@@ -5245,7 +5245,7 @@
           <v:shape id="_x0000_i1031" type="#_x0000_t75" style="width:179.3pt;height:67.9pt" o:ole="">
             <v:imagedata r:id="rId23" o:title=""/>
           </v:shape>
-          <o:OLEObject Type="Embed" ProgID="Equation.3" ShapeID="_x0000_i1031" DrawAspect="Content" ObjectID="_1534769133" r:id="rId24"/>
+          <o:OLEObject Type="Embed" ProgID="Equation.3" ShapeID="_x0000_i1031" DrawAspect="Content" ObjectID="_1534833269" r:id="rId24"/>
         </w:object>
       </w:r>
       <w:r>
@@ -6124,7 +6124,7 @@
           <v:shape id="_x0000_i1032" type="#_x0000_t75" style="width:112.1pt;height:19pt" o:ole="">
             <v:imagedata r:id="rId25" o:title=""/>
           </v:shape>
-          <o:OLEObject Type="Embed" ProgID="Equation.3" ShapeID="_x0000_i1032" DrawAspect="Content" ObjectID="_1534769134" r:id="rId26"/>
+          <o:OLEObject Type="Embed" ProgID="Equation.3" ShapeID="_x0000_i1032" DrawAspect="Content" ObjectID="_1534833270" r:id="rId26"/>
         </w:object>
       </w:r>
       <w:r>
@@ -6682,7 +6682,7 @@
           <v:shape id="_x0000_i1033" type="#_x0000_t75" style="width:25.15pt;height:20.4pt" o:ole="">
             <v:imagedata r:id="rId27" o:title=""/>
           </v:shape>
-          <o:OLEObject Type="Embed" ProgID="Equation.3" ShapeID="_x0000_i1033" DrawAspect="Content" ObjectID="_1534769135" r:id="rId28"/>
+          <o:OLEObject Type="Embed" ProgID="Equation.3" ShapeID="_x0000_i1033" DrawAspect="Content" ObjectID="_1534833271" r:id="rId28"/>
         </w:object>
       </w:r>
       <w:r>
@@ -6720,7 +6720,7 @@
           <v:shape id="_x0000_i1034" type="#_x0000_t75" style="width:27.85pt;height:19pt" o:ole="">
             <v:imagedata r:id="rId29" o:title=""/>
           </v:shape>
-          <o:OLEObject Type="Embed" ProgID="Equation.3" ShapeID="_x0000_i1034" DrawAspect="Content" ObjectID="_1534769136" r:id="rId30"/>
+          <o:OLEObject Type="Embed" ProgID="Equation.3" ShapeID="_x0000_i1034" DrawAspect="Content" ObjectID="_1534833272" r:id="rId30"/>
         </w:object>
       </w:r>
       <w:r>
@@ -6817,7 +6817,7 @@
           <v:shape id="_x0000_i1035" type="#_x0000_t75" style="width:34.65pt;height:20.4pt" o:ole="">
             <v:imagedata r:id="rId31" o:title=""/>
           </v:shape>
-          <o:OLEObject Type="Embed" ProgID="Equation.3" ShapeID="_x0000_i1035" DrawAspect="Content" ObjectID="_1534769137" r:id="rId32"/>
+          <o:OLEObject Type="Embed" ProgID="Equation.3" ShapeID="_x0000_i1035" DrawAspect="Content" ObjectID="_1534833273" r:id="rId32"/>
         </w:object>
       </w:r>
       <w:r>
@@ -6882,7 +6882,7 @@
           <v:shape id="_x0000_i1036" type="#_x0000_t75" style="width:32.6pt;height:19pt" o:ole="">
             <v:imagedata r:id="rId33" o:title=""/>
           </v:shape>
-          <o:OLEObject Type="Embed" ProgID="Equation.3" ShapeID="_x0000_i1036" DrawAspect="Content" ObjectID="_1534769138" r:id="rId34"/>
+          <o:OLEObject Type="Embed" ProgID="Equation.3" ShapeID="_x0000_i1036" DrawAspect="Content" ObjectID="_1534833274" r:id="rId34"/>
         </w:object>
       </w:r>
       <w:r>
@@ -6989,7 +6989,7 @@
           <v:shape id="_x0000_i1037" type="#_x0000_t75" style="width:148.75pt;height:21.75pt" o:ole="">
             <v:imagedata r:id="rId35" o:title=""/>
           </v:shape>
-          <o:OLEObject Type="Embed" ProgID="Equation.3" ShapeID="_x0000_i1037" DrawAspect="Content" ObjectID="_1534769139" r:id="rId36"/>
+          <o:OLEObject Type="Embed" ProgID="Equation.3" ShapeID="_x0000_i1037" DrawAspect="Content" ObjectID="_1534833275" r:id="rId36"/>
         </w:object>
       </w:r>
       <w:r>
@@ -7042,7 +7042,7 @@
           <v:shape id="_x0000_i1038" type="#_x0000_t75" style="width:152.15pt;height:22.4pt" o:ole="">
             <v:imagedata r:id="rId37" o:title=""/>
           </v:shape>
-          <o:OLEObject Type="Embed" ProgID="Equation.3" ShapeID="_x0000_i1038" DrawAspect="Content" ObjectID="_1534769140" r:id="rId38"/>
+          <o:OLEObject Type="Embed" ProgID="Equation.3" ShapeID="_x0000_i1038" DrawAspect="Content" ObjectID="_1534833276" r:id="rId38"/>
         </w:object>
       </w:r>
       <w:r>
@@ -7093,7 +7093,7 @@
           <v:shape id="_x0000_i1039" type="#_x0000_t75" style="width:29.2pt;height:20.4pt" o:ole="">
             <v:imagedata r:id="rId39" o:title=""/>
           </v:shape>
-          <o:OLEObject Type="Embed" ProgID="Equation.3" ShapeID="_x0000_i1039" DrawAspect="Content" ObjectID="_1534769141" r:id="rId40"/>
+          <o:OLEObject Type="Embed" ProgID="Equation.3" ShapeID="_x0000_i1039" DrawAspect="Content" ObjectID="_1534833277" r:id="rId40"/>
         </w:object>
       </w:r>
       <w:r>
@@ -7142,7 +7142,7 @@
           <v:shape id="_x0000_i1040" type="#_x0000_t75" style="width:32.6pt;height:21.75pt" o:ole="">
             <v:imagedata r:id="rId41" o:title=""/>
           </v:shape>
-          <o:OLEObject Type="Embed" ProgID="Equation.3" ShapeID="_x0000_i1040" DrawAspect="Content" ObjectID="_1534769142" r:id="rId42"/>
+          <o:OLEObject Type="Embed" ProgID="Equation.3" ShapeID="_x0000_i1040" DrawAspect="Content" ObjectID="_1534833278" r:id="rId42"/>
         </w:object>
       </w:r>
       <w:r>
@@ -7180,7 +7180,7 @@
           <v:shape id="_x0000_i1041" type="#_x0000_t75" style="width:91pt;height:21.75pt" o:ole="">
             <v:imagedata r:id="rId43" o:title=""/>
           </v:shape>
-          <o:OLEObject Type="Embed" ProgID="Equation.3" ShapeID="_x0000_i1041" DrawAspect="Content" ObjectID="_1534769143" r:id="rId44"/>
+          <o:OLEObject Type="Embed" ProgID="Equation.3" ShapeID="_x0000_i1041" DrawAspect="Content" ObjectID="_1534833279" r:id="rId44"/>
         </w:object>
       </w:r>
       <w:proofErr w:type="gramStart"/>
@@ -8063,7 +8063,7 @@
           <v:shape id="_x0000_i1042" type="#_x0000_t75" style="width:31.9pt;height:20.4pt" o:ole="">
             <v:imagedata r:id="rId45" o:title=""/>
           </v:shape>
-          <o:OLEObject Type="Embed" ProgID="Equation.3" ShapeID="_x0000_i1042" DrawAspect="Content" ObjectID="_1534769144" r:id="rId46"/>
+          <o:OLEObject Type="Embed" ProgID="Equation.3" ShapeID="_x0000_i1042" DrawAspect="Content" ObjectID="_1534833280" r:id="rId46"/>
         </w:object>
       </w:r>
       <w:r>
@@ -8174,7 +8174,7 @@
           <v:shape id="_x0000_i1043" type="#_x0000_t75" style="width:29.9pt;height:20.4pt" o:ole="">
             <v:imagedata r:id="rId47" o:title=""/>
           </v:shape>
-          <o:OLEObject Type="Embed" ProgID="Equation.3" ShapeID="_x0000_i1043" DrawAspect="Content" ObjectID="_1534769145" r:id="rId48"/>
+          <o:OLEObject Type="Embed" ProgID="Equation.3" ShapeID="_x0000_i1043" DrawAspect="Content" ObjectID="_1534833281" r:id="rId48"/>
         </w:object>
       </w:r>
       <w:r>
@@ -8348,17 +8348,7 @@
           <w:sz w:val="24"/>
           <w:szCs w:val="24"/>
         </w:rPr>
-        <w:t>The optimal half-window widths and d</w:t>
-      </w:r>
-      <w:bookmarkStart w:id="1" w:name="_GoBack"/>
-      <w:bookmarkEnd w:id="1"/>
-      <w:r>
-        <w:rPr>
-          <w:rFonts w:ascii="Times New Roman" w:hAnsi="Times New Roman" w:cs="Times New Roman"/>
-          <w:sz w:val="24"/>
-          <w:szCs w:val="24"/>
-        </w:rPr>
-        <w:t>egrees of freedom for smoothing varied at each station for WRTDS and GAMs, respectively. For WRTDS, optimal half-window</w:t>
+        <w:t>The optimal half-window widths and degrees of freedom for smoothing varied at each station for WRTDS and GAMs, respectively. For WRTDS, optimal half-window</w:t>
       </w:r>
       <w:r>
         <w:rPr>
@@ -8376,7 +8366,7 @@
         </w:rPr>
         <w:t>widths identified by generalized cross-validation were 0.25 as a proportion of each year</w:t>
       </w:r>
-      <w:ins w:id="2" w:author="Beck, Marcus" w:date="2016-09-07T14:42:00Z">
+      <w:ins w:id="1" w:author="Beck, Marcus" w:date="2016-09-07T14:42:00Z">
         <w:r>
           <w:rPr>
             <w:rFonts w:ascii="Times New Roman" w:hAnsi="Times New Roman" w:cs="Times New Roman"/>
@@ -8386,7 +8376,7 @@
           <w:t xml:space="preserve"> (seasonal component</w:t>
         </w:r>
       </w:ins>
-      <w:ins w:id="3" w:author="Beck, Marcus" w:date="2016-09-07T14:48:00Z">
+      <w:ins w:id="2" w:author="Beck, Marcus" w:date="2016-09-07T14:48:00Z">
         <w:r>
           <w:rPr>
             <w:rFonts w:ascii="Times New Roman" w:hAnsi="Times New Roman" w:cs="Times New Roman"/>
@@ -8397,7 +8387,7 @@
         </w:r>
       </w:ins>
       <w:proofErr w:type="spellStart"/>
-      <w:ins w:id="4" w:author="Beck, Marcus" w:date="2016-09-07T14:49:00Z">
+      <w:ins w:id="3" w:author="Beck, Marcus" w:date="2016-09-07T14:49:00Z">
         <w:r>
           <w:rPr>
             <w:rFonts w:ascii="Times New Roman" w:hAnsi="Times New Roman" w:cs="Times New Roman"/>
@@ -8416,7 +8406,7 @@
           <w:t xml:space="preserve"> terms in eq. (1)</w:t>
         </w:r>
       </w:ins>
-      <w:ins w:id="5" w:author="Beck, Marcus" w:date="2016-09-07T14:42:00Z">
+      <w:ins w:id="4" w:author="Beck, Marcus" w:date="2016-09-07T14:42:00Z">
         <w:r>
           <w:rPr>
             <w:rFonts w:ascii="Times New Roman" w:hAnsi="Times New Roman" w:cs="Times New Roman"/>
@@ -8434,7 +8424,7 @@
         </w:rPr>
         <w:t>, 13.59 years</w:t>
       </w:r>
-      <w:ins w:id="6" w:author="Beck, Marcus" w:date="2016-09-07T14:49:00Z">
+      <w:ins w:id="5" w:author="Beck, Marcus" w:date="2016-09-07T14:49:00Z">
         <w:r>
           <w:rPr>
             <w:rFonts w:ascii="Times New Roman" w:hAnsi="Times New Roman" w:cs="Times New Roman"/>
@@ -8469,7 +8459,7 @@
         </w:rPr>
         <w:t>, and 0.25 as a proportion of the total range of salinity</w:t>
       </w:r>
-      <w:ins w:id="7" w:author="Beck, Marcus" w:date="2016-09-07T14:50:00Z">
+      <w:ins w:id="6" w:author="Beck, Marcus" w:date="2016-09-07T14:50:00Z">
         <w:r>
           <w:rPr>
             <w:rFonts w:ascii="Times New Roman" w:hAnsi="Times New Roman" w:cs="Times New Roman"/>
@@ -8536,7 +8526,7 @@
         </w:rPr>
         <w:t xml:space="preserve">wide windows for the year weights while minimizing the seasonal </w:t>
       </w:r>
-      <w:del w:id="8" w:author="Beck, Marcus" w:date="2016-09-07T14:42:00Z">
+      <w:del w:id="7" w:author="Beck, Marcus" w:date="2016-09-07T14:42:00Z">
         <w:r>
           <w:rPr>
             <w:rFonts w:ascii="Times New Roman" w:hAnsi="Times New Roman" w:cs="Times New Roman"/>
@@ -8546,7 +8536,7 @@
           <w:delText>(annual proportion)</w:delText>
         </w:r>
       </w:del>
-      <w:del w:id="9" w:author="Beck, Marcus" w:date="2016-09-07T14:43:00Z">
+      <w:del w:id="8" w:author="Beck, Marcus" w:date="2016-09-07T14:43:00Z">
         <w:r>
           <w:rPr>
             <w:rFonts w:ascii="Times New Roman" w:hAnsi="Times New Roman" w:cs="Times New Roman"/>
@@ -8564,7 +8554,7 @@
         </w:rPr>
         <w:t>and flow component</w:t>
       </w:r>
-      <w:ins w:id="10" w:author="Beck, Marcus" w:date="2016-09-07T14:42:00Z">
+      <w:ins w:id="9" w:author="Beck, Marcus" w:date="2016-09-07T14:42:00Z">
         <w:r>
           <w:rPr>
             <w:rFonts w:ascii="Times New Roman" w:hAnsi="Times New Roman" w:cs="Times New Roman"/>
@@ -8614,7 +8604,7 @@
         </w:rPr>
         <w:t xml:space="preserve">he optimal smoothing procedure resulted in a smoother model at LE1.2 than TF1.6 with effective degrees of freedom of 35.5 and 71.4, respectively. The </w:t>
       </w:r>
-      <w:ins w:id="11" w:author="Beck, Marcus" w:date="2016-09-07T14:39:00Z">
+      <w:ins w:id="10" w:author="Beck, Marcus" w:date="2016-09-07T14:39:00Z">
         <w:r>
           <w:rPr>
             <w:rFonts w:ascii="Times New Roman" w:hAnsi="Times New Roman" w:cs="Times New Roman"/>
@@ -8624,7 +8614,7 @@
           <w:t>smoothing method used for the GAMs</w:t>
         </w:r>
       </w:ins>
-      <w:del w:id="12" w:author="Beck, Marcus" w:date="2016-09-07T14:40:00Z">
+      <w:del w:id="11" w:author="Beck, Marcus" w:date="2016-09-07T14:40:00Z">
         <w:r>
           <w:rPr>
             <w:rFonts w:ascii="Times New Roman" w:hAnsi="Times New Roman" w:cs="Times New Roman"/>
@@ -8666,7 +8656,7 @@
         </w:rPr>
         <w:t xml:space="preserve"> not split </w:t>
       </w:r>
-      <w:del w:id="13" w:author="Beck, Marcus" w:date="2016-09-07T14:40:00Z">
+      <w:del w:id="12" w:author="Beck, Marcus" w:date="2016-09-07T14:40:00Z">
         <w:r>
           <w:rPr>
             <w:rFonts w:ascii="Times New Roman" w:hAnsi="Times New Roman" w:cs="Times New Roman"/>
@@ -8684,7 +8674,7 @@
         </w:rPr>
         <w:t xml:space="preserve">the </w:t>
       </w:r>
-      <w:del w:id="14" w:author="Beck, Marcus" w:date="2016-09-07T14:40:00Z">
+      <w:del w:id="13" w:author="Beck, Marcus" w:date="2016-09-07T14:40:00Z">
         <w:r>
           <w:rPr>
             <w:rFonts w:ascii="Times New Roman" w:hAnsi="Times New Roman" w:cs="Times New Roman"/>
@@ -8694,7 +8684,7 @@
           <w:delText>effective</w:delText>
         </w:r>
       </w:del>
-      <w:del w:id="15" w:author="Beck, Marcus" w:date="2016-09-07T14:41:00Z">
+      <w:del w:id="14" w:author="Beck, Marcus" w:date="2016-09-07T14:41:00Z">
         <w:r>
           <w:rPr>
             <w:rFonts w:ascii="Times New Roman" w:hAnsi="Times New Roman" w:cs="Times New Roman"/>
@@ -8712,7 +8702,7 @@
         </w:rPr>
         <w:t xml:space="preserve">degrees of freedom among the three interacting </w:t>
       </w:r>
-      <w:del w:id="16" w:author="Beck, Marcus" w:date="2016-09-07T14:40:00Z">
+      <w:del w:id="15" w:author="Beck, Marcus" w:date="2016-09-07T14:40:00Z">
         <w:r>
           <w:rPr>
             <w:rFonts w:ascii="Times New Roman" w:hAnsi="Times New Roman" w:cs="Times New Roman"/>
@@ -8722,7 +8712,7 @@
           <w:delText>parameters</w:delText>
         </w:r>
       </w:del>
-      <w:ins w:id="17" w:author="Beck, Marcus" w:date="2016-09-07T14:40:00Z">
+      <w:ins w:id="16" w:author="Beck, Marcus" w:date="2016-09-07T14:40:00Z">
         <w:r>
           <w:rPr>
             <w:rFonts w:ascii="Times New Roman" w:hAnsi="Times New Roman" w:cs="Times New Roman"/>
@@ -10195,7 +10185,7 @@
         </w:rPr>
         <w:t xml:space="preserve"> </w:t>
       </w:r>
-      <w:del w:id="18" w:author="Beck, Marcus" w:date="2016-09-07T09:29:00Z">
+      <w:del w:id="17" w:author="Beck, Marcus" w:date="2016-09-07T09:29:00Z">
         <w:r>
           <w:rPr>
             <w:rFonts w:ascii="Times New Roman" w:hAnsi="Times New Roman" w:cs="Times New Roman"/>
@@ -10205,7 +10195,7 @@
           <w:delText>Figure 5</w:delText>
         </w:r>
       </w:del>
-      <w:ins w:id="19" w:author="Beck, Marcus" w:date="2016-09-07T09:29:00Z">
+      <w:ins w:id="18" w:author="Beck, Marcus" w:date="2016-09-07T09:29:00Z">
         <w:r>
           <w:rPr>
             <w:rFonts w:ascii="Times New Roman" w:hAnsi="Times New Roman" w:cs="Times New Roman"/>
@@ -10215,7 +10205,7 @@
           <w:t xml:space="preserve">Appendix </w:t>
         </w:r>
       </w:ins>
-      <w:ins w:id="20" w:author="Beck, Marcus" w:date="2016-09-07T09:36:00Z">
+      <w:ins w:id="19" w:author="Beck, Marcus" w:date="2016-09-07T09:36:00Z">
         <w:r>
           <w:rPr>
             <w:rFonts w:ascii="Times New Roman" w:hAnsi="Times New Roman" w:cs="Times New Roman"/>
@@ -10382,7 +10372,7 @@
         </w:rPr>
         <w:t xml:space="preserve"> </w:t>
       </w:r>
-      <w:del w:id="21" w:author="Beck, Marcus" w:date="2016-09-07T09:29:00Z">
+      <w:del w:id="20" w:author="Beck, Marcus" w:date="2016-09-07T09:29:00Z">
         <w:r>
           <w:rPr>
             <w:rFonts w:ascii="Times New Roman" w:hAnsi="Times New Roman" w:cs="Times New Roman"/>
@@ -10392,7 +10382,7 @@
           <w:delText>Figure 5</w:delText>
         </w:r>
       </w:del>
-      <w:ins w:id="22" w:author="Beck, Marcus" w:date="2016-09-07T09:29:00Z">
+      <w:ins w:id="21" w:author="Beck, Marcus" w:date="2016-09-07T09:29:00Z">
         <w:r>
           <w:rPr>
             <w:rFonts w:ascii="Times New Roman" w:hAnsi="Times New Roman" w:cs="Times New Roman"/>
@@ -10402,7 +10392,7 @@
           <w:t xml:space="preserve">Appendix </w:t>
         </w:r>
       </w:ins>
-      <w:ins w:id="23" w:author="Beck, Marcus" w:date="2016-09-07T09:36:00Z">
+      <w:ins w:id="22" w:author="Beck, Marcus" w:date="2016-09-07T09:36:00Z">
         <w:r>
           <w:rPr>
             <w:rFonts w:ascii="Times New Roman" w:hAnsi="Times New Roman" w:cs="Times New Roman"/>
@@ -10741,7 +10731,7 @@
         </w:rPr>
         <w:t xml:space="preserve">Figure </w:t>
       </w:r>
-      <w:del w:id="24" w:author="Beck, Marcus" w:date="2016-09-07T09:59:00Z">
+      <w:del w:id="23" w:author="Beck, Marcus" w:date="2016-09-07T09:59:00Z">
         <w:r>
           <w:rPr>
             <w:rFonts w:ascii="Times New Roman" w:hAnsi="Times New Roman" w:cs="Times New Roman"/>
@@ -10751,7 +10741,7 @@
           <w:delText xml:space="preserve">6 </w:delText>
         </w:r>
       </w:del>
-      <w:ins w:id="25" w:author="Beck, Marcus" w:date="2016-09-07T09:59:00Z">
+      <w:ins w:id="24" w:author="Beck, Marcus" w:date="2016-09-07T09:59:00Z">
         <w:r>
           <w:rPr>
             <w:rFonts w:ascii="Times New Roman" w:hAnsi="Times New Roman" w:cs="Times New Roman"/>
@@ -11196,7 +11186,7 @@
           <v:shape id="_x0000_i1044" type="#_x0000_t75" style="width:31.9pt;height:20.4pt" o:ole="">
             <v:imagedata r:id="rId45" o:title=""/>
           </v:shape>
-          <o:OLEObject Type="Embed" ProgID="Equation.3" ShapeID="_x0000_i1044" DrawAspect="Content" ObjectID="_1534769146" r:id="rId49"/>
+          <o:OLEObject Type="Embed" ProgID="Equation.3" ShapeID="_x0000_i1044" DrawAspect="Content" ObjectID="_1534833282" r:id="rId49"/>
         </w:object>
       </w:r>
       <w:r>
@@ -11326,7 +11316,7 @@
           <v:shape id="_x0000_i1045" type="#_x0000_t75" style="width:29.9pt;height:20.4pt" o:ole="">
             <v:imagedata r:id="rId50" o:title=""/>
           </v:shape>
-          <o:OLEObject Type="Embed" ProgID="Equation.3" ShapeID="_x0000_i1045" DrawAspect="Content" ObjectID="_1534769147" r:id="rId51"/>
+          <o:OLEObject Type="Embed" ProgID="Equation.3" ShapeID="_x0000_i1045" DrawAspect="Content" ObjectID="_1534833283" r:id="rId51"/>
         </w:object>
       </w:r>
       <w:r>
@@ -11393,7 +11383,7 @@
         </w:rPr>
         <w:t xml:space="preserve">width combination for WRTDS and optimal degrees of freedom for smoothing parameters with GAMs were identified. Figure </w:t>
       </w:r>
-      <w:del w:id="26" w:author="Beck, Marcus" w:date="2016-09-07T10:00:00Z">
+      <w:del w:id="25" w:author="Beck, Marcus" w:date="2016-09-07T10:00:00Z">
         <w:r>
           <w:rPr>
             <w:rFonts w:ascii="Times New Roman" w:hAnsi="Times New Roman" w:cs="Times New Roman"/>
@@ -11403,7 +11393,7 @@
           <w:delText xml:space="preserve">7 </w:delText>
         </w:r>
       </w:del>
-      <w:ins w:id="27" w:author="Beck, Marcus" w:date="2016-09-07T10:00:00Z">
+      <w:ins w:id="26" w:author="Beck, Marcus" w:date="2016-09-07T10:00:00Z">
         <w:r>
           <w:rPr>
             <w:rFonts w:ascii="Times New Roman" w:hAnsi="Times New Roman" w:cs="Times New Roman"/>
@@ -11429,7 +11419,7 @@
         </w:rPr>
         <w:t xml:space="preserve">is similar to Figure </w:t>
       </w:r>
-      <w:del w:id="28" w:author="Beck, Marcus" w:date="2016-09-07T09:59:00Z">
+      <w:del w:id="27" w:author="Beck, Marcus" w:date="2016-09-07T09:59:00Z">
         <w:r>
           <w:rPr>
             <w:rFonts w:ascii="Times New Roman" w:hAnsi="Times New Roman" w:cs="Times New Roman"/>
@@ -11439,7 +11429,7 @@
           <w:delText>6</w:delText>
         </w:r>
       </w:del>
-      <w:ins w:id="29" w:author="Beck, Marcus" w:date="2016-09-07T09:59:00Z">
+      <w:ins w:id="28" w:author="Beck, Marcus" w:date="2016-09-07T09:59:00Z">
         <w:r>
           <w:rPr>
             <w:rFonts w:ascii="Times New Roman" w:hAnsi="Times New Roman" w:cs="Times New Roman"/>
@@ -11546,7 +11536,7 @@
         </w:rPr>
         <w:t xml:space="preserve"> to </w:t>
       </w:r>
-      <w:del w:id="30" w:author="Beck, Marcus" w:date="2016-09-07T12:56:00Z">
+      <w:del w:id="29" w:author="Beck, Marcus" w:date="2016-09-07T12:56:00Z">
         <w:r>
           <w:rPr>
             <w:rFonts w:ascii="Times New Roman" w:hAnsi="Times New Roman" w:cs="Times New Roman"/>
@@ -11556,7 +11546,7 @@
           <w:delText xml:space="preserve">salinity </w:delText>
         </w:r>
       </w:del>
-      <w:ins w:id="31" w:author="Beck, Marcus" w:date="2016-09-07T12:56:00Z">
+      <w:ins w:id="30" w:author="Beck, Marcus" w:date="2016-09-07T12:56:00Z">
         <w:r>
           <w:rPr>
             <w:rFonts w:ascii="Times New Roman" w:hAnsi="Times New Roman" w:cs="Times New Roman"/>
@@ -11582,7 +11572,7 @@
         </w:rPr>
         <w:t xml:space="preserve">is apparent in the third panel of Figure </w:t>
       </w:r>
-      <w:del w:id="32" w:author="Beck, Marcus" w:date="2016-09-07T10:00:00Z">
+      <w:del w:id="31" w:author="Beck, Marcus" w:date="2016-09-07T10:00:00Z">
         <w:r>
           <w:rPr>
             <w:rFonts w:ascii="Times New Roman" w:hAnsi="Times New Roman" w:cs="Times New Roman"/>
@@ -11592,7 +11582,7 @@
           <w:delText xml:space="preserve">7 </w:delText>
         </w:r>
       </w:del>
-      <w:ins w:id="33" w:author="Beck, Marcus" w:date="2016-09-07T10:00:00Z">
+      <w:ins w:id="32" w:author="Beck, Marcus" w:date="2016-09-07T10:00:00Z">
         <w:r>
           <w:rPr>
             <w:rFonts w:ascii="Times New Roman" w:hAnsi="Times New Roman" w:cs="Times New Roman"/>
@@ -11701,7 +11691,7 @@
         </w:rPr>
         <w:t>, although there is some suggestion that GAMs are not separating the effect of flow and time as completely as WRTDS</w:t>
       </w:r>
-      <w:ins w:id="34" w:author="Beck, Marcus" w:date="2016-09-07T12:59:00Z">
+      <w:ins w:id="33" w:author="Beck, Marcus" w:date="2016-09-07T12:59:00Z">
         <w:r>
           <w:rPr>
             <w:rFonts w:ascii="Times New Roman" w:hAnsi="Times New Roman" w:cs="Times New Roman"/>
@@ -11711,7 +11701,7 @@
           <w:t xml:space="preserve">.  Specifically, results for WRTDS with no influence and a constant influence of flow showed less variation </w:t>
         </w:r>
       </w:ins>
-      <w:ins w:id="35" w:author="Beck, Marcus" w:date="2016-09-07T13:01:00Z">
+      <w:ins w:id="34" w:author="Beck, Marcus" w:date="2016-09-07T13:01:00Z">
         <w:r>
           <w:rPr>
             <w:rFonts w:ascii="Times New Roman" w:hAnsi="Times New Roman" w:cs="Times New Roman"/>
@@ -11721,7 +11711,7 @@
           <w:t xml:space="preserve">than GAMs </w:t>
         </w:r>
       </w:ins>
-      <w:ins w:id="36" w:author="Beck, Marcus" w:date="2016-09-07T12:59:00Z">
+      <w:ins w:id="35" w:author="Beck, Marcus" w:date="2016-09-07T12:59:00Z">
         <w:r>
           <w:rPr>
             <w:rFonts w:ascii="Times New Roman" w:hAnsi="Times New Roman" w:cs="Times New Roman"/>
@@ -11731,7 +11721,7 @@
           <w:t xml:space="preserve">in the </w:t>
         </w:r>
       </w:ins>
-      <w:ins w:id="37" w:author="Beck, Marcus" w:date="2016-09-07T13:00:00Z">
+      <w:ins w:id="36" w:author="Beck, Marcus" w:date="2016-09-07T13:00:00Z">
         <w:r>
           <w:rPr>
             <w:rFonts w:ascii="Times New Roman" w:hAnsi="Times New Roman" w:cs="Times New Roman"/>
@@ -11741,7 +11731,7 @@
           <w:t xml:space="preserve">relationship between chlorophyll and flow over time, consistent with the </w:t>
         </w:r>
       </w:ins>
-      <w:ins w:id="38" w:author="Beck, Marcus" w:date="2016-09-07T13:01:00Z">
+      <w:ins w:id="37" w:author="Beck, Marcus" w:date="2016-09-07T13:01:00Z">
         <w:r>
           <w:rPr>
             <w:rFonts w:ascii="Times New Roman" w:hAnsi="Times New Roman" w:cs="Times New Roman"/>
@@ -11751,7 +11741,7 @@
           <w:t xml:space="preserve">empirical </w:t>
         </w:r>
       </w:ins>
-      <w:ins w:id="39" w:author="Beck, Marcus" w:date="2016-09-07T13:02:00Z">
+      <w:ins w:id="38" w:author="Beck, Marcus" w:date="2016-09-07T13:02:00Z">
         <w:r>
           <w:rPr>
             <w:rFonts w:ascii="Times New Roman" w:hAnsi="Times New Roman" w:cs="Times New Roman"/>
@@ -11761,7 +11751,7 @@
           <w:t xml:space="preserve">relationships </w:t>
         </w:r>
       </w:ins>
-      <w:ins w:id="40" w:author="Beck, Marcus" w:date="2016-09-07T13:01:00Z">
+      <w:ins w:id="39" w:author="Beck, Marcus" w:date="2016-09-07T13:01:00Z">
         <w:r>
           <w:rPr>
             <w:rFonts w:ascii="Times New Roman" w:hAnsi="Times New Roman" w:cs="Times New Roman"/>
@@ -11881,7 +11871,7 @@
           <v:shape id="_x0000_i1046" type="#_x0000_t75" style="width:31.9pt;height:20.4pt" o:ole="">
             <v:imagedata r:id="rId45" o:title=""/>
           </v:shape>
-          <o:OLEObject Type="Embed" ProgID="Equation.3" ShapeID="_x0000_i1046" DrawAspect="Content" ObjectID="_1534769148" r:id="rId52"/>
+          <o:OLEObject Type="Embed" ProgID="Equation.3" ShapeID="_x0000_i1046" DrawAspect="Content" ObjectID="_1534833284" r:id="rId52"/>
         </w:object>
       </w:r>
       <w:r>
@@ -11964,7 +11954,7 @@
           <v:shape id="_x0000_i1047" type="#_x0000_t75" style="width:29.9pt;height:20.4pt" o:ole="">
             <v:imagedata r:id="rId50" o:title=""/>
           </v:shape>
-          <o:OLEObject Type="Embed" ProgID="Equation.3" ShapeID="_x0000_i1047" DrawAspect="Content" ObjectID="_1534769149" r:id="rId53"/>
+          <o:OLEObject Type="Embed" ProgID="Equation.3" ShapeID="_x0000_i1047" DrawAspect="Content" ObjectID="_1534833285" r:id="rId53"/>
         </w:object>
       </w:r>
       <w:r>
@@ -12028,7 +12018,7 @@
           <v:shape id="_x0000_i1048" type="#_x0000_t75" style="width:31.9pt;height:20.4pt" o:ole="">
             <v:imagedata r:id="rId45" o:title=""/>
           </v:shape>
-          <o:OLEObject Type="Embed" ProgID="Equation.3" ShapeID="_x0000_i1048" DrawAspect="Content" ObjectID="_1534769150" r:id="rId54"/>
+          <o:OLEObject Type="Embed" ProgID="Equation.3" ShapeID="_x0000_i1048" DrawAspect="Content" ObjectID="_1534833286" r:id="rId54"/>
         </w:object>
       </w:r>
       <w:r>
@@ -12167,7 +12157,7 @@
           <v:shape id="_x0000_i1049" type="#_x0000_t75" style="width:29.9pt;height:20.4pt" o:ole="">
             <v:imagedata r:id="rId50" o:title=""/>
           </v:shape>
-          <o:OLEObject Type="Embed" ProgID="Equation.3" ShapeID="_x0000_i1049" DrawAspect="Content" ObjectID="_1534769151" r:id="rId55"/>
+          <o:OLEObject Type="Embed" ProgID="Equation.3" ShapeID="_x0000_i1049" DrawAspect="Content" ObjectID="_1534833287" r:id="rId55"/>
         </w:object>
       </w:r>
       <w:r>
@@ -12357,7 +12347,7 @@
         </w:rPr>
         <w:t xml:space="preserve"> flow were also comparable. For example, Figure </w:t>
       </w:r>
-      <w:del w:id="41" w:author="Beck, Marcus" w:date="2016-09-07T09:59:00Z">
+      <w:del w:id="40" w:author="Beck, Marcus" w:date="2016-09-07T09:59:00Z">
         <w:r>
           <w:rPr>
             <w:rFonts w:ascii="Times New Roman" w:hAnsi="Times New Roman" w:cs="Times New Roman"/>
@@ -12367,7 +12357,7 @@
           <w:delText xml:space="preserve">6 </w:delText>
         </w:r>
       </w:del>
-      <w:ins w:id="42" w:author="Beck, Marcus" w:date="2016-09-07T09:59:00Z">
+      <w:ins w:id="41" w:author="Beck, Marcus" w:date="2016-09-07T09:59:00Z">
         <w:r>
           <w:rPr>
             <w:rFonts w:ascii="Times New Roman" w:hAnsi="Times New Roman" w:cs="Times New Roman"/>
@@ -12460,7 +12450,7 @@
         </w:rPr>
         <w:t xml:space="preserve"> time required to estimate WRTDS interpolation grids. Conventional modelling techniques </w:t>
       </w:r>
-      <w:del w:id="43" w:author="Beck, Marcus" w:date="2016-09-07T12:52:00Z">
+      <w:del w:id="42" w:author="Beck, Marcus" w:date="2016-09-07T12:52:00Z">
         <w:r>
           <w:rPr>
             <w:rFonts w:ascii="Times New Roman" w:hAnsi="Times New Roman" w:cs="Times New Roman"/>
@@ -12470,7 +12460,7 @@
           <w:delText xml:space="preserve">that have </w:delText>
         </w:r>
       </w:del>
-      <w:del w:id="44" w:author="Beck, Marcus" w:date="2016-09-07T12:51:00Z">
+      <w:del w:id="43" w:author="Beck, Marcus" w:date="2016-09-07T12:51:00Z">
         <w:r>
           <w:rPr>
             <w:rFonts w:ascii="Times New Roman" w:hAnsi="Times New Roman" w:cs="Times New Roman"/>
@@ -12536,7 +12526,7 @@
         </w:rPr>
         <w:t xml:space="preserve"> as ‘statistical straightjackets’ that</w:t>
       </w:r>
-      <w:ins w:id="45" w:author="Beck, Marcus" w:date="2016-09-07T12:49:00Z">
+      <w:ins w:id="44" w:author="Beck, Marcus" w:date="2016-09-07T12:49:00Z">
         <w:r>
           <w:rPr>
             <w:rFonts w:ascii="Times New Roman" w:hAnsi="Times New Roman" w:cs="Times New Roman"/>
@@ -12546,7 +12536,7 @@
           <w:t xml:space="preserve"> can </w:t>
         </w:r>
       </w:ins>
-      <w:ins w:id="46" w:author="Beck, Marcus" w:date="2016-09-07T12:50:00Z">
+      <w:ins w:id="45" w:author="Beck, Marcus" w:date="2016-09-07T12:50:00Z">
         <w:r>
           <w:rPr>
             <w:rFonts w:ascii="Times New Roman" w:hAnsi="Times New Roman" w:cs="Times New Roman"/>
@@ -12556,7 +12546,7 @@
           <w:t>inadequately</w:t>
         </w:r>
       </w:ins>
-      <w:ins w:id="47" w:author="Beck, Marcus" w:date="2016-09-07T12:49:00Z">
+      <w:ins w:id="46" w:author="Beck, Marcus" w:date="2016-09-07T12:49:00Z">
         <w:r>
           <w:rPr>
             <w:rFonts w:ascii="Times New Roman" w:hAnsi="Times New Roman" w:cs="Times New Roman"/>
@@ -12566,7 +12556,7 @@
           <w:t xml:space="preserve"> </w:t>
         </w:r>
       </w:ins>
-      <w:ins w:id="48" w:author="Beck, Marcus" w:date="2016-09-07T12:50:00Z">
+      <w:ins w:id="47" w:author="Beck, Marcus" w:date="2016-09-07T12:50:00Z">
         <w:r>
           <w:rPr>
             <w:rFonts w:ascii="Times New Roman" w:hAnsi="Times New Roman" w:cs="Times New Roman"/>
@@ -12576,22 +12566,14 @@
           <w:t xml:space="preserve">characterize variation in the data with </w:t>
         </w:r>
       </w:ins>
-      <w:ins w:id="49" w:author="Beck, Marcus" w:date="2016-09-07T12:51:00Z">
+      <w:ins w:id="48" w:author="Beck, Marcus" w:date="2016-09-07T12:51:00Z">
         <w:r>
           <w:rPr>
             <w:rFonts w:ascii="Times New Roman" w:hAnsi="Times New Roman" w:cs="Times New Roman"/>
             <w:sz w:val="24"/>
             <w:szCs w:val="24"/>
           </w:rPr>
-          <w:t xml:space="preserve">a </w:t>
-        </w:r>
-        <w:r>
-          <w:rPr>
-            <w:rFonts w:ascii="Times New Roman" w:hAnsi="Times New Roman" w:cs="Times New Roman"/>
-            <w:sz w:val="24"/>
-            <w:szCs w:val="24"/>
-          </w:rPr>
-          <w:t xml:space="preserve">limited </w:t>
+          <w:t xml:space="preserve">a limited </w:t>
         </w:r>
         <w:r>
           <w:rPr>
@@ -12607,18 +12589,10 @@
             <w:sz w:val="24"/>
             <w:szCs w:val="24"/>
           </w:rPr>
-          <w:t xml:space="preserve"> </w:t>
-        </w:r>
-        <w:r>
-          <w:rPr>
-            <w:rFonts w:ascii="Times New Roman" w:hAnsi="Times New Roman" w:cs="Times New Roman"/>
-            <w:sz w:val="24"/>
-            <w:szCs w:val="24"/>
-          </w:rPr>
-          <w:t>space and</w:t>
+          <w:t xml:space="preserve"> space and</w:t>
         </w:r>
       </w:ins>
-      <w:ins w:id="50" w:author="Beck, Marcus" w:date="2016-09-07T12:50:00Z">
+      <w:ins w:id="49" w:author="Beck, Marcus" w:date="2016-09-07T12:50:00Z">
         <w:r>
           <w:rPr>
             <w:rFonts w:ascii="Times New Roman" w:hAnsi="Times New Roman" w:cs="Times New Roman"/>
@@ -12636,7 +12610,7 @@
         </w:rPr>
         <w:t xml:space="preserve"> </w:t>
       </w:r>
-      <w:del w:id="51" w:author="Beck, Marcus" w:date="2016-09-07T12:51:00Z">
+      <w:del w:id="50" w:author="Beck, Marcus" w:date="2016-09-07T12:51:00Z">
         <w:r>
           <w:rPr>
             <w:rFonts w:ascii="Times New Roman" w:hAnsi="Times New Roman" w:cs="Times New Roman"/>
@@ -12670,7 +12644,7 @@
         </w:rPr>
         <w:t>2014). WRTDS is meant to provide a contrasting approach where the data mold the results</w:t>
       </w:r>
-      <w:ins w:id="52" w:author="Beck, Marcus" w:date="2016-09-07T11:48:00Z">
+      <w:ins w:id="51" w:author="Beck, Marcus" w:date="2016-09-07T11:48:00Z">
         <w:r>
           <w:rPr>
             <w:rFonts w:ascii="Times New Roman" w:hAnsi="Times New Roman" w:cs="Times New Roman"/>
@@ -12688,7 +12662,7 @@
         </w:rPr>
         <w:t xml:space="preserve">. </w:t>
       </w:r>
-      <w:ins w:id="53" w:author="Beck, Marcus" w:date="2016-09-07T11:39:00Z">
+      <w:ins w:id="52" w:author="Beck, Marcus" w:date="2016-09-07T11:39:00Z">
         <w:r>
           <w:rPr>
             <w:rFonts w:ascii="Times New Roman" w:hAnsi="Times New Roman" w:cs="Times New Roman"/>
@@ -12698,7 +12672,7 @@
           <w:t xml:space="preserve">In contrast, </w:t>
         </w:r>
       </w:ins>
-      <w:ins w:id="54" w:author="Beck, Marcus" w:date="2016-09-07T11:47:00Z">
+      <w:ins w:id="53" w:author="Beck, Marcus" w:date="2016-09-07T11:47:00Z">
         <w:r>
           <w:rPr>
             <w:rFonts w:ascii="Times New Roman" w:hAnsi="Times New Roman" w:cs="Times New Roman"/>
@@ -12716,7 +12690,7 @@
         </w:rPr>
         <w:t xml:space="preserve">GAMs </w:t>
       </w:r>
-      <w:ins w:id="55" w:author="Beck, Marcus" w:date="2016-09-07T11:47:00Z">
+      <w:ins w:id="54" w:author="Beck, Marcus" w:date="2016-09-07T11:47:00Z">
         <w:r>
           <w:rPr>
             <w:rFonts w:ascii="Times New Roman" w:hAnsi="Times New Roman" w:cs="Times New Roman"/>
@@ -12726,7 +12700,7 @@
           <w:t xml:space="preserve">to </w:t>
         </w:r>
       </w:ins>
-      <w:del w:id="56" w:author="Beck, Marcus" w:date="2016-09-07T11:47:00Z">
+      <w:del w:id="55" w:author="Beck, Marcus" w:date="2016-09-07T11:47:00Z">
         <w:r>
           <w:rPr>
             <w:rFonts w:ascii="Times New Roman" w:hAnsi="Times New Roman" w:cs="Times New Roman"/>
@@ -12760,7 +12734,7 @@
         </w:rPr>
         <w:t xml:space="preserve">constrained by following a </w:t>
       </w:r>
-      <w:ins w:id="57" w:author="Beck, Marcus" w:date="2016-09-07T11:54:00Z">
+      <w:ins w:id="56" w:author="Beck, Marcus" w:date="2016-09-07T11:54:00Z">
         <w:r>
           <w:rPr>
             <w:rFonts w:ascii="Times New Roman" w:hAnsi="Times New Roman" w:cs="Times New Roman"/>
@@ -12778,7 +12752,7 @@
         </w:rPr>
         <w:t>less flexible model</w:t>
       </w:r>
-      <w:ins w:id="58" w:author="Beck, Marcus" w:date="2016-09-07T11:39:00Z">
+      <w:ins w:id="57" w:author="Beck, Marcus" w:date="2016-09-07T11:39:00Z">
         <w:r>
           <w:rPr>
             <w:rFonts w:ascii="Times New Roman" w:hAnsi="Times New Roman" w:cs="Times New Roman"/>
@@ -12788,7 +12762,7 @@
           <w:t xml:space="preserve"> composed of one smoothing function per </w:t>
         </w:r>
       </w:ins>
-      <w:ins w:id="59" w:author="Beck, Marcus" w:date="2016-09-07T11:40:00Z">
+      <w:ins w:id="58" w:author="Beck, Marcus" w:date="2016-09-07T11:40:00Z">
         <w:r>
           <w:rPr>
             <w:rFonts w:ascii="Times New Roman" w:hAnsi="Times New Roman" w:cs="Times New Roman"/>
@@ -12806,7 +12780,7 @@
         </w:rPr>
         <w:t>. However, the results do not provide a compelling numeric contrast between GAMs and WRTDS, despite the alternative statistical foundations.</w:t>
       </w:r>
-      <w:ins w:id="60" w:author="Beck, Marcus" w:date="2016-09-07T11:48:00Z">
+      <w:ins w:id="59" w:author="Beck, Marcus" w:date="2016-09-07T11:48:00Z">
         <w:r>
           <w:rPr>
             <w:rFonts w:ascii="Times New Roman" w:hAnsi="Times New Roman" w:cs="Times New Roman"/>
@@ -12816,7 +12790,7 @@
           <w:t xml:space="preserve">  Both models are extremely flexible </w:t>
         </w:r>
       </w:ins>
-      <w:ins w:id="61" w:author="Beck, Marcus" w:date="2016-09-07T11:51:00Z">
+      <w:ins w:id="60" w:author="Beck, Marcus" w:date="2016-09-07T11:51:00Z">
         <w:r>
           <w:rPr>
             <w:rFonts w:ascii="Times New Roman" w:hAnsi="Times New Roman" w:cs="Times New Roman"/>
@@ -12826,7 +12800,7 @@
           <w:t xml:space="preserve">through fine control of </w:t>
         </w:r>
       </w:ins>
-      <w:ins w:id="62" w:author="Beck, Marcus" w:date="2016-09-07T11:50:00Z">
+      <w:ins w:id="61" w:author="Beck, Marcus" w:date="2016-09-07T11:50:00Z">
         <w:r>
           <w:rPr>
             <w:rFonts w:ascii="Times New Roman" w:hAnsi="Times New Roman" w:cs="Times New Roman"/>
@@ -12845,7 +12819,7 @@
           <w:t xml:space="preserve">widths for WRTDS and </w:t>
         </w:r>
       </w:ins>
-      <w:ins w:id="63" w:author="Beck, Marcus" w:date="2016-09-07T11:56:00Z">
+      <w:ins w:id="62" w:author="Beck, Marcus" w:date="2016-09-07T11:56:00Z">
         <w:r>
           <w:rPr>
             <w:rFonts w:ascii="Times New Roman" w:hAnsi="Times New Roman" w:cs="Times New Roman"/>
@@ -12855,7 +12829,7 @@
           <w:t>degree</w:t>
         </w:r>
       </w:ins>
-      <w:ins w:id="64" w:author="Beck, Marcus" w:date="2016-09-07T11:59:00Z">
+      <w:ins w:id="63" w:author="Beck, Marcus" w:date="2016-09-07T11:59:00Z">
         <w:r>
           <w:rPr>
             <w:rFonts w:ascii="Times New Roman" w:hAnsi="Times New Roman" w:cs="Times New Roman"/>
@@ -12865,7 +12839,7 @@
           <w:t>s</w:t>
         </w:r>
       </w:ins>
-      <w:ins w:id="65" w:author="Beck, Marcus" w:date="2016-09-07T11:56:00Z">
+      <w:ins w:id="64" w:author="Beck, Marcus" w:date="2016-09-07T11:56:00Z">
         <w:r>
           <w:rPr>
             <w:rFonts w:ascii="Times New Roman" w:hAnsi="Times New Roman" w:cs="Times New Roman"/>
@@ -12875,7 +12849,7 @@
           <w:t xml:space="preserve"> of </w:t>
         </w:r>
       </w:ins>
-      <w:ins w:id="66" w:author="Beck, Marcus" w:date="2016-09-07T11:50:00Z">
+      <w:ins w:id="65" w:author="Beck, Marcus" w:date="2016-09-07T11:50:00Z">
         <w:r>
           <w:rPr>
             <w:rFonts w:ascii="Times New Roman" w:hAnsi="Times New Roman" w:cs="Times New Roman"/>
@@ -12885,7 +12859,7 @@
           <w:t>smoothing in GAMS, although at the cost of losing generality</w:t>
         </w:r>
       </w:ins>
-      <w:ins w:id="67" w:author="Beck, Marcus" w:date="2016-09-07T11:51:00Z">
+      <w:ins w:id="66" w:author="Beck, Marcus" w:date="2016-09-07T11:51:00Z">
         <w:r>
           <w:rPr>
             <w:rFonts w:ascii="Times New Roman" w:hAnsi="Times New Roman" w:cs="Times New Roman"/>
@@ -12895,7 +12869,7 @@
           <w:t xml:space="preserve"> with increased precision</w:t>
         </w:r>
       </w:ins>
-      <w:ins w:id="68" w:author="Beck, Marcus" w:date="2016-09-07T11:50:00Z">
+      <w:ins w:id="67" w:author="Beck, Marcus" w:date="2016-09-07T11:50:00Z">
         <w:r>
           <w:rPr>
             <w:rFonts w:ascii="Times New Roman" w:hAnsi="Times New Roman" w:cs="Times New Roman"/>
@@ -12956,7 +12930,7 @@
         </w:rPr>
         <w:t xml:space="preserve">time, season, and flow in the Patuxent were adequately described by </w:t>
       </w:r>
-      <w:del w:id="69" w:author="Beck, Marcus" w:date="2016-09-07T11:36:00Z">
+      <w:del w:id="68" w:author="Beck, Marcus" w:date="2016-09-07T11:36:00Z">
         <w:r>
           <w:rPr>
             <w:rFonts w:ascii="Times New Roman" w:hAnsi="Times New Roman" w:cs="Times New Roman"/>
@@ -13250,7 +13224,7 @@
         <w:lastRenderedPageBreak/>
         <w:t xml:space="preserve">example, significant differences in the regression comparisons between the models (Table 6 and </w:t>
       </w:r>
-      <w:del w:id="70" w:author="Beck, Marcus" w:date="2016-09-07T09:30:00Z">
+      <w:del w:id="69" w:author="Beck, Marcus" w:date="2016-09-07T09:30:00Z">
         <w:r>
           <w:rPr>
             <w:rFonts w:ascii="Times New Roman" w:hAnsi="Times New Roman" w:cs="Times New Roman"/>
@@ -13260,7 +13234,7 @@
           <w:delText>Figure 5</w:delText>
         </w:r>
       </w:del>
-      <w:ins w:id="71" w:author="Beck, Marcus" w:date="2016-09-07T09:30:00Z">
+      <w:ins w:id="70" w:author="Beck, Marcus" w:date="2016-09-07T09:30:00Z">
         <w:r>
           <w:rPr>
             <w:rFonts w:ascii="Times New Roman" w:hAnsi="Times New Roman" w:cs="Times New Roman"/>
@@ -13270,7 +13244,7 @@
           <w:t xml:space="preserve">Appendix </w:t>
         </w:r>
       </w:ins>
-      <w:ins w:id="72" w:author="Beck, Marcus" w:date="2016-09-07T09:36:00Z">
+      <w:ins w:id="71" w:author="Beck, Marcus" w:date="2016-09-07T09:36:00Z">
         <w:r>
           <w:rPr>
             <w:rFonts w:ascii="Times New Roman" w:hAnsi="Times New Roman" w:cs="Times New Roman"/>
@@ -13607,7 +13581,7 @@
         </w:rPr>
         <w:t xml:space="preserve">Finally, initial assessment of Figure </w:t>
       </w:r>
-      <w:del w:id="73" w:author="Beck, Marcus" w:date="2016-09-07T10:00:00Z">
+      <w:del w:id="72" w:author="Beck, Marcus" w:date="2016-09-07T10:00:00Z">
         <w:r>
           <w:rPr>
             <w:rFonts w:ascii="Times New Roman" w:hAnsi="Times New Roman" w:cs="Times New Roman"/>
@@ -13617,7 +13591,7 @@
           <w:delText xml:space="preserve">6 </w:delText>
         </w:r>
       </w:del>
-      <w:ins w:id="74" w:author="Beck, Marcus" w:date="2016-09-07T10:00:00Z">
+      <w:ins w:id="73" w:author="Beck, Marcus" w:date="2016-09-07T10:00:00Z">
         <w:r>
           <w:rPr>
             <w:rFonts w:ascii="Times New Roman" w:hAnsi="Times New Roman" w:cs="Times New Roman"/>
@@ -14859,7 +14833,7 @@
         </w:rPr>
         <w:t xml:space="preserve"> observed for moderate flow levels. Trends in Figure </w:t>
       </w:r>
-      <w:del w:id="75" w:author="Beck, Marcus" w:date="2016-09-07T10:00:00Z">
+      <w:del w:id="74" w:author="Beck, Marcus" w:date="2016-09-07T10:00:00Z">
         <w:r>
           <w:rPr>
             <w:rFonts w:ascii="Times New Roman" w:hAnsi="Times New Roman" w:cs="Times New Roman"/>
@@ -14869,7 +14843,7 @@
           <w:delText xml:space="preserve">6 </w:delText>
         </w:r>
       </w:del>
-      <w:ins w:id="76" w:author="Beck, Marcus" w:date="2016-09-07T10:00:00Z">
+      <w:ins w:id="75" w:author="Beck, Marcus" w:date="2016-09-07T10:00:00Z">
         <w:r>
           <w:rPr>
             <w:rFonts w:ascii="Times New Roman" w:hAnsi="Times New Roman" w:cs="Times New Roman"/>
@@ -15981,7 +15955,7 @@
         </w:rPr>
         <w:t xml:space="preserve">ing relationships (e.g., flow, nutrient response over time, Figure </w:t>
       </w:r>
-      <w:del w:id="77" w:author="Beck, Marcus" w:date="2016-09-07T10:00:00Z">
+      <w:del w:id="76" w:author="Beck, Marcus" w:date="2016-09-07T10:00:00Z">
         <w:r>
           <w:rPr>
             <w:rFonts w:ascii="Times New Roman" w:hAnsi="Times New Roman" w:cs="Times New Roman"/>
@@ -15991,7 +15965,7 @@
           <w:delText>6</w:delText>
         </w:r>
       </w:del>
-      <w:ins w:id="78" w:author="Beck, Marcus" w:date="2016-09-07T10:00:00Z">
+      <w:ins w:id="77" w:author="Beck, Marcus" w:date="2016-09-07T10:00:00Z">
         <w:r>
           <w:rPr>
             <w:rFonts w:ascii="Times New Roman" w:hAnsi="Times New Roman" w:cs="Times New Roman"/>
@@ -16260,15 +16234,7 @@
           <w:sz w:val="24"/>
           <w:szCs w:val="24"/>
         </w:rPr>
-        <w:t xml:space="preserve">: </w:t>
-      </w:r>
-      <w:r>
-        <w:rPr>
-          <w:rFonts w:ascii="Times New Roman" w:hAnsi="Times New Roman" w:cs="Times New Roman"/>
-          <w:sz w:val="24"/>
-          <w:szCs w:val="24"/>
-        </w:rPr>
-        <w:t xml:space="preserve">The </w:t>
+        <w:t xml:space="preserve">: The </w:t>
       </w:r>
       <w:proofErr w:type="spellStart"/>
       <w:r>
@@ -16502,7 +16468,7 @@
         </w:rPr>
         <w:t xml:space="preserve"> </w:t>
       </w:r>
-      <w:ins w:id="79" w:author="Beck, Marcus" w:date="2016-09-07T09:36:00Z">
+      <w:ins w:id="78" w:author="Beck, Marcus" w:date="2016-09-07T09:36:00Z">
         <w:r>
           <w:rPr>
             <w:rFonts w:ascii="Times New Roman" w:hAnsi="Times New Roman" w:cs="Times New Roman"/>
@@ -16510,16 +16476,7 @@
             <w:sz w:val="24"/>
             <w:szCs w:val="24"/>
           </w:rPr>
-          <w:t xml:space="preserve">Appendix </w:t>
-        </w:r>
-        <w:r>
-          <w:rPr>
-            <w:rFonts w:ascii="Times New Roman" w:hAnsi="Times New Roman" w:cs="Times New Roman"/>
-            <w:b/>
-            <w:sz w:val="24"/>
-            <w:szCs w:val="24"/>
-          </w:rPr>
-          <w:t>C</w:t>
+          <w:t>Appendix C</w:t>
         </w:r>
         <w:r>
           <w:rPr>
@@ -20967,7 +20924,7 @@
               </w:rPr>
               <w:t>, MH = mesohaline).</w:t>
             </w:r>
-            <w:del w:id="80" w:author="Beck, Marcus" w:date="2016-09-07T10:09:00Z">
+            <w:del w:id="79" w:author="Beck, Marcus" w:date="2016-09-07T10:09:00Z">
               <w:r>
                 <w:rPr>
                   <w:rFonts w:ascii="Times New Roman" w:eastAsia="Times New Roman" w:hAnsi="Times New Roman" w:cs="Times New Roman"/>
@@ -24294,7 +24251,7 @@
               </w:rPr>
               <w:t xml:space="preserve">TABLE 2: Summaries of model performance using RMSE </w:t>
             </w:r>
-            <w:ins w:id="81" w:author="Beck, Marcus" w:date="2016-09-07T10:09:00Z">
+            <w:ins w:id="80" w:author="Beck, Marcus" w:date="2016-09-07T10:09:00Z">
               <w:r>
                 <w:rPr>
                   <w:rFonts w:ascii="Times" w:eastAsia="Times New Roman" w:hAnsi="Times" w:cs="Times"/>
@@ -24374,7 +24331,7 @@
               </w:rPr>
               <w:t xml:space="preserve">for each station (LE1.2 and TF1.6). </w:t>
             </w:r>
-            <w:del w:id="82" w:author="Beck, Marcus" w:date="2016-09-07T10:09:00Z">
+            <w:del w:id="81" w:author="Beck, Marcus" w:date="2016-09-07T10:09:00Z">
               <w:r>
                 <w:rPr>
                   <w:rFonts w:ascii="Times" w:eastAsia="Times New Roman" w:hAnsi="Times" w:cs="Times"/>
@@ -24394,7 +24351,7 @@
               </w:rPr>
               <w:t xml:space="preserve">Overall performance for the entire time series is shown at the top with groupings by different time periods below. Time periods are annual groupings every seven years (top), seasonal groupings </w:t>
             </w:r>
-            <w:del w:id="83" w:author="Beck, Marcus" w:date="2016-09-07T10:09:00Z">
+            <w:del w:id="82" w:author="Beck, Marcus" w:date="2016-09-07T10:09:00Z">
               <w:r>
                 <w:rPr>
                   <w:rFonts w:ascii="Times" w:eastAsia="Times New Roman" w:hAnsi="Times" w:cs="Times"/>
@@ -28198,7 +28155,7 @@
               </w:rPr>
               <w:t xml:space="preserve">g/L) based on annual means within each category. </w:t>
             </w:r>
-            <w:del w:id="84" w:author="Beck, Marcus" w:date="2016-09-07T10:08:00Z">
+            <w:del w:id="83" w:author="Beck, Marcus" w:date="2016-09-08T09:42:00Z">
               <w:r>
                 <w:rPr>
                   <w:rFonts w:ascii="Times" w:eastAsia="Times New Roman" w:hAnsi="Times" w:cs="Times"/>
@@ -28206,25 +28163,7 @@
                   <w:sz w:val="24"/>
                   <w:szCs w:val="24"/>
                 </w:rPr>
-                <w:delText>For example, summary values for high flow for a given model are based on instances of high flow across years. Percenta</w:delText>
-              </w:r>
-              <w:r>
-                <w:rPr>
-                  <w:rFonts w:ascii="Times" w:eastAsia="Times New Roman" w:hAnsi="Times" w:cs="Times"/>
-                  <w:color w:val="000000"/>
-                  <w:sz w:val="24"/>
-                  <w:szCs w:val="24"/>
-                </w:rPr>
-                <w:delText xml:space="preserve">ge changes are the differences </w:delText>
-              </w:r>
-              <w:r>
-                <w:rPr>
-                  <w:rFonts w:ascii="Times" w:eastAsia="Times New Roman" w:hAnsi="Times" w:cs="Times"/>
-                  <w:color w:val="000000"/>
-                  <w:sz w:val="24"/>
-                  <w:szCs w:val="24"/>
-                </w:rPr>
-                <w:delText xml:space="preserve">between the last and first years in the periods. </w:delText>
+                <w:delText xml:space="preserve">For example, summary values for high flow for a given model are based on instances of high flow across years. </w:delText>
               </w:r>
             </w:del>
             <w:r>
@@ -28234,9 +28173,27 @@
                 <w:sz w:val="24"/>
                 <w:szCs w:val="24"/>
               </w:rPr>
-              <w:t xml:space="preserve">Time periods are annual groupings every seven years (top), seasonal groupings </w:t>
-            </w:r>
-            <w:del w:id="85" w:author="Beck, Marcus" w:date="2016-09-07T10:08:00Z">
+              <w:t>Percenta</w:t>
+            </w:r>
+            <w:r>
+              <w:rPr>
+                <w:rFonts w:ascii="Times" w:eastAsia="Times New Roman" w:hAnsi="Times" w:cs="Times"/>
+                <w:color w:val="000000"/>
+                <w:sz w:val="24"/>
+                <w:szCs w:val="24"/>
+              </w:rPr>
+              <w:t xml:space="preserve">ge changes are the differences </w:t>
+            </w:r>
+            <w:r>
+              <w:rPr>
+                <w:rFonts w:ascii="Times" w:eastAsia="Times New Roman" w:hAnsi="Times" w:cs="Times"/>
+                <w:color w:val="000000"/>
+                <w:sz w:val="24"/>
+                <w:szCs w:val="24"/>
+              </w:rPr>
+              <w:t xml:space="preserve">between the last and first years in the periods. Time periods are annual groupings every seven years (top), seasonal groupings </w:t>
+            </w:r>
+            <w:del w:id="84" w:author="Beck, Marcus" w:date="2016-09-07T10:08:00Z">
               <w:r>
                 <w:rPr>
                   <w:rFonts w:ascii="Times" w:eastAsia="Times New Roman" w:hAnsi="Times" w:cs="Times"/>
@@ -32312,7 +32269,7 @@
               </w:rPr>
               <w:t xml:space="preserve"> </w:t>
             </w:r>
-            <w:del w:id="86" w:author="Beck, Marcus" w:date="2016-09-07T10:08:00Z">
+            <w:del w:id="85" w:author="Beck, Marcus" w:date="2016-09-08T09:42:00Z">
               <w:r>
                 <w:rPr>
                   <w:rFonts w:ascii="Times" w:eastAsia="Times New Roman" w:hAnsi="Times" w:cs="Times"/>
@@ -32320,25 +32277,7 @@
                   <w:sz w:val="24"/>
                   <w:szCs w:val="24"/>
                 </w:rPr>
-                <w:delText>For example, summary values for high flow for a given model are based on instances of high flow across years. Percenta</w:delText>
-              </w:r>
-              <w:r>
-                <w:rPr>
-                  <w:rFonts w:ascii="Times" w:eastAsia="Times New Roman" w:hAnsi="Times" w:cs="Times"/>
-                  <w:color w:val="000000"/>
-                  <w:sz w:val="24"/>
-                  <w:szCs w:val="24"/>
-                </w:rPr>
-                <w:delText xml:space="preserve">ge changes are the differences </w:delText>
-              </w:r>
-              <w:r>
-                <w:rPr>
-                  <w:rFonts w:ascii="Times" w:eastAsia="Times New Roman" w:hAnsi="Times" w:cs="Times"/>
-                  <w:color w:val="000000"/>
-                  <w:sz w:val="24"/>
-                  <w:szCs w:val="24"/>
-                </w:rPr>
-                <w:delText xml:space="preserve">between the last and first years in the periods. </w:delText>
+                <w:delText xml:space="preserve">For example, summary values for high flow for a given model are based on instances of high flow across years. </w:delText>
               </w:r>
             </w:del>
             <w:r>
@@ -32348,9 +32287,27 @@
                 <w:sz w:val="24"/>
                 <w:szCs w:val="24"/>
               </w:rPr>
-              <w:t xml:space="preserve">Time periods are annual groupings every seven years (top), seasonal groupings </w:t>
-            </w:r>
-            <w:del w:id="87" w:author="Beck, Marcus" w:date="2016-09-07T10:08:00Z">
+              <w:t>Percenta</w:t>
+            </w:r>
+            <w:r>
+              <w:rPr>
+                <w:rFonts w:ascii="Times" w:eastAsia="Times New Roman" w:hAnsi="Times" w:cs="Times"/>
+                <w:color w:val="000000"/>
+                <w:sz w:val="24"/>
+                <w:szCs w:val="24"/>
+              </w:rPr>
+              <w:t xml:space="preserve">ge changes are the differences </w:t>
+            </w:r>
+            <w:r>
+              <w:rPr>
+                <w:rFonts w:ascii="Times" w:eastAsia="Times New Roman" w:hAnsi="Times" w:cs="Times"/>
+                <w:color w:val="000000"/>
+                <w:sz w:val="24"/>
+                <w:szCs w:val="24"/>
+              </w:rPr>
+              <w:t xml:space="preserve">between the last and first years in the periods. Time periods are annual groupings every seven years (top), seasonal groupings </w:t>
+            </w:r>
+            <w:del w:id="86" w:author="Beck, Marcus" w:date="2016-09-07T10:08:00Z">
               <w:r>
                 <w:rPr>
                   <w:rFonts w:ascii="Times" w:eastAsia="Times New Roman" w:hAnsi="Times" w:cs="Times"/>
@@ -36239,7 +36196,7 @@
               <w:lastRenderedPageBreak/>
               <w:t>TABLE 5: Comparison of predicted results between WRTDS and GAMs using average differences (%) and RMSE</w:t>
             </w:r>
-            <w:del w:id="88" w:author="Beck, Marcus" w:date="2016-09-07T10:06:00Z">
+            <w:del w:id="87" w:author="Beck, Marcus" w:date="2016-09-07T10:06:00Z">
               <w:r>
                 <w:rPr>
                   <w:rFonts w:ascii="Times" w:eastAsia="Times New Roman" w:hAnsi="Times" w:cs="Times"/>
@@ -36259,7 +36216,7 @@
               </w:rPr>
               <w:t>. Overall comparisons for the entire time series are shown at the top with groupings by different time periods below. Time periods are annual groupings every seven years (top), seasonal groupings</w:t>
             </w:r>
-            <w:del w:id="89" w:author="Beck, Marcus" w:date="2016-09-07T10:07:00Z">
+            <w:del w:id="88" w:author="Beck, Marcus" w:date="2016-09-07T10:07:00Z">
               <w:r>
                 <w:rPr>
                   <w:rFonts w:ascii="Times" w:eastAsia="Times New Roman" w:hAnsi="Times" w:cs="Times"/>
@@ -40202,7 +40159,7 @@
               </w:rPr>
               <w:t>) results for WRTDS and GAMs</w:t>
             </w:r>
-            <w:del w:id="90" w:author="Beck, Marcus" w:date="2016-09-07T10:05:00Z">
+            <w:del w:id="89" w:author="Beck, Marcus" w:date="2016-09-07T10:05:00Z">
               <w:r>
                 <w:rPr>
                   <w:rFonts w:ascii="Times" w:eastAsia="Times New Roman" w:hAnsi="Times" w:cs="Times"/>
@@ -40302,7 +40259,7 @@
               </w:rPr>
               <w:t xml:space="preserve"> Fits for the entire time series are shown at the top. Time periods are annual groupings every seven years (top), seasonal groupings </w:t>
             </w:r>
-            <w:del w:id="91" w:author="Beck, Marcus" w:date="2016-09-07T10:06:00Z">
+            <w:del w:id="90" w:author="Beck, Marcus" w:date="2016-09-07T10:06:00Z">
               <w:r>
                 <w:rPr>
                   <w:rFonts w:ascii="Times" w:eastAsia="Times New Roman" w:hAnsi="Times" w:cs="Times"/>
@@ -40322,7 +40279,7 @@
               </w:rPr>
               <w:t>(middle), and flow periods based on quantile distributions of discharge.</w:t>
             </w:r>
-            <w:del w:id="92" w:author="Beck, Marcus" w:date="2016-09-07T10:06:00Z">
+            <w:del w:id="91" w:author="Beck, Marcus" w:date="2016-09-07T10:06:00Z">
               <w:r>
                 <w:rPr>
                   <w:rFonts w:ascii="Times" w:eastAsia="Times New Roman" w:hAnsi="Times" w:cs="Times"/>
@@ -40333,7 +40290,7 @@
                 <w:delText xml:space="preserve"> See </w:delText>
               </w:r>
             </w:del>
-            <w:del w:id="93" w:author="Beck, Marcus" w:date="2016-09-07T09:30:00Z">
+            <w:del w:id="92" w:author="Beck, Marcus" w:date="2016-09-07T09:30:00Z">
               <w:r>
                 <w:rPr>
                   <w:rFonts w:ascii="Times" w:eastAsia="Times New Roman" w:hAnsi="Times" w:cs="Times"/>
@@ -40353,7 +40310,7 @@
                 <w:delText>5</w:delText>
               </w:r>
             </w:del>
-            <w:del w:id="94" w:author="Beck, Marcus" w:date="2016-09-07T10:06:00Z">
+            <w:del w:id="93" w:author="Beck, Marcus" w:date="2016-09-07T10:06:00Z">
               <w:r>
                 <w:rPr>
                   <w:rFonts w:ascii="Times" w:eastAsia="Times New Roman" w:hAnsi="Times" w:cs="Times"/>
@@ -48779,7 +48736,7 @@
                 <v:shape id="_x0000_i1050" type="#_x0000_t75" style="width:32.6pt;height:20.4pt" o:ole="">
                   <v:imagedata r:id="rId61" o:title=""/>
                 </v:shape>
-                <o:OLEObject Type="Embed" ProgID="Equation.3" ShapeID="_x0000_i1050" DrawAspect="Content" ObjectID="_1534769152" r:id="rId62"/>
+                <o:OLEObject Type="Embed" ProgID="Equation.3" ShapeID="_x0000_i1050" DrawAspect="Content" ObjectID="_1534833288" r:id="rId62"/>
               </w:object>
             </w:r>
             <w:r>
@@ -48898,7 +48855,7 @@
                 <v:shape id="_x0000_i1051" type="#_x0000_t75" style="width:29.9pt;height:20.4pt" o:ole="">
                   <v:imagedata r:id="rId50" o:title=""/>
                 </v:shape>
-                <o:OLEObject Type="Embed" ProgID="Equation.3" ShapeID="_x0000_i1051" DrawAspect="Content" ObjectID="_1534769153" r:id="rId63"/>
+                <o:OLEObject Type="Embed" ProgID="Equation.3" ShapeID="_x0000_i1051" DrawAspect="Content" ObjectID="_1534833289" r:id="rId63"/>
               </w:object>
             </w:r>
             <w:r>
@@ -48910,7 +48867,7 @@
               </w:rPr>
               <w:t>) for the three simulated time series (no flow, constant flow, and increasing flow effect). Summaries are RMSE values</w:t>
             </w:r>
-            <w:ins w:id="95" w:author="Beck, Marcus" w:date="2016-09-07T10:04:00Z">
+            <w:ins w:id="94" w:author="Beck, Marcus" w:date="2016-09-07T10:04:00Z">
               <w:r>
                 <w:rPr>
                   <w:rFonts w:ascii="Times" w:eastAsia="Times New Roman" w:hAnsi="Times" w:cs="Times"/>
@@ -48930,7 +48887,7 @@
               </w:rPr>
               <w:t xml:space="preserve"> comparing results from each model (GAM, WRTDS)</w:t>
             </w:r>
-            <w:del w:id="96" w:author="Beck, Marcus" w:date="2016-09-07T10:05:00Z">
+            <w:del w:id="95" w:author="Beck, Marcus" w:date="2016-09-07T10:05:00Z">
               <w:r>
                 <w:rPr>
                   <w:rFonts w:ascii="Times" w:eastAsia="Times New Roman" w:hAnsi="Times" w:cs="Times"/>
@@ -49093,7 +49050,7 @@
                 <v:shape id="_x0000_i1052" type="#_x0000_t75" style="width:32.6pt;height:20.4pt" o:ole="">
                   <v:imagedata r:id="rId64" o:title=""/>
                 </v:shape>
-                <o:OLEObject Type="Embed" ProgID="Equation.3" ShapeID="_x0000_i1052" DrawAspect="Content" ObjectID="_1534769154" r:id="rId65"/>
+                <o:OLEObject Type="Embed" ProgID="Equation.3" ShapeID="_x0000_i1052" DrawAspect="Content" ObjectID="_1534833290" r:id="rId65"/>
               </w:object>
             </w:r>
           </w:p>
@@ -49182,7 +49139,7 @@
                 <v:shape id="_x0000_i1053" type="#_x0000_t75" style="width:29.9pt;height:20.4pt" o:ole="">
                   <v:imagedata r:id="rId50" o:title=""/>
                 </v:shape>
-                <o:OLEObject Type="Embed" ProgID="Equation.3" ShapeID="_x0000_i1053" DrawAspect="Content" ObjectID="_1534769155" r:id="rId66"/>
+                <o:OLEObject Type="Embed" ProgID="Equation.3" ShapeID="_x0000_i1053" DrawAspect="Content" ObjectID="_1534833291" r:id="rId66"/>
               </w:object>
             </w:r>
           </w:p>
@@ -51611,7 +51568,7 @@
         <w:lastRenderedPageBreak/>
         <w:t xml:space="preserve">FIGURE 1: Patuxent River estuary with Chesapeake Bay inset. </w:t>
       </w:r>
-      <w:del w:id="97" w:author="Beck, Marcus" w:date="2016-09-07T09:56:00Z">
+      <w:del w:id="96" w:author="Beck, Marcus" w:date="2016-09-07T09:56:00Z">
         <w:r>
           <w:rPr>
             <w:rFonts w:ascii="Times New Roman" w:hAnsi="Times New Roman" w:cs="Times New Roman"/>
@@ -51621,7 +51578,7 @@
           <w:delText>Fixed l</w:delText>
         </w:r>
       </w:del>
-      <w:ins w:id="98" w:author="Beck, Marcus" w:date="2016-09-07T09:56:00Z">
+      <w:ins w:id="97" w:author="Beck, Marcus" w:date="2016-09-07T09:56:00Z">
         <w:r>
           <w:rPr>
             <w:rFonts w:ascii="Times New Roman" w:hAnsi="Times New Roman" w:cs="Times New Roman"/>
@@ -51655,7 +51612,7 @@
         </w:rPr>
         <w:t xml:space="preserve">by the Maryland Department of Natural Resources </w:t>
       </w:r>
-      <w:del w:id="99" w:author="Beck, Marcus" w:date="2016-09-07T09:57:00Z">
+      <w:del w:id="98" w:author="Beck, Marcus" w:date="2016-09-07T09:57:00Z">
         <w:r>
           <w:rPr>
             <w:rFonts w:ascii="Times New Roman" w:hAnsi="Times New Roman" w:cs="Times New Roman"/>
@@ -51723,7 +51680,7 @@
         </w:rPr>
         <w:t>, MH = mesohaline).</w:t>
       </w:r>
-      <w:del w:id="100" w:author="Beck, Marcus" w:date="2016-09-07T09:57:00Z">
+      <w:del w:id="99" w:author="Beck, Marcus" w:date="2016-09-07T09:57:00Z">
         <w:r>
           <w:rPr>
             <w:rFonts w:ascii="Times New Roman" w:hAnsi="Times New Roman" w:cs="Times New Roman"/>
@@ -51871,7 +51828,7 @@
         </w:rPr>
         <w:t xml:space="preserve"> by year, season, and flow categories.</w:t>
       </w:r>
-      <w:del w:id="101" w:author="Beck, Marcus" w:date="2016-09-07T09:57:00Z">
+      <w:del w:id="100" w:author="Beck, Marcus" w:date="2016-09-07T09:57:00Z">
         <w:r>
           <w:rPr>
             <w:rFonts w:ascii="Times New Roman" w:hAnsi="Times New Roman" w:cs="Times New Roman"/>
@@ -51955,7 +51912,7 @@
         </w:rPr>
         <w:t xml:space="preserve"> generalized additive models (GAM) and weighted regression (WRTDS) for </w:t>
       </w:r>
-      <w:ins w:id="102" w:author="Beck, Marcus" w:date="2016-09-07T09:58:00Z">
+      <w:ins w:id="101" w:author="Beck, Marcus" w:date="2016-09-07T09:58:00Z">
         <w:r>
           <w:rPr>
             <w:rFonts w:ascii="Times New Roman" w:hAnsi="Times New Roman" w:cs="Times New Roman"/>
@@ -51973,7 +51930,7 @@
         </w:rPr>
         <w:t>LE1.2 and TF1.6</w:t>
       </w:r>
-      <w:del w:id="103" w:author="Beck, Marcus" w:date="2016-09-07T09:58:00Z">
+      <w:del w:id="102" w:author="Beck, Marcus" w:date="2016-09-07T09:58:00Z">
         <w:r>
           <w:rPr>
             <w:rFonts w:ascii="Times New Roman" w:hAnsi="Times New Roman" w:cs="Times New Roman"/>
@@ -52021,7 +51978,25 @@
           <w:sz w:val="24"/>
           <w:szCs w:val="24"/>
         </w:rPr>
-        <w:t>3b shows results averaged by year. Values in blue are model predictions and values in yellow are flow-normalized predictions.</w:t>
+        <w:t xml:space="preserve">3b shows results </w:t>
+      </w:r>
+      <w:bookmarkStart w:id="103" w:name="_GoBack"/>
+      <w:r>
+        <w:rPr>
+          <w:rFonts w:ascii="Times New Roman" w:hAnsi="Times New Roman" w:cs="Times New Roman"/>
+          <w:sz w:val="24"/>
+          <w:szCs w:val="24"/>
+        </w:rPr>
+        <w:t>average</w:t>
+      </w:r>
+      <w:bookmarkEnd w:id="103"/>
+      <w:r>
+        <w:rPr>
+          <w:rFonts w:ascii="Times New Roman" w:hAnsi="Times New Roman" w:cs="Times New Roman"/>
+          <w:sz w:val="24"/>
+          <w:szCs w:val="24"/>
+        </w:rPr>
+        <w:t>d by year. Values in blue are model predictions and values in yellow are flow-normalized predictions.</w:t>
       </w:r>
     </w:p>
     <w:p>
@@ -53580,7 +53555,7 @@
 </file>
 
 <file path=customXml/itemProps1.xml><?xml version="1.0" encoding="utf-8"?>
-<ds:datastoreItem xmlns:ds="http://schemas.openxmlformats.org/officeDocument/2006/customXml" ds:itemID="{99BEF613-150A-4C03-80B2-BF938A2B41A7}">
+<ds:datastoreItem xmlns:ds="http://schemas.openxmlformats.org/officeDocument/2006/customXml" ds:itemID="{604DFBBE-7CD7-4A59-A20C-718C99D5F9E5}">
   <ds:schemaRefs>
     <ds:schemaRef ds:uri="http://schemas.openxmlformats.org/officeDocument/2006/bibliography"/>
   </ds:schemaRefs>

</xml_diff>

<commit_message>
fig 6 with better x axis label
</commit_message>
<xml_diff>
--- a/word/Beck_and_Murphy_manuR1.docx
+++ b/word/Beck_and_Murphy_manuR1.docx
@@ -345,7 +345,25 @@
           <w:sz w:val="24"/>
           <w:szCs w:val="24"/>
         </w:rPr>
-        <w:t xml:space="preserve"> (chl-</w:t>
+        <w:t xml:space="preserve"> (</w:t>
+      </w:r>
+      <w:proofErr w:type="spellStart"/>
+      <w:r>
+        <w:rPr>
+          <w:rFonts w:ascii="Times New Roman" w:hAnsi="Times New Roman" w:cs="Times New Roman"/>
+          <w:sz w:val="24"/>
+          <w:szCs w:val="24"/>
+        </w:rPr>
+        <w:t>chl</w:t>
+      </w:r>
+      <w:proofErr w:type="spellEnd"/>
+      <w:r>
+        <w:rPr>
+          <w:rFonts w:ascii="Times New Roman" w:hAnsi="Times New Roman" w:cs="Times New Roman"/>
+          <w:sz w:val="24"/>
+          <w:szCs w:val="24"/>
+        </w:rPr>
+        <w:t>-</w:t>
       </w:r>
       <w:r>
         <w:rPr>
@@ -434,15 +452,51 @@
           <w:sz w:val="24"/>
           <w:szCs w:val="24"/>
         </w:rPr>
-        <w:t xml:space="preserve"> distinct m</w:t>
-      </w:r>
-      <w:r>
-        <w:rPr>
-          <w:rFonts w:ascii="Times New Roman" w:hAnsi="Times New Roman" w:cs="Times New Roman"/>
-          <w:sz w:val="24"/>
-          <w:szCs w:val="24"/>
-        </w:rPr>
-        <w:t>ainstem influences of the Chesapeake Bay with both models predicting a roughly 65% increase in chl-</w:t>
+        <w:t xml:space="preserve"> distinct </w:t>
+      </w:r>
+      <w:proofErr w:type="spellStart"/>
+      <w:r>
+        <w:rPr>
+          <w:rFonts w:ascii="Times New Roman" w:hAnsi="Times New Roman" w:cs="Times New Roman"/>
+          <w:sz w:val="24"/>
+          <w:szCs w:val="24"/>
+        </w:rPr>
+        <w:t>m</w:t>
+      </w:r>
+      <w:r>
+        <w:rPr>
+          <w:rFonts w:ascii="Times New Roman" w:hAnsi="Times New Roman" w:cs="Times New Roman"/>
+          <w:sz w:val="24"/>
+          <w:szCs w:val="24"/>
+        </w:rPr>
+        <w:t>ainstem</w:t>
+      </w:r>
+      <w:proofErr w:type="spellEnd"/>
+      <w:r>
+        <w:rPr>
+          <w:rFonts w:ascii="Times New Roman" w:hAnsi="Times New Roman" w:cs="Times New Roman"/>
+          <w:sz w:val="24"/>
+          <w:szCs w:val="24"/>
+        </w:rPr>
+        <w:t xml:space="preserve"> influences of the Chesapeake Bay with both models predicting a roughly 65% increase in </w:t>
+      </w:r>
+      <w:proofErr w:type="spellStart"/>
+      <w:r>
+        <w:rPr>
+          <w:rFonts w:ascii="Times New Roman" w:hAnsi="Times New Roman" w:cs="Times New Roman"/>
+          <w:sz w:val="24"/>
+          <w:szCs w:val="24"/>
+        </w:rPr>
+        <w:t>chl</w:t>
+      </w:r>
+      <w:proofErr w:type="spellEnd"/>
+      <w:r>
+        <w:rPr>
+          <w:rFonts w:ascii="Times New Roman" w:hAnsi="Times New Roman" w:cs="Times New Roman"/>
+          <w:sz w:val="24"/>
+          <w:szCs w:val="24"/>
+        </w:rPr>
+        <w:t>-</w:t>
       </w:r>
       <w:r>
         <w:rPr>
@@ -459,7 +513,25 @@
           <w:sz w:val="24"/>
           <w:szCs w:val="24"/>
         </w:rPr>
-        <w:t xml:space="preserve"> over time in the lower estuary, whereas flow-normalized predictions for the upper estuary showed a more dynamic pattern, with a nearly 100% increase in chl-</w:t>
+        <w:t xml:space="preserve"> over time in the lower estuary, whereas flow-normalized predictions for the upper estuary showed a more dynamic pattern, with a nearly 100% increase in </w:t>
+      </w:r>
+      <w:proofErr w:type="spellStart"/>
+      <w:r>
+        <w:rPr>
+          <w:rFonts w:ascii="Times New Roman" w:hAnsi="Times New Roman" w:cs="Times New Roman"/>
+          <w:sz w:val="24"/>
+          <w:szCs w:val="24"/>
+        </w:rPr>
+        <w:t>chl</w:t>
+      </w:r>
+      <w:proofErr w:type="spellEnd"/>
+      <w:r>
+        <w:rPr>
+          <w:rFonts w:ascii="Times New Roman" w:hAnsi="Times New Roman" w:cs="Times New Roman"/>
+          <w:sz w:val="24"/>
+          <w:szCs w:val="24"/>
+        </w:rPr>
+        <w:t>-</w:t>
       </w:r>
       <w:r>
         <w:rPr>
@@ -583,7 +655,25 @@
           <w:sz w:val="24"/>
           <w:szCs w:val="24"/>
         </w:rPr>
-        <w:t xml:space="preserve">networks (Paerl </w:t>
+        <w:t>networks (</w:t>
+      </w:r>
+      <w:proofErr w:type="spellStart"/>
+      <w:r>
+        <w:rPr>
+          <w:rFonts w:ascii="Times New Roman" w:hAnsi="Times New Roman" w:cs="Times New Roman"/>
+          <w:sz w:val="24"/>
+          <w:szCs w:val="24"/>
+        </w:rPr>
+        <w:t>Paerl</w:t>
+      </w:r>
+      <w:proofErr w:type="spellEnd"/>
+      <w:r>
+        <w:rPr>
+          <w:rFonts w:ascii="Times New Roman" w:hAnsi="Times New Roman" w:cs="Times New Roman"/>
+          <w:sz w:val="24"/>
+          <w:szCs w:val="24"/>
+        </w:rPr>
+        <w:t xml:space="preserve"> </w:t>
       </w:r>
       <w:r>
         <w:rPr>
@@ -632,7 +722,25 @@
           <w:sz w:val="24"/>
           <w:szCs w:val="24"/>
         </w:rPr>
-        <w:t xml:space="preserve"> and Green 2007), frequency and magnitude of oxygen depletion in bottom waters (Paerl 2006), and trophic network connectivity (Powers </w:t>
+        <w:t xml:space="preserve"> and Green 2007), frequency and magnitude of oxygen depletion in bottom waters (</w:t>
+      </w:r>
+      <w:proofErr w:type="spellStart"/>
+      <w:r>
+        <w:rPr>
+          <w:rFonts w:ascii="Times New Roman" w:hAnsi="Times New Roman" w:cs="Times New Roman"/>
+          <w:sz w:val="24"/>
+          <w:szCs w:val="24"/>
+        </w:rPr>
+        <w:t>Paerl</w:t>
+      </w:r>
+      <w:proofErr w:type="spellEnd"/>
+      <w:r>
+        <w:rPr>
+          <w:rFonts w:ascii="Times New Roman" w:hAnsi="Times New Roman" w:cs="Times New Roman"/>
+          <w:sz w:val="24"/>
+          <w:szCs w:val="24"/>
+        </w:rPr>
+        <w:t xml:space="preserve"> 2006), and trophic network connectivity (Powers </w:t>
       </w:r>
       <w:r>
         <w:rPr>
@@ -674,8 +782,18 @@
           <w:sz w:val="24"/>
           <w:szCs w:val="24"/>
         </w:rPr>
-        <w:t xml:space="preserve"> (chl</w:t>
-      </w:r>
+        <w:t xml:space="preserve"> (</w:t>
+      </w:r>
+      <w:proofErr w:type="spellStart"/>
+      <w:r>
+        <w:rPr>
+          <w:rFonts w:ascii="Times New Roman" w:hAnsi="Times New Roman" w:cs="Times New Roman"/>
+          <w:sz w:val="24"/>
+          <w:szCs w:val="24"/>
+        </w:rPr>
+        <w:t>chl</w:t>
+      </w:r>
+      <w:proofErr w:type="spellEnd"/>
       <w:r>
         <w:rPr>
           <w:rFonts w:ascii="Times New Roman" w:hAnsi="Times New Roman" w:cs="Times New Roman"/>
@@ -741,6 +859,7 @@
         </w:rPr>
         <w:t xml:space="preserve"> (1994); datasets cited in </w:t>
       </w:r>
+      <w:proofErr w:type="spellStart"/>
       <w:r>
         <w:rPr>
           <w:rFonts w:ascii="Times New Roman" w:hAnsi="Times New Roman" w:cs="Times New Roman"/>
@@ -749,13 +868,50 @@
         </w:rPr>
         <w:t>Monbet</w:t>
       </w:r>
-      <w:r>
-        <w:rPr>
-          <w:rFonts w:ascii="Times New Roman" w:hAnsi="Times New Roman" w:cs="Times New Roman"/>
-          <w:sz w:val="24"/>
-          <w:szCs w:val="24"/>
-        </w:rPr>
-        <w:t xml:space="preserve"> (1992), Cloern and Jassby (2010)), although the interpr</w:t>
+      <w:proofErr w:type="spellEnd"/>
+      <w:r>
+        <w:rPr>
+          <w:rFonts w:ascii="Times New Roman" w:hAnsi="Times New Roman" w:cs="Times New Roman"/>
+          <w:sz w:val="24"/>
+          <w:szCs w:val="24"/>
+        </w:rPr>
+        <w:t xml:space="preserve"> (1992), </w:t>
+      </w:r>
+      <w:proofErr w:type="spellStart"/>
+      <w:r>
+        <w:rPr>
+          <w:rFonts w:ascii="Times New Roman" w:hAnsi="Times New Roman" w:cs="Times New Roman"/>
+          <w:sz w:val="24"/>
+          <w:szCs w:val="24"/>
+        </w:rPr>
+        <w:t>Cloern</w:t>
+      </w:r>
+      <w:proofErr w:type="spellEnd"/>
+      <w:r>
+        <w:rPr>
+          <w:rFonts w:ascii="Times New Roman" w:hAnsi="Times New Roman" w:cs="Times New Roman"/>
+          <w:sz w:val="24"/>
+          <w:szCs w:val="24"/>
+        </w:rPr>
+        <w:t xml:space="preserve"> and </w:t>
+      </w:r>
+      <w:proofErr w:type="spellStart"/>
+      <w:r>
+        <w:rPr>
+          <w:rFonts w:ascii="Times New Roman" w:hAnsi="Times New Roman" w:cs="Times New Roman"/>
+          <w:sz w:val="24"/>
+          <w:szCs w:val="24"/>
+        </w:rPr>
+        <w:t>Jassby</w:t>
+      </w:r>
+      <w:proofErr w:type="spellEnd"/>
+      <w:r>
+        <w:rPr>
+          <w:rFonts w:ascii="Times New Roman" w:hAnsi="Times New Roman" w:cs="Times New Roman"/>
+          <w:sz w:val="24"/>
+          <w:szCs w:val="24"/>
+        </w:rPr>
+        <w:t xml:space="preserve"> (2010)), although the interpr</w:t>
       </w:r>
       <w:r>
         <w:rPr>
@@ -787,8 +943,18 @@
           <w:sz w:val="24"/>
           <w:szCs w:val="24"/>
         </w:rPr>
-        <w:t xml:space="preserve"> given the inherent variability of time series data. Identifying the response of chl</w:t>
-      </w:r>
+        <w:t xml:space="preserve"> given the inherent variability of time series data. Identifying the response of </w:t>
+      </w:r>
+      <w:proofErr w:type="spellStart"/>
+      <w:r>
+        <w:rPr>
+          <w:rFonts w:ascii="Times New Roman" w:hAnsi="Times New Roman" w:cs="Times New Roman"/>
+          <w:sz w:val="24"/>
+          <w:szCs w:val="24"/>
+        </w:rPr>
+        <w:t>chl</w:t>
+      </w:r>
+      <w:proofErr w:type="spellEnd"/>
       <w:r>
         <w:rPr>
           <w:rFonts w:ascii="Times New Roman" w:hAnsi="Times New Roman" w:cs="Times New Roman"/>
@@ -836,7 +1002,25 @@
           <w:sz w:val="24"/>
           <w:szCs w:val="24"/>
         </w:rPr>
-        <w:t xml:space="preserve">loads, can be confounded by natural variation from freshwater inflows (Borsuk </w:t>
+        <w:t>loads, can be confounded by natural variation from freshwater inflows (</w:t>
+      </w:r>
+      <w:proofErr w:type="spellStart"/>
+      <w:r>
+        <w:rPr>
+          <w:rFonts w:ascii="Times New Roman" w:hAnsi="Times New Roman" w:cs="Times New Roman"/>
+          <w:sz w:val="24"/>
+          <w:szCs w:val="24"/>
+        </w:rPr>
+        <w:t>Borsuk</w:t>
+      </w:r>
+      <w:proofErr w:type="spellEnd"/>
+      <w:r>
+        <w:rPr>
+          <w:rFonts w:ascii="Times New Roman" w:hAnsi="Times New Roman" w:cs="Times New Roman"/>
+          <w:sz w:val="24"/>
+          <w:szCs w:val="24"/>
+        </w:rPr>
+        <w:t xml:space="preserve"> </w:t>
       </w:r>
       <w:r>
         <w:rPr>
@@ -869,8 +1053,36 @@
           <w:sz w:val="24"/>
           <w:szCs w:val="24"/>
         </w:rPr>
-        <w:t>(Monbet 1992). Seasonal and spatial variability of chl</w:t>
-      </w:r>
+        <w:t>(</w:t>
+      </w:r>
+      <w:proofErr w:type="spellStart"/>
+      <w:r>
+        <w:rPr>
+          <w:rFonts w:ascii="Times New Roman" w:hAnsi="Times New Roman" w:cs="Times New Roman"/>
+          <w:sz w:val="24"/>
+          <w:szCs w:val="24"/>
+        </w:rPr>
+        <w:t>Monbet</w:t>
+      </w:r>
+      <w:proofErr w:type="spellEnd"/>
+      <w:r>
+        <w:rPr>
+          <w:rFonts w:ascii="Times New Roman" w:hAnsi="Times New Roman" w:cs="Times New Roman"/>
+          <w:sz w:val="24"/>
+          <w:szCs w:val="24"/>
+        </w:rPr>
+        <w:t xml:space="preserve"> 1992). Seasonal and spatial variability of </w:t>
+      </w:r>
+      <w:proofErr w:type="spellStart"/>
+      <w:r>
+        <w:rPr>
+          <w:rFonts w:ascii="Times New Roman" w:hAnsi="Times New Roman" w:cs="Times New Roman"/>
+          <w:sz w:val="24"/>
+          <w:szCs w:val="24"/>
+        </w:rPr>
+        <w:t>chl</w:t>
+      </w:r>
+      <w:proofErr w:type="spellEnd"/>
       <w:r>
         <w:rPr>
           <w:rFonts w:ascii="Times New Roman" w:hAnsi="Times New Roman" w:cs="Times New Roman"/>
@@ -886,7 +1098,25 @@
           <w:sz w:val="24"/>
           <w:szCs w:val="24"/>
         </w:rPr>
-        <w:t xml:space="preserve"> dynamics (see Cloern (1996)) can further complicate trend evaluation, such that relatively simple analysis methods may insufficiently describe variation in long-term datasets (</w:t>
+        <w:t xml:space="preserve"> dynamics (see </w:t>
+      </w:r>
+      <w:proofErr w:type="spellStart"/>
+      <w:r>
+        <w:rPr>
+          <w:rFonts w:ascii="Times New Roman" w:hAnsi="Times New Roman" w:cs="Times New Roman"/>
+          <w:sz w:val="24"/>
+          <w:szCs w:val="24"/>
+        </w:rPr>
+        <w:t>Cloern</w:t>
+      </w:r>
+      <w:proofErr w:type="spellEnd"/>
+      <w:r>
+        <w:rPr>
+          <w:rFonts w:ascii="Times New Roman" w:hAnsi="Times New Roman" w:cs="Times New Roman"/>
+          <w:sz w:val="24"/>
+          <w:szCs w:val="24"/>
+        </w:rPr>
+        <w:t xml:space="preserve"> (1996)) can further complicate trend evaluation, such that relatively simple analysis methods may insufficiently describe variation in long-term datasets (</w:t>
       </w:r>
       <w:r>
         <w:rPr>
@@ -911,8 +1141,18 @@
           <w:szCs w:val="24"/>
         </w:rPr>
         <w:lastRenderedPageBreak/>
-        <w:t>unambiguous characterization of chl</w:t>
-      </w:r>
+        <w:t xml:space="preserve">unambiguous characterization of </w:t>
+      </w:r>
+      <w:proofErr w:type="spellStart"/>
+      <w:r>
+        <w:rPr>
+          <w:rFonts w:ascii="Times New Roman" w:hAnsi="Times New Roman" w:cs="Times New Roman"/>
+          <w:sz w:val="24"/>
+          <w:szCs w:val="24"/>
+        </w:rPr>
+        <w:t>chl</w:t>
+      </w:r>
+      <w:proofErr w:type="spellEnd"/>
       <w:r>
         <w:rPr>
           <w:rFonts w:ascii="Times New Roman" w:hAnsi="Times New Roman" w:cs="Times New Roman"/>
@@ -988,8 +1228,36 @@
           <w:sz w:val="24"/>
           <w:szCs w:val="24"/>
         </w:rPr>
-        <w:t xml:space="preserve"> 2010, Hirsch and De Cicco 2014) and has recently been adapted to describe chl</w:t>
-      </w:r>
+        <w:t xml:space="preserve"> 2010, Hirsch and De </w:t>
+      </w:r>
+      <w:proofErr w:type="spellStart"/>
+      <w:r>
+        <w:rPr>
+          <w:rFonts w:ascii="Times New Roman" w:hAnsi="Times New Roman" w:cs="Times New Roman"/>
+          <w:sz w:val="24"/>
+          <w:szCs w:val="24"/>
+        </w:rPr>
+        <w:t>Cicco</w:t>
+      </w:r>
+      <w:proofErr w:type="spellEnd"/>
+      <w:r>
+        <w:rPr>
+          <w:rFonts w:ascii="Times New Roman" w:hAnsi="Times New Roman" w:cs="Times New Roman"/>
+          <w:sz w:val="24"/>
+          <w:szCs w:val="24"/>
+        </w:rPr>
+        <w:t xml:space="preserve"> 2014) and has recently been adapted to describe </w:t>
+      </w:r>
+      <w:proofErr w:type="spellStart"/>
+      <w:r>
+        <w:rPr>
+          <w:rFonts w:ascii="Times New Roman" w:hAnsi="Times New Roman" w:cs="Times New Roman"/>
+          <w:sz w:val="24"/>
+          <w:szCs w:val="24"/>
+        </w:rPr>
+        <w:t>chl</w:t>
+      </w:r>
+      <w:proofErr w:type="spellEnd"/>
       <w:r>
         <w:rPr>
           <w:rFonts w:ascii="Times New Roman" w:hAnsi="Times New Roman" w:cs="Times New Roman"/>
@@ -1120,7 +1388,25 @@
           <w:sz w:val="24"/>
           <w:szCs w:val="24"/>
         </w:rPr>
-        <w:t xml:space="preserve">), Lake Champlain (Medalie </w:t>
+        <w:t>), Lake Champlain (</w:t>
+      </w:r>
+      <w:proofErr w:type="spellStart"/>
+      <w:r>
+        <w:rPr>
+          <w:rFonts w:ascii="Times New Roman" w:hAnsi="Times New Roman" w:cs="Times New Roman"/>
+          <w:sz w:val="24"/>
+          <w:szCs w:val="24"/>
+        </w:rPr>
+        <w:t>Medalie</w:t>
+      </w:r>
+      <w:proofErr w:type="spellEnd"/>
+      <w:r>
+        <w:rPr>
+          <w:rFonts w:ascii="Times New Roman" w:hAnsi="Times New Roman" w:cs="Times New Roman"/>
+          <w:sz w:val="24"/>
+          <w:szCs w:val="24"/>
+        </w:rPr>
+        <w:t xml:space="preserve"> </w:t>
       </w:r>
       <w:r>
         <w:rPr>
@@ -1186,7 +1472,25 @@
           <w:sz w:val="24"/>
           <w:szCs w:val="24"/>
         </w:rPr>
-        <w:t>, Water Quality Loads and Trends at Nontidal Monitoring</w:t>
+        <w:t xml:space="preserve">, Water Quality Loads and Trends at </w:t>
+      </w:r>
+      <w:proofErr w:type="spellStart"/>
+      <w:r>
+        <w:rPr>
+          <w:rFonts w:ascii="Times New Roman" w:hAnsi="Times New Roman" w:cs="Times New Roman"/>
+          <w:sz w:val="24"/>
+          <w:szCs w:val="24"/>
+        </w:rPr>
+        <w:t>Nontidal</w:t>
+      </w:r>
+      <w:proofErr w:type="spellEnd"/>
+      <w:r>
+        <w:rPr>
+          <w:rFonts w:ascii="Times New Roman" w:hAnsi="Times New Roman" w:cs="Times New Roman"/>
+          <w:sz w:val="24"/>
+          <w:szCs w:val="24"/>
+        </w:rPr>
+        <w:t xml:space="preserve"> Monitoring</w:t>
       </w:r>
       <w:r>
         <w:rPr>
@@ -1318,7 +1622,43 @@
           <w:sz w:val="24"/>
           <w:szCs w:val="24"/>
         </w:rPr>
-        <w:t xml:space="preserve"> 2012). As opposed to WRTDS, GAMs were initially developed in a more general context as a modification to generalized linear models to model a response variable as the sum of smoothing functions of different predictors (Hastie and Tibshirani 1990, Wood 2006a). GAMs have recently been used to describe eutrophication endpoints in tidal waters (Haraguchi </w:t>
+        <w:t xml:space="preserve"> 2012). As opposed to WRTDS, GAMs were initially developed in a more general context as a modification to generalized linear models to model a response variable as the sum of smoothing functions of different predictors (Hastie and </w:t>
+      </w:r>
+      <w:proofErr w:type="spellStart"/>
+      <w:r>
+        <w:rPr>
+          <w:rFonts w:ascii="Times New Roman" w:hAnsi="Times New Roman" w:cs="Times New Roman"/>
+          <w:sz w:val="24"/>
+          <w:szCs w:val="24"/>
+        </w:rPr>
+        <w:t>Tibshirani</w:t>
+      </w:r>
+      <w:proofErr w:type="spellEnd"/>
+      <w:r>
+        <w:rPr>
+          <w:rFonts w:ascii="Times New Roman" w:hAnsi="Times New Roman" w:cs="Times New Roman"/>
+          <w:sz w:val="24"/>
+          <w:szCs w:val="24"/>
+        </w:rPr>
+        <w:t xml:space="preserve"> 1990, Wood 2006a). GAMs have recently been used to describe eutrophication endpoints in tidal waters (</w:t>
+      </w:r>
+      <w:proofErr w:type="spellStart"/>
+      <w:r>
+        <w:rPr>
+          <w:rFonts w:ascii="Times New Roman" w:hAnsi="Times New Roman" w:cs="Times New Roman"/>
+          <w:sz w:val="24"/>
+          <w:szCs w:val="24"/>
+        </w:rPr>
+        <w:t>Haraguchi</w:t>
+      </w:r>
+      <w:proofErr w:type="spellEnd"/>
+      <w:r>
+        <w:rPr>
+          <w:rFonts w:ascii="Times New Roman" w:hAnsi="Times New Roman" w:cs="Times New Roman"/>
+          <w:sz w:val="24"/>
+          <w:szCs w:val="24"/>
+        </w:rPr>
+        <w:t xml:space="preserve"> </w:t>
       </w:r>
       <w:r>
         <w:rPr>
@@ -1500,7 +1840,25 @@
           <w:sz w:val="24"/>
           <w:szCs w:val="24"/>
         </w:rPr>
-        <w:t xml:space="preserve">The goal of this study is to provide an empirical and qualitative description of the relative abilities of WRTDS and GAMs to describe long-term changes in time series of eutrophication response endpoints in tidal waters. Two discrete time series covering 1986-2014 from two stations in the Patuxent River estuary are used as a common dataset for evaluating each model. The Patuxent Estuary is a well-studied tributary of the Chesapeake Bay system that has been monitored for several decades with fixed stations along the longitudinal axis. Two stations were chosen as representative time series that differed in the relative contributions of watershed inputs and influences from the mainstem of the Chesapeake, in addition to known historical events that have impacted water quality in the estuary. The specific objectives of the analysis were to 1) provide a narrative comparison of the statistical foundation of each model, both as a general description and as a means to evaluate water quality time series, 2) use each model to develop an empirical description of water quality  changes at each monitoring station given known historical changes in water quality drivers, 3) evaluate each model’s ability to reproduce flow-normalized trends as known  components of simulated time series, and 4) compare each technique’s ability to describe changes, as well as the differences  in the information provided by each. We conclude with recommendations on the most appropriate use of each method, with particular attention </w:t>
+        <w:t xml:space="preserve">The goal of this study is to provide an empirical and qualitative description of the relative abilities of WRTDS and GAMs to describe long-term changes in time series of eutrophication response endpoints in tidal waters. Two discrete time series covering 1986-2014 from two stations in the Patuxent River estuary are used as a common dataset for evaluating each model. The Patuxent Estuary is a well-studied tributary of the Chesapeake Bay system that has been monitored for several decades with fixed stations along the longitudinal axis. Two stations were chosen as representative time series that differed in the relative contributions of watershed inputs and influences from the </w:t>
+      </w:r>
+      <w:proofErr w:type="spellStart"/>
+      <w:r>
+        <w:rPr>
+          <w:rFonts w:ascii="Times New Roman" w:hAnsi="Times New Roman" w:cs="Times New Roman"/>
+          <w:sz w:val="24"/>
+          <w:szCs w:val="24"/>
+        </w:rPr>
+        <w:t>mainstem</w:t>
+      </w:r>
+      <w:proofErr w:type="spellEnd"/>
+      <w:r>
+        <w:rPr>
+          <w:rFonts w:ascii="Times New Roman" w:hAnsi="Times New Roman" w:cs="Times New Roman"/>
+          <w:sz w:val="24"/>
+          <w:szCs w:val="24"/>
+        </w:rPr>
+        <w:t xml:space="preserve"> of the Chesapeake, in addition to known historical events that have impacted water quality in the estuary. The specific objectives of the analysis were to 1) provide a narrative comparison of the statistical foundation of each model, both as a general description and as a means to evaluate water quality time series, 2) use each model to develop an empirical description of water quality  changes at each monitoring station given known historical changes in water quality drivers, 3) evaluate each model’s ability to reproduce flow-normalized trends as known  components of simulated time series, and 4) compare each technique’s ability to describe changes, as well as the differences  in the information provided by each. We conclude with recommendations on the most appropriate use of each method, with particular attention </w:t>
       </w:r>
       <w:r>
         <w:rPr>
@@ -1642,7 +2000,25 @@
           <w:sz w:val="24"/>
           <w:szCs w:val="24"/>
         </w:rPr>
-        <w:t xml:space="preserve"> layer. A mixed diurnal tide dominates with mean range varying from 0.8 m in the upper estuary to 0.4 m near the mouth (Boicourt and Sanford 1998). The</w:t>
+        <w:t xml:space="preserve"> layer. A mixed diurnal tide dominates with mean range varying from 0.8 m in the upper estuary to 0.4 m near the mouth (</w:t>
+      </w:r>
+      <w:proofErr w:type="spellStart"/>
+      <w:r>
+        <w:rPr>
+          <w:rFonts w:ascii="Times New Roman" w:hAnsi="Times New Roman" w:cs="Times New Roman"/>
+          <w:sz w:val="24"/>
+          <w:szCs w:val="24"/>
+        </w:rPr>
+        <w:t>Boicourt</w:t>
+      </w:r>
+      <w:proofErr w:type="spellEnd"/>
+      <w:r>
+        <w:rPr>
+          <w:rFonts w:ascii="Times New Roman" w:hAnsi="Times New Roman" w:cs="Times New Roman"/>
+          <w:sz w:val="24"/>
+          <w:szCs w:val="24"/>
+        </w:rPr>
+        <w:t xml:space="preserve"> and Sanford 1998). The</w:t>
       </w:r>
       <w:r>
         <w:rPr>
@@ -1936,8 +2312,18 @@
           <w:sz w:val="24"/>
           <w:szCs w:val="24"/>
         </w:rPr>
-        <w:t>intervals and include salinity, temperature, chl</w:t>
-      </w:r>
+        <w:t xml:space="preserve">intervals and include salinity, temperature, </w:t>
+      </w:r>
+      <w:proofErr w:type="spellStart"/>
+      <w:r>
+        <w:rPr>
+          <w:rFonts w:ascii="Times New Roman" w:hAnsi="Times New Roman" w:cs="Times New Roman"/>
+          <w:sz w:val="24"/>
+          <w:szCs w:val="24"/>
+        </w:rPr>
+        <w:t>chl</w:t>
+      </w:r>
+      <w:proofErr w:type="spellEnd"/>
       <w:r>
         <w:rPr>
           <w:rFonts w:ascii="Times New Roman" w:hAnsi="Times New Roman" w:cs="Times New Roman"/>
@@ -2001,8 +2387,18 @@
           <w:sz w:val="24"/>
           <w:szCs w:val="24"/>
         </w:rPr>
-        <w:t xml:space="preserve"> in chl</w:t>
-      </w:r>
+        <w:t xml:space="preserve"> in </w:t>
+      </w:r>
+      <w:proofErr w:type="spellStart"/>
+      <w:r>
+        <w:rPr>
+          <w:rFonts w:ascii="Times New Roman" w:hAnsi="Times New Roman" w:cs="Times New Roman"/>
+          <w:sz w:val="24"/>
+          <w:szCs w:val="24"/>
+        </w:rPr>
+        <w:t>chl</w:t>
+      </w:r>
+      <w:proofErr w:type="spellEnd"/>
       <w:r>
         <w:rPr>
           <w:rFonts w:ascii="Times New Roman" w:hAnsi="Times New Roman" w:cs="Times New Roman"/>
@@ -2034,8 +2430,36 @@
           <w:sz w:val="24"/>
           <w:szCs w:val="24"/>
         </w:rPr>
-        <w:t>ring in the upper, oligohaline section, whereas chl</w:t>
-      </w:r>
+        <w:t xml:space="preserve">ring in the upper, </w:t>
+      </w:r>
+      <w:proofErr w:type="spellStart"/>
+      <w:r>
+        <w:rPr>
+          <w:rFonts w:ascii="Times New Roman" w:hAnsi="Times New Roman" w:cs="Times New Roman"/>
+          <w:sz w:val="24"/>
+          <w:szCs w:val="24"/>
+        </w:rPr>
+        <w:t>oligohaline</w:t>
+      </w:r>
+      <w:proofErr w:type="spellEnd"/>
+      <w:r>
+        <w:rPr>
+          <w:rFonts w:ascii="Times New Roman" w:hAnsi="Times New Roman" w:cs="Times New Roman"/>
+          <w:sz w:val="24"/>
+          <w:szCs w:val="24"/>
+        </w:rPr>
+        <w:t xml:space="preserve"> section, whereas </w:t>
+      </w:r>
+      <w:proofErr w:type="spellStart"/>
+      <w:r>
+        <w:rPr>
+          <w:rFonts w:ascii="Times New Roman" w:hAnsi="Times New Roman" w:cs="Times New Roman"/>
+          <w:sz w:val="24"/>
+          <w:szCs w:val="24"/>
+        </w:rPr>
+        <w:t>chl</w:t>
+      </w:r>
+      <w:proofErr w:type="spellEnd"/>
       <w:r>
         <w:rPr>
           <w:rFonts w:ascii="Times New Roman" w:hAnsi="Times New Roman" w:cs="Times New Roman"/>
@@ -2053,6 +2477,7 @@
         </w:rPr>
         <w:t xml:space="preserve"> is generally higher in the lower estuary during winter months (Figure 2). </w:t>
       </w:r>
+      <w:proofErr w:type="spellStart"/>
       <w:r>
         <w:rPr>
           <w:rFonts w:ascii="Times New Roman" w:hAnsi="Times New Roman" w:cs="Times New Roman"/>
@@ -2061,6 +2486,7 @@
         </w:rPr>
         <w:t>Chl</w:t>
       </w:r>
+      <w:proofErr w:type="spellEnd"/>
       <w:r>
         <w:rPr>
           <w:rFonts w:ascii="Times New Roman" w:hAnsi="Times New Roman" w:cs="Times New Roman"/>
@@ -2092,8 +2518,18 @@
           <w:sz w:val="24"/>
           <w:szCs w:val="24"/>
         </w:rPr>
-        <w:t>concentrations are generally lowest for all stations in late fall and early winter. Periods of low flow are associated with higher chl</w:t>
-      </w:r>
+        <w:t xml:space="preserve">concentrations are generally lowest for all stations in late fall and early winter. Periods of low flow are associated with higher </w:t>
+      </w:r>
+      <w:proofErr w:type="spellStart"/>
+      <w:r>
+        <w:rPr>
+          <w:rFonts w:ascii="Times New Roman" w:hAnsi="Times New Roman" w:cs="Times New Roman"/>
+          <w:sz w:val="24"/>
+          <w:szCs w:val="24"/>
+        </w:rPr>
+        <w:t>chl</w:t>
+      </w:r>
+      <w:proofErr w:type="spellEnd"/>
       <w:r>
         <w:rPr>
           <w:rFonts w:ascii="Times New Roman" w:hAnsi="Times New Roman" w:cs="Times New Roman"/>
@@ -2173,8 +2609,18 @@
           <w:sz w:val="24"/>
           <w:szCs w:val="24"/>
         </w:rPr>
-        <w:t>changes in chl</w:t>
-      </w:r>
+        <w:t xml:space="preserve">changes in </w:t>
+      </w:r>
+      <w:proofErr w:type="spellStart"/>
+      <w:r>
+        <w:rPr>
+          <w:rFonts w:ascii="Times New Roman" w:hAnsi="Times New Roman" w:cs="Times New Roman"/>
+          <w:sz w:val="24"/>
+          <w:szCs w:val="24"/>
+        </w:rPr>
+        <w:t>chl</w:t>
+      </w:r>
+      <w:proofErr w:type="spellEnd"/>
       <w:r>
         <w:rPr>
           <w:rFonts w:ascii="Times New Roman" w:hAnsi="Times New Roman" w:cs="Times New Roman"/>
@@ -2226,8 +2672,18 @@
           <w:sz w:val="24"/>
           <w:szCs w:val="24"/>
         </w:rPr>
-        <w:t>Thirty years of chl</w:t>
-      </w:r>
+        <w:t xml:space="preserve">Thirty years of </w:t>
+      </w:r>
+      <w:proofErr w:type="spellStart"/>
+      <w:r>
+        <w:rPr>
+          <w:rFonts w:ascii="Times New Roman" w:hAnsi="Times New Roman" w:cs="Times New Roman"/>
+          <w:sz w:val="24"/>
+          <w:szCs w:val="24"/>
+        </w:rPr>
+        <w:t>chl</w:t>
+      </w:r>
+      <w:proofErr w:type="spellEnd"/>
       <w:r>
         <w:rPr>
           <w:rFonts w:ascii="Times New Roman" w:hAnsi="Times New Roman" w:cs="Times New Roman"/>
@@ -2337,13 +2793,23 @@
         <w:lastRenderedPageBreak/>
         <w:t xml:space="preserve">date in the </w:t>
       </w:r>
-      <w:r>
-        <w:rPr>
-          <w:rFonts w:ascii="Times New Roman" w:hAnsi="Times New Roman" w:cs="Times New Roman"/>
-          <w:sz w:val="24"/>
-          <w:szCs w:val="24"/>
-        </w:rPr>
-        <w:t>chl-</w:t>
+      <w:proofErr w:type="spellStart"/>
+      <w:r>
+        <w:rPr>
+          <w:rFonts w:ascii="Times New Roman" w:hAnsi="Times New Roman" w:cs="Times New Roman"/>
+          <w:sz w:val="24"/>
+          <w:szCs w:val="24"/>
+        </w:rPr>
+        <w:t>chl</w:t>
+      </w:r>
+      <w:proofErr w:type="spellEnd"/>
+      <w:r>
+        <w:rPr>
+          <w:rFonts w:ascii="Times New Roman" w:hAnsi="Times New Roman" w:cs="Times New Roman"/>
+          <w:sz w:val="24"/>
+          <w:szCs w:val="24"/>
+        </w:rPr>
+        <w:t>-</w:t>
       </w:r>
       <w:r>
         <w:rPr>
@@ -2368,8 +2834,18 @@
           <w:sz w:val="24"/>
           <w:szCs w:val="24"/>
         </w:rPr>
-        <w:t>and salinity time series. Initial analyses suggested that a moving-window average of discharge for the preceding five days provided a better fit to the chl</w:t>
-      </w:r>
+        <w:t xml:space="preserve">and salinity time series. Initial analyses suggested that a moving-window average of discharge for the preceding five days provided a better fit to the </w:t>
+      </w:r>
+      <w:proofErr w:type="spellStart"/>
+      <w:r>
+        <w:rPr>
+          <w:rFonts w:ascii="Times New Roman" w:hAnsi="Times New Roman" w:cs="Times New Roman"/>
+          <w:sz w:val="24"/>
+          <w:szCs w:val="24"/>
+        </w:rPr>
+        <w:t>chl</w:t>
+      </w:r>
+      <w:proofErr w:type="spellEnd"/>
       <w:r>
         <w:rPr>
           <w:rFonts w:ascii="Times New Roman" w:hAnsi="Times New Roman" w:cs="Times New Roman"/>
@@ -2401,8 +2877,18 @@
           <w:sz w:val="24"/>
           <w:szCs w:val="24"/>
         </w:rPr>
-        <w:t>record was used as a tracer of discharge at LE1.2. Both chl</w:t>
-      </w:r>
+        <w:t xml:space="preserve">record was used as a tracer of discharge at LE1.2. Both </w:t>
+      </w:r>
+      <w:proofErr w:type="spellStart"/>
+      <w:r>
+        <w:rPr>
+          <w:rFonts w:ascii="Times New Roman" w:hAnsi="Times New Roman" w:cs="Times New Roman"/>
+          <w:sz w:val="24"/>
+          <w:szCs w:val="24"/>
+        </w:rPr>
+        <w:t>chl</w:t>
+      </w:r>
+      <w:proofErr w:type="spellEnd"/>
       <w:r>
         <w:rPr>
           <w:rFonts w:ascii="Times New Roman" w:hAnsi="Times New Roman" w:cs="Times New Roman"/>
@@ -2536,8 +3022,36 @@
           <w:sz w:val="24"/>
           <w:szCs w:val="24"/>
         </w:rPr>
-        <w:t xml:space="preserve"> 2010, Hirsch and De Cicco 2014). Recent adaptation of WRTDS to tidal waters relates chl</w:t>
-      </w:r>
+        <w:t xml:space="preserve"> 2010, Hirsch and De </w:t>
+      </w:r>
+      <w:proofErr w:type="spellStart"/>
+      <w:r>
+        <w:rPr>
+          <w:rFonts w:ascii="Times New Roman" w:hAnsi="Times New Roman" w:cs="Times New Roman"/>
+          <w:sz w:val="24"/>
+          <w:szCs w:val="24"/>
+        </w:rPr>
+        <w:t>Cicco</w:t>
+      </w:r>
+      <w:proofErr w:type="spellEnd"/>
+      <w:r>
+        <w:rPr>
+          <w:rFonts w:ascii="Times New Roman" w:hAnsi="Times New Roman" w:cs="Times New Roman"/>
+          <w:sz w:val="24"/>
+          <w:szCs w:val="24"/>
+        </w:rPr>
+        <w:t xml:space="preserve"> 2014). Recent adaptation of WRTDS to tidal waters relates </w:t>
+      </w:r>
+      <w:proofErr w:type="spellStart"/>
+      <w:r>
+        <w:rPr>
+          <w:rFonts w:ascii="Times New Roman" w:hAnsi="Times New Roman" w:cs="Times New Roman"/>
+          <w:sz w:val="24"/>
+          <w:szCs w:val="24"/>
+        </w:rPr>
+        <w:t>chl</w:t>
+      </w:r>
+      <w:proofErr w:type="spellEnd"/>
       <w:r>
         <w:rPr>
           <w:rFonts w:ascii="Times New Roman" w:hAnsi="Times New Roman" w:cs="Times New Roman"/>
@@ -2585,8 +3099,18 @@
           <w:sz w:val="24"/>
           <w:szCs w:val="24"/>
         </w:rPr>
-        <w:t>). The functional form of the model is a simple regression that relates the natural log of chl</w:t>
-      </w:r>
+        <w:t xml:space="preserve">). The functional form of the model is a simple regression that relates the natural log of </w:t>
+      </w:r>
+      <w:proofErr w:type="spellStart"/>
+      <w:r>
+        <w:rPr>
+          <w:rFonts w:ascii="Times New Roman" w:hAnsi="Times New Roman" w:cs="Times New Roman"/>
+          <w:sz w:val="24"/>
+          <w:szCs w:val="24"/>
+        </w:rPr>
+        <w:t>chl</w:t>
+      </w:r>
+      <w:proofErr w:type="spellEnd"/>
       <w:r>
         <w:rPr>
           <w:rFonts w:ascii="Times New Roman" w:hAnsi="Times New Roman" w:cs="Times New Roman"/>
@@ -2604,6 +3128,7 @@
         </w:rPr>
         <w:t xml:space="preserve"> (</w:t>
       </w:r>
+      <w:proofErr w:type="spellStart"/>
       <w:r>
         <w:rPr>
           <w:rFonts w:ascii="Times New Roman" w:hAnsi="Times New Roman" w:cs="Times New Roman"/>
@@ -2613,6 +3138,7 @@
         </w:rPr>
         <w:t>Chl</w:t>
       </w:r>
+      <w:proofErr w:type="spellEnd"/>
       <w:r>
         <w:rPr>
           <w:rFonts w:ascii="Times New Roman" w:hAnsi="Times New Roman" w:cs="Times New Roman"/>
@@ -2705,10 +3231,10 @@
             <v:path o:extrusionok="f" gradientshapeok="t" o:connecttype="rect"/>
             <o:lock v:ext="edit" aspectratio="t"/>
           </v:shapetype>
-          <v:shape id="_x0000_i1025" type="#_x0000_t75" style="width:4in;height:19pt" o:ole="">
+          <v:shape id="_x0000_i1025" type="#_x0000_t75" style="width:4in;height:18.8pt" o:ole="">
             <v:imagedata r:id="rId11" o:title=""/>
           </v:shape>
-          <o:OLEObject Type="Embed" ProgID="Equation.3" ShapeID="_x0000_i1025" DrawAspect="Content" ObjectID="_1534941808" r:id="rId12"/>
+          <o:OLEObject Type="Embed" ProgID="Equation.3" ShapeID="_x0000_i1025" DrawAspect="Content" ObjectID="_1535373623" r:id="rId12"/>
         </w:object>
       </w:r>
       <w:r>
@@ -3490,16 +4016,7 @@
             <w:sz w:val="24"/>
             <w:szCs w:val="24"/>
           </w:rPr>
-          <w:delText xml:space="preserve">The tensor product basis allows for the smooth construct to be a function of any number of covariates, without an isotropy constraint (Wood 2006b). The GAM implementation in ‘mgcv’ does not require the selection of knots for a spline basis, but instead a reasonable upper limit on the flexibility of the function is set, and a ‘wiggliness’ penalty is added to create a penalized regression spline structure. The balance </w:delText>
-        </w:r>
-        <w:r>
-          <w:rPr>
-            <w:rFonts w:ascii="Times New Roman" w:hAnsi="Times New Roman" w:cs="Times New Roman"/>
-            <w:sz w:val="24"/>
-            <w:szCs w:val="24"/>
-          </w:rPr>
-          <w:lastRenderedPageBreak/>
-          <w:delText xml:space="preserve">between model fit and smoothness is achieved by </w:delText>
+          <w:delText xml:space="preserve">The tensor product basis allows for the smooth construct to be a function of any number of covariates, without an isotropy constraint (Wood 2006b). The GAM implementation in ‘mgcv’ does not require the selection of knots for a spline basis, but instead a reasonable upper limit on the flexibility of the function is set, and a ‘wiggliness’ penalty is added to create a penalized regression spline structure. The balance between model fit and smoothness is achieved by </w:delText>
         </w:r>
       </w:del>
       <w:del w:id="21" w:author="Rebecca Murphy" w:date="2016-09-09T13:30:00Z">
@@ -3609,7 +4126,16 @@
           <w:sz w:val="24"/>
           <w:szCs w:val="24"/>
         </w:rPr>
-        <w:t>covariance matrix (Wood 2006a). For this comparison, salinity- or flow-normalized GAM predictions were obtained in a manner consistent with that used for WRTDS. The observed salinity or flow values were compiled that occurred in the same month throughout all years in the dataset. These values were assumed to be equally likely to occur at that particular month. A normalized GAM estimate at each date in the record was computed as the average of the predictions obtained using all of the flow or salinity values for that month of the year throughout the record.</w:t>
+        <w:t xml:space="preserve">covariance matrix (Wood 2006a). For this comparison, salinity- or flow-normalized GAM predictions were obtained in a manner consistent with that used for WRTDS. The observed salinity or flow values were compiled that occurred in the same month throughout all years in the dataset. These values were assumed to be equally likely to occur at that particular month. A normalized GAM estimate at </w:t>
+      </w:r>
+      <w:r>
+        <w:rPr>
+          <w:rFonts w:ascii="Times New Roman" w:hAnsi="Times New Roman" w:cs="Times New Roman"/>
+          <w:sz w:val="24"/>
+          <w:szCs w:val="24"/>
+        </w:rPr>
+        <w:lastRenderedPageBreak/>
+        <w:t>each date in the record was computed as the average of the predictions obtained using all of the flow or salinity values for that month of the year throughout the record.</w:t>
       </w:r>
     </w:p>
     <w:p>
@@ -3721,16 +4247,7 @@
           <w:sz w:val="24"/>
           <w:szCs w:val="24"/>
         </w:rPr>
-        <w:t xml:space="preserve"> functions for each variable instead of fixed parameters. As such, the functional forms of both models are conceptually identical where the only difference is the type of parameter used in each (fixed or smoothing function). These </w:t>
-      </w:r>
-      <w:r>
-        <w:rPr>
-          <w:rFonts w:ascii="Times New Roman" w:hAnsi="Times New Roman" w:cs="Times New Roman"/>
-          <w:sz w:val="24"/>
-          <w:szCs w:val="24"/>
-        </w:rPr>
-        <w:lastRenderedPageBreak/>
-        <w:t>functional similarities can potentially explain why both models have been used for the similar purpose of describing pollutant trends over time (e</w:t>
+        <w:t xml:space="preserve"> functions for each variable instead of fixed parameters. As such, the functional forms of both models are conceptually identical where the only difference is the type of parameter used in each (fixed or smoothing function). These functional similarities can potentially explain why both models have been used for the similar purpose of describing pollutant trends over time (e</w:t>
       </w:r>
       <w:r>
         <w:rPr>
@@ -3775,8 +4292,6 @@
           <w:delText>However, lack of understanding of how the theoretical foundations of each model differ has likely contributed to their applications for similar purposes without a strong basis for choosing one over the other.</w:delText>
         </w:r>
       </w:del>
-      <w:bookmarkStart w:id="31" w:name="_GoBack"/>
-      <w:bookmarkEnd w:id="31"/>
     </w:p>
     <w:p>
       <w:pPr>
@@ -3842,7 +4357,16 @@
           <w:sz w:val="24"/>
           <w:szCs w:val="24"/>
         </w:rPr>
-        <w:t>ervation in the time, discharge, and season domain.  This results in a multi-dimensional parameter set that varies smoothly across the time series and that has no resemblance to results from a single parameter set that is fit to the entire time series. The final</w:t>
+        <w:t xml:space="preserve">ervation in the time, discharge, and season domain.  This results in a multi-dimensional parameter set that varies smoothly across the time </w:t>
+      </w:r>
+      <w:r>
+        <w:rPr>
+          <w:rFonts w:ascii="Times New Roman" w:hAnsi="Times New Roman" w:cs="Times New Roman"/>
+          <w:sz w:val="24"/>
+          <w:szCs w:val="24"/>
+        </w:rPr>
+        <w:lastRenderedPageBreak/>
+        <w:t>series and that has no resemblance to results from a single parameter set that is fit to the entire time series. The final</w:t>
       </w:r>
       <w:r>
         <w:rPr>
@@ -3860,7 +4384,7 @@
         </w:rPr>
         <w:t xml:space="preserve">parameter set produces results that are more similar to a locally-estimated (LOESS) polynomial curve (i.e., Cleveland 1979) than a simple regression. By contrast, </w:t>
       </w:r>
-      <w:ins w:id="32" w:author="Rebecca Murphy" w:date="2016-09-09T13:47:00Z">
+      <w:ins w:id="31" w:author="Rebecca Murphy" w:date="2016-09-09T13:47:00Z">
         <w:r>
           <w:rPr>
             <w:rFonts w:ascii="Times New Roman" w:hAnsi="Times New Roman" w:cs="Times New Roman"/>
@@ -3870,7 +4394,7 @@
           <w:t xml:space="preserve">this </w:t>
         </w:r>
       </w:ins>
-      <w:ins w:id="33" w:author="Rebecca Murphy" w:date="2016-09-09T13:48:00Z">
+      <w:ins w:id="32" w:author="Rebecca Murphy" w:date="2016-09-09T13:48:00Z">
         <w:r>
           <w:rPr>
             <w:rFonts w:ascii="Times New Roman" w:hAnsi="Times New Roman" w:cs="Times New Roman"/>
@@ -3880,7 +4404,7 @@
           <w:t>implementation</w:t>
         </w:r>
       </w:ins>
-      <w:ins w:id="34" w:author="Rebecca Murphy" w:date="2016-09-09T13:47:00Z">
+      <w:ins w:id="33" w:author="Rebecca Murphy" w:date="2016-09-09T13:47:00Z">
         <w:r>
           <w:rPr>
             <w:rFonts w:ascii="Times New Roman" w:hAnsi="Times New Roman" w:cs="Times New Roman"/>
@@ -3890,7 +4414,7 @@
           <w:t xml:space="preserve"> </w:t>
         </w:r>
       </w:ins>
-      <w:ins w:id="35" w:author="Rebecca Murphy" w:date="2016-09-09T13:48:00Z">
+      <w:ins w:id="34" w:author="Rebecca Murphy" w:date="2016-09-09T13:48:00Z">
         <w:r>
           <w:rPr>
             <w:rFonts w:ascii="Times New Roman" w:hAnsi="Times New Roman" w:cs="Times New Roman"/>
@@ -3908,7 +4432,7 @@
         </w:rPr>
         <w:t>GAMs estimate</w:t>
       </w:r>
-      <w:ins w:id="36" w:author="Rebecca Murphy" w:date="2016-09-09T13:48:00Z">
+      <w:ins w:id="35" w:author="Rebecca Murphy" w:date="2016-09-09T13:48:00Z">
         <w:r>
           <w:rPr>
             <w:rFonts w:ascii="Times New Roman" w:hAnsi="Times New Roman" w:cs="Times New Roman"/>
@@ -3942,7 +4466,7 @@
         </w:rPr>
         <w:t xml:space="preserve"> process </w:t>
       </w:r>
-      <w:del w:id="37" w:author="Rebecca Murphy" w:date="2016-09-09T13:54:00Z">
+      <w:del w:id="36" w:author="Rebecca Murphy" w:date="2016-09-09T13:54:00Z">
         <w:r>
           <w:rPr>
             <w:rFonts w:ascii="Times New Roman" w:hAnsi="Times New Roman" w:cs="Times New Roman"/>
@@ -3952,7 +4476,7 @@
           <w:delText>that optimizes the tradeoff between precision and model over-fitting</w:delText>
         </w:r>
       </w:del>
-      <w:ins w:id="38" w:author="Rebecca Murphy" w:date="2016-09-09T13:54:00Z">
+      <w:ins w:id="37" w:author="Rebecca Murphy" w:date="2016-09-09T13:54:00Z">
         <w:r>
           <w:rPr>
             <w:rFonts w:ascii="Times New Roman" w:hAnsi="Times New Roman" w:cs="Times New Roman"/>
@@ -3970,7 +4494,7 @@
           <w:t xml:space="preserve">single (although quite complicated) </w:t>
         </w:r>
       </w:ins>
-      <w:ins w:id="39" w:author="Rebecca Murphy" w:date="2016-09-09T13:58:00Z">
+      <w:ins w:id="38" w:author="Rebecca Murphy" w:date="2016-09-09T13:58:00Z">
         <w:r>
           <w:rPr>
             <w:rFonts w:ascii="Times New Roman" w:hAnsi="Times New Roman" w:cs="Times New Roman"/>
@@ -3980,7 +4504,7 @@
           <w:t xml:space="preserve">spline </w:t>
         </w:r>
       </w:ins>
-      <w:ins w:id="40" w:author="Rebecca Murphy" w:date="2016-09-09T13:54:00Z">
+      <w:ins w:id="39" w:author="Rebecca Murphy" w:date="2016-09-09T13:54:00Z">
         <w:r>
           <w:rPr>
             <w:rFonts w:ascii="Times New Roman" w:hAnsi="Times New Roman" w:cs="Times New Roman"/>
@@ -3990,7 +4514,7 @@
           <w:t>function</w:t>
         </w:r>
       </w:ins>
-      <w:ins w:id="41" w:author="Rebecca Murphy" w:date="2016-09-09T13:59:00Z">
+      <w:ins w:id="40" w:author="Rebecca Murphy" w:date="2016-09-09T13:59:00Z">
         <w:r>
           <w:rPr>
             <w:rFonts w:ascii="Times New Roman" w:hAnsi="Times New Roman" w:cs="Times New Roman"/>
@@ -4000,7 +4524,7 @@
           <w:t>s</w:t>
         </w:r>
       </w:ins>
-      <w:ins w:id="42" w:author="Rebecca Murphy" w:date="2016-09-09T13:54:00Z">
+      <w:ins w:id="41" w:author="Rebecca Murphy" w:date="2016-09-09T13:54:00Z">
         <w:r>
           <w:rPr>
             <w:rFonts w:ascii="Times New Roman" w:hAnsi="Times New Roman" w:cs="Times New Roman"/>
@@ -4010,7 +4534,7 @@
           <w:t xml:space="preserve"> fit across the entire data set</w:t>
         </w:r>
       </w:ins>
-      <w:ins w:id="43" w:author="Rebecca Murphy" w:date="2016-09-09T14:02:00Z">
+      <w:ins w:id="42" w:author="Rebecca Murphy" w:date="2016-09-09T14:02:00Z">
         <w:r>
           <w:rPr>
             <w:rFonts w:ascii="Times New Roman" w:hAnsi="Times New Roman" w:cs="Times New Roman"/>
@@ -4044,7 +4568,7 @@
         </w:rPr>
         <w:t xml:space="preserve">with both LOESS and WRTDS, the relationship between response and explanatory variables described by the hyper-dimensional smoothing surface </w:t>
       </w:r>
-      <w:ins w:id="44" w:author="Rebecca Murphy" w:date="2016-09-09T13:55:00Z">
+      <w:ins w:id="43" w:author="Rebecca Murphy" w:date="2016-09-09T13:55:00Z">
         <w:r>
           <w:rPr>
             <w:rFonts w:ascii="Times New Roman" w:hAnsi="Times New Roman" w:cs="Times New Roman"/>
@@ -4054,7 +4578,7 @@
           <w:t xml:space="preserve">from WRTDS is a different </w:t>
         </w:r>
       </w:ins>
-      <w:ins w:id="45" w:author="Rebecca Murphy" w:date="2016-09-09T13:56:00Z">
+      <w:ins w:id="44" w:author="Rebecca Murphy" w:date="2016-09-09T13:56:00Z">
         <w:r>
           <w:rPr>
             <w:rFonts w:ascii="Times New Roman" w:hAnsi="Times New Roman" w:cs="Times New Roman"/>
@@ -4064,7 +4588,7 @@
           <w:t>theoretical</w:t>
         </w:r>
       </w:ins>
-      <w:ins w:id="46" w:author="Rebecca Murphy" w:date="2016-09-09T13:55:00Z">
+      <w:ins w:id="45" w:author="Rebecca Murphy" w:date="2016-09-09T13:55:00Z">
         <w:r>
           <w:rPr>
             <w:rFonts w:ascii="Times New Roman" w:hAnsi="Times New Roman" w:cs="Times New Roman"/>
@@ -4074,7 +4598,7 @@
           <w:t xml:space="preserve"> </w:t>
         </w:r>
       </w:ins>
-      <w:ins w:id="47" w:author="Rebecca Murphy" w:date="2016-09-09T13:56:00Z">
+      <w:ins w:id="46" w:author="Rebecca Murphy" w:date="2016-09-09T13:56:00Z">
         <w:r>
           <w:rPr>
             <w:rFonts w:ascii="Times New Roman" w:hAnsi="Times New Roman" w:cs="Times New Roman"/>
@@ -4084,7 +4608,7 @@
           <w:t xml:space="preserve">approach than a set of spline functions </w:t>
         </w:r>
       </w:ins>
-      <w:del w:id="48" w:author="Rebecca Murphy" w:date="2016-09-09T13:59:00Z">
+      <w:del w:id="47" w:author="Rebecca Murphy" w:date="2016-09-09T13:59:00Z">
         <w:r>
           <w:rPr>
             <w:rFonts w:ascii="Times New Roman" w:hAnsi="Times New Roman" w:cs="Times New Roman"/>
@@ -4110,7 +4634,7 @@
           <w:delText>tically complex by comparison</w:delText>
         </w:r>
       </w:del>
-      <w:ins w:id="49" w:author="Rebecca Murphy" w:date="2016-09-09T13:59:00Z">
+      <w:ins w:id="48" w:author="Rebecca Murphy" w:date="2016-09-09T13:59:00Z">
         <w:r>
           <w:rPr>
             <w:rFonts w:ascii="Times New Roman" w:hAnsi="Times New Roman" w:cs="Times New Roman"/>
@@ -4120,7 +4644,7 @@
           <w:t>fit across all the data</w:t>
         </w:r>
       </w:ins>
-      <w:ins w:id="50" w:author="Rebecca Murphy" w:date="2016-09-09T14:10:00Z">
+      <w:ins w:id="49" w:author="Rebecca Murphy" w:date="2016-09-09T14:10:00Z">
         <w:r>
           <w:rPr>
             <w:rFonts w:ascii="Times New Roman" w:hAnsi="Times New Roman" w:cs="Times New Roman"/>
@@ -4129,7 +4653,7 @@
           </w:rPr>
           <w:t xml:space="preserve"> </w:t>
         </w:r>
-        <w:del w:id="51" w:author="Beck, Marcus" w:date="2016-09-09T15:18:00Z">
+        <w:del w:id="50" w:author="Beck, Marcus" w:date="2016-09-09T15:18:00Z">
           <w:r>
             <w:rPr>
               <w:rFonts w:ascii="Times New Roman" w:hAnsi="Times New Roman" w:cs="Times New Roman"/>
@@ -4154,16 +4678,7 @@
           <w:sz w:val="24"/>
           <w:szCs w:val="24"/>
         </w:rPr>
-        <w:t xml:space="preserve">. Therefore, a reasonable expectation is that different estimation techniques used by WRTDS and </w:t>
-      </w:r>
-      <w:r>
-        <w:rPr>
-          <w:rFonts w:ascii="Times New Roman" w:hAnsi="Times New Roman" w:cs="Times New Roman"/>
-          <w:sz w:val="24"/>
-          <w:szCs w:val="24"/>
-        </w:rPr>
-        <w:lastRenderedPageBreak/>
-        <w:t>GAMs can lead to different descriptions of relationships between variables.</w:t>
+        <w:t>. Therefore, a reasonable expectation is that different estimation techniques used by WRTDS and GAMs can lead to different descriptions of relationships between variables.</w:t>
       </w:r>
     </w:p>
     <w:p>
@@ -4299,7 +4814,16 @@
           <w:sz w:val="24"/>
           <w:szCs w:val="24"/>
         </w:rPr>
-        <w:t xml:space="preserve"> widths (Efron and Tibshirani 1993, Arlot and Celisse 2010). Evaluating multiple combinations of window-widths can be computationally intensive. An optimization function was implemented in R (RDCT 2015) to more efficiently evaluate model parameters with cross-validation. Window widths were searched using the limited-memory modification of the BFGS quasi-Newton method that imposes upper and lower bounds for each parameter (Byrd </w:t>
+        <w:t xml:space="preserve"> widths (Efron and Tibshirani 1993, Arlot and </w:t>
+      </w:r>
+      <w:r>
+        <w:rPr>
+          <w:rFonts w:ascii="Times New Roman" w:hAnsi="Times New Roman" w:cs="Times New Roman"/>
+          <w:sz w:val="24"/>
+          <w:szCs w:val="24"/>
+        </w:rPr>
+        <w:lastRenderedPageBreak/>
+        <w:t xml:space="preserve">Celisse 2010). Evaluating multiple combinations of window-widths can be computationally intensive. An optimization function was implemented in R (RDCT 2015) to more efficiently evaluate model parameters with cross-validation. Window widths were searched using the limited-memory modification of the BFGS quasi-Newton method that imposes upper and lower bounds for each parameter (Byrd </w:t>
       </w:r>
       <w:r>
         <w:rPr>
@@ -4371,7 +4895,6 @@
           <w:sz w:val="24"/>
           <w:szCs w:val="24"/>
         </w:rPr>
-        <w:lastRenderedPageBreak/>
         <w:t xml:space="preserve">Separate WRTDS and </w:t>
       </w:r>
       <w:r>
@@ -4528,6 +5051,7 @@
           <w:sz w:val="24"/>
           <w:szCs w:val="24"/>
         </w:rPr>
+        <w:lastRenderedPageBreak/>
         <w:tab/>
       </w:r>
       <w:r>
@@ -4538,10 +5062,10 @@
           <w:szCs w:val="24"/>
         </w:rPr>
         <w:object w:dxaOrig="3140" w:dyaOrig="1100" w14:anchorId="4213C1A2">
-          <v:shape id="_x0000_i1026" type="#_x0000_t75" style="width:156.9pt;height:55pt" o:ole="">
+          <v:shape id="_x0000_i1026" type="#_x0000_t75" style="width:157.15pt;height:55.1pt" o:ole="">
             <v:imagedata r:id="rId13" o:title=""/>
           </v:shape>
-          <o:OLEObject Type="Embed" ProgID="Equation.3" ShapeID="_x0000_i1026" DrawAspect="Content" ObjectID="_1534941809" r:id="rId14"/>
+          <o:OLEObject Type="Embed" ProgID="Equation.3" ShapeID="_x0000_i1026" DrawAspect="Content" ObjectID="_1535373624" r:id="rId14"/>
         </w:object>
       </w:r>
       <w:r>
@@ -4649,6 +5173,7 @@
         </w:rPr>
         <w:t xml:space="preserve"> for observation </w:t>
       </w:r>
+      <w:proofErr w:type="spellStart"/>
       <w:r>
         <w:rPr>
           <w:rFonts w:ascii="Times New Roman" w:hAnsi="Times New Roman" w:cs="Times New Roman"/>
@@ -4658,6 +5183,7 @@
         </w:rPr>
         <w:t>i</w:t>
       </w:r>
+      <w:proofErr w:type="spellEnd"/>
       <w:r>
         <w:rPr>
           <w:rFonts w:ascii="Times New Roman" w:hAnsi="Times New Roman" w:cs="Times New Roman"/>
@@ -4671,10 +5197,10 @@
           <w:position w:val="-12"/>
         </w:rPr>
         <w:object w:dxaOrig="460" w:dyaOrig="400" w14:anchorId="0AF8490C">
-          <v:shape id="_x0000_i1027" type="#_x0000_t75" style="width:22.4pt;height:20.4pt" o:ole="">
+          <v:shape id="_x0000_i1027" type="#_x0000_t75" style="width:22.55pt;height:20.65pt" o:ole="">
             <v:imagedata r:id="rId15" o:title=""/>
           </v:shape>
-          <o:OLEObject Type="Embed" ProgID="Equation.3" ShapeID="_x0000_i1027" DrawAspect="Content" ObjectID="_1534941810" r:id="rId16"/>
+          <o:OLEObject Type="Embed" ProgID="Equation.3" ShapeID="_x0000_i1027" DrawAspect="Content" ObjectID="_1535373625" r:id="rId16"/>
         </w:object>
       </w:r>
       <w:r>
@@ -4719,7 +5245,7 @@
         </w:rPr>
         <w:t xml:space="preserve">. RMSE values closer to zero represent model predictions closer to observed. Comparisons between models </w:t>
       </w:r>
-      <w:del w:id="52" w:author="Beck, Marcus" w:date="2016-09-08T11:44:00Z">
+      <w:del w:id="51" w:author="Beck, Marcus" w:date="2016-09-08T11:44:00Z">
         <w:r>
           <w:rPr>
             <w:rFonts w:ascii="Times New Roman" w:hAnsi="Times New Roman" w:cs="Times New Roman"/>
@@ -4737,7 +5263,7 @@
         </w:rPr>
         <w:t xml:space="preserve"> </w:t>
       </w:r>
-      <w:del w:id="53" w:author="Beck, Marcus" w:date="2016-09-08T11:44:00Z">
+      <w:del w:id="52" w:author="Beck, Marcus" w:date="2016-09-08T11:44:00Z">
         <w:r>
           <w:rPr>
             <w:rFonts w:ascii="Times New Roman" w:hAnsi="Times New Roman" w:cs="Times New Roman"/>
@@ -4755,7 +5281,7 @@
         </w:rPr>
         <w:t>were performed similarly</w:t>
       </w:r>
-      <w:ins w:id="54" w:author="Beck, Marcus" w:date="2016-09-08T11:44:00Z">
+      <w:ins w:id="53" w:author="Beck, Marcus" w:date="2016-09-08T11:44:00Z">
         <w:r>
           <w:rPr>
             <w:rFonts w:ascii="Times New Roman" w:hAnsi="Times New Roman" w:cs="Times New Roman"/>
@@ -4765,7 +5291,7 @@
           <w:t xml:space="preserve"> using the root mean square difference (RMSD)</w:t>
         </w:r>
       </w:ins>
-      <w:del w:id="55" w:author="Beck, Marcus" w:date="2016-09-08T11:45:00Z">
+      <w:del w:id="54" w:author="Beck, Marcus" w:date="2016-09-08T11:45:00Z">
         <w:r>
           <w:rPr>
             <w:rFonts w:ascii="Times New Roman" w:hAnsi="Times New Roman" w:cs="Times New Roman"/>
@@ -4814,10 +5340,10 @@
           <w:szCs w:val="24"/>
         </w:rPr>
         <w:object w:dxaOrig="4040" w:dyaOrig="1140" w14:anchorId="7216FD6A">
-          <v:shape id="_x0000_i1028" type="#_x0000_t75" style="width:201.75pt;height:56.4pt" o:ole="">
+          <v:shape id="_x0000_i1028" type="#_x0000_t75" style="width:201.6pt;height:56.35pt" o:ole="">
             <v:imagedata r:id="rId17" o:title=""/>
           </v:shape>
-          <o:OLEObject Type="Embed" ProgID="Equation.3" ShapeID="_x0000_i1028" DrawAspect="Content" ObjectID="_1534941811" r:id="rId18"/>
+          <o:OLEObject Type="Embed" ProgID="Equation.3" ShapeID="_x0000_i1028" DrawAspect="Content" ObjectID="_1535373626" r:id="rId18"/>
         </w:object>
       </w:r>
       <w:r>
@@ -4839,14 +5365,23 @@
           <w:szCs w:val="24"/>
         </w:rPr>
       </w:pPr>
-      <w:r>
-        <w:rPr>
-          <w:rFonts w:ascii="Times New Roman" w:hAnsi="Times New Roman" w:cs="Times New Roman"/>
-          <w:sz w:val="24"/>
-          <w:szCs w:val="24"/>
-        </w:rPr>
-        <w:lastRenderedPageBreak/>
-        <w:t>where the estimat</w:t>
+      <w:proofErr w:type="gramStart"/>
+      <w:r>
+        <w:rPr>
+          <w:rFonts w:ascii="Times New Roman" w:hAnsi="Times New Roman" w:cs="Times New Roman"/>
+          <w:sz w:val="24"/>
+          <w:szCs w:val="24"/>
+        </w:rPr>
+        <w:t>where</w:t>
+      </w:r>
+      <w:proofErr w:type="gramEnd"/>
+      <w:r>
+        <w:rPr>
+          <w:rFonts w:ascii="Times New Roman" w:hAnsi="Times New Roman" w:cs="Times New Roman"/>
+          <w:sz w:val="24"/>
+          <w:szCs w:val="24"/>
+        </w:rPr>
+        <w:t xml:space="preserve"> the estimat</w:t>
       </w:r>
       <w:r>
         <w:rPr>
@@ -4878,10 +5413,10 @@
           <w:position w:val="-14"/>
         </w:rPr>
         <w:object w:dxaOrig="960" w:dyaOrig="420" w14:anchorId="7704C437">
-          <v:shape id="_x0000_i1029" type="#_x0000_t75" style="width:48.25pt;height:21.75pt" o:ole="">
+          <v:shape id="_x0000_i1029" type="#_x0000_t75" style="width:48.2pt;height:21.9pt" o:ole="">
             <v:imagedata r:id="rId19" o:title=""/>
           </v:shape>
-          <o:OLEObject Type="Embed" ProgID="Equation.3" ShapeID="_x0000_i1029" DrawAspect="Content" ObjectID="_1534941812" r:id="rId20"/>
+          <o:OLEObject Type="Embed" ProgID="Equation.3" ShapeID="_x0000_i1029" DrawAspect="Content" ObjectID="_1535373627" r:id="rId20"/>
         </w:object>
       </w:r>
       <w:r>
@@ -4913,10 +5448,10 @@
           <w:position w:val="-14"/>
         </w:rPr>
         <w:object w:dxaOrig="840" w:dyaOrig="440" w14:anchorId="0CE863CD">
-          <v:shape id="_x0000_i1030" type="#_x0000_t75" style="width:42.1pt;height:21.75pt" o:ole="">
+          <v:shape id="_x0000_i1030" type="#_x0000_t75" style="width:41.95pt;height:21.9pt" o:ole="">
             <v:imagedata r:id="rId21" o:title=""/>
           </v:shape>
-          <o:OLEObject Type="Embed" ProgID="Equation.3" ShapeID="_x0000_i1030" DrawAspect="Content" ObjectID="_1534941813" r:id="rId22"/>
+          <o:OLEObject Type="Embed" ProgID="Equation.3" ShapeID="_x0000_i1030" DrawAspect="Content" ObjectID="_1535373628" r:id="rId22"/>
         </w:object>
       </w:r>
       <w:r>
@@ -4982,10 +5517,10 @@
           <w:szCs w:val="24"/>
         </w:rPr>
         <w:object w:dxaOrig="4220" w:dyaOrig="1400" w14:anchorId="4A495FA7">
-          <v:shape id="_x0000_i1031" type="#_x0000_t75" style="width:210.55pt;height:69.95pt" o:ole="">
+          <v:shape id="_x0000_i1031" type="#_x0000_t75" style="width:210.35pt;height:70.1pt" o:ole="">
             <v:imagedata r:id="rId23" o:title=""/>
           </v:shape>
-          <o:OLEObject Type="Embed" ProgID="Equation.3" ShapeID="_x0000_i1031" DrawAspect="Content" ObjectID="_1534941814" r:id="rId24"/>
+          <o:OLEObject Type="Embed" ProgID="Equation.3" ShapeID="_x0000_i1031" DrawAspect="Content" ObjectID="_1535373629" r:id="rId24"/>
         </w:object>
       </w:r>
       <w:r>
@@ -5158,7 +5693,16 @@
           <w:sz w:val="24"/>
           <w:szCs w:val="24"/>
         </w:rPr>
-        <w:t>that varies with relative magnitude of the predictions. Although the signs of the slope and intercept estimates for the comparisons depended on which model was used as the predictor,</w:t>
+        <w:t xml:space="preserve">that varies with relative magnitude of the predictions. </w:t>
+      </w:r>
+      <w:r>
+        <w:rPr>
+          <w:rFonts w:ascii="Times New Roman" w:hAnsi="Times New Roman" w:cs="Times New Roman"/>
+          <w:sz w:val="24"/>
+          <w:szCs w:val="24"/>
+        </w:rPr>
+        <w:lastRenderedPageBreak/>
+        <w:t>Although the signs of the slope and intercept estimates for the comparisons depended on which model was used as the predictor,</w:t>
       </w:r>
       <w:r>
         <w:rPr>
@@ -5238,16 +5782,7 @@
           <w:sz w:val="24"/>
           <w:szCs w:val="24"/>
         </w:rPr>
-        <w:t xml:space="preserve">and seasonal aggregations shown in Figure 2 were evaluated between the models, in addition to evaluating the models at different levels of flow defined by the quartile </w:t>
-      </w:r>
-      <w:r>
-        <w:rPr>
-          <w:rFonts w:ascii="Times New Roman" w:hAnsi="Times New Roman" w:cs="Times New Roman"/>
-          <w:sz w:val="24"/>
-          <w:szCs w:val="24"/>
-        </w:rPr>
-        <w:lastRenderedPageBreak/>
-        <w:t>distributions (min–25%, 25%–median, median–75%, and 75%–max).</w:t>
+        <w:t>and seasonal aggregations shown in Figure 2 were evaluated between the models, in addition to evaluating the models at different levels of flow defined by the quartile distributions (min–25%, 25%–median, median–75%, and 75%–max).</w:t>
       </w:r>
     </w:p>
     <w:p>
@@ -5384,6 +5919,7 @@
           <w:sz w:val="24"/>
           <w:szCs w:val="24"/>
         </w:rPr>
+        <w:lastRenderedPageBreak/>
         <w:t>Comparison of flow-normalized trends</w:t>
       </w:r>
     </w:p>
@@ -5766,10 +6302,10 @@
           <w:szCs w:val="24"/>
         </w:rPr>
         <w:object w:dxaOrig="2240" w:dyaOrig="380" w14:anchorId="7BE75BA3">
-          <v:shape id="_x0000_i1032" type="#_x0000_t75" style="width:112.75pt;height:19pt" o:ole="">
+          <v:shape id="_x0000_i1032" type="#_x0000_t75" style="width:112.7pt;height:18.8pt" o:ole="">
             <v:imagedata r:id="rId25" o:title=""/>
           </v:shape>
-          <o:OLEObject Type="Embed" ProgID="Equation.3" ShapeID="_x0000_i1032" DrawAspect="Content" ObjectID="_1534941815" r:id="rId26"/>
+          <o:OLEObject Type="Embed" ProgID="Equation.3" ShapeID="_x0000_i1032" DrawAspect="Content" ObjectID="_1535373630" r:id="rId26"/>
         </w:object>
       </w:r>
       <w:r>
@@ -5804,7 +6340,6 @@
           <w:sz w:val="24"/>
           <w:szCs w:val="24"/>
         </w:rPr>
-        <w:lastRenderedPageBreak/>
         <w:t xml:space="preserve">A distinction between </w:t>
       </w:r>
       <w:r>
@@ -6130,7 +6665,16 @@
           <w:sz w:val="24"/>
           <w:szCs w:val="24"/>
         </w:rPr>
-        <w:t xml:space="preserve"> records were estimated from fluorescence values from the Jug Bay station (38</w:t>
+        <w:t xml:space="preserve"> records were estimated from fluorescence values from the Jug Bay </w:t>
+      </w:r>
+      <w:r>
+        <w:rPr>
+          <w:rFonts w:ascii="Times New Roman" w:hAnsi="Times New Roman" w:cs="Times New Roman"/>
+          <w:sz w:val="24"/>
+          <w:szCs w:val="24"/>
+        </w:rPr>
+        <w:lastRenderedPageBreak/>
+        <w:t>station (38</w:t>
       </w:r>
       <w:r>
         <w:rPr>
@@ -6263,10 +6807,10 @@
           <w:szCs w:val="24"/>
         </w:rPr>
         <w:object w:dxaOrig="499" w:dyaOrig="400" w14:anchorId="75B3717A">
-          <v:shape id="_x0000_i1033" type="#_x0000_t75" style="width:24.45pt;height:20.4pt" o:ole="">
+          <v:shape id="_x0000_i1033" type="#_x0000_t75" style="width:24.4pt;height:20.65pt" o:ole="">
             <v:imagedata r:id="rId27" o:title=""/>
           </v:shape>
-          <o:OLEObject Type="Embed" ProgID="Equation.3" ShapeID="_x0000_i1033" DrawAspect="Content" ObjectID="_1534941816" r:id="rId28"/>
+          <o:OLEObject Type="Embed" ProgID="Equation.3" ShapeID="_x0000_i1033" DrawAspect="Content" ObjectID="_1535373631" r:id="rId28"/>
         </w:object>
       </w:r>
       <w:r>
@@ -6301,10 +6845,10 @@
           <w:szCs w:val="24"/>
         </w:rPr>
         <w:object w:dxaOrig="560" w:dyaOrig="380" w14:anchorId="00153981">
-          <v:shape id="_x0000_i1034" type="#_x0000_t75" style="width:27.85pt;height:19pt" o:ole="">
+          <v:shape id="_x0000_i1034" type="#_x0000_t75" style="width:27.55pt;height:18.8pt" o:ole="">
             <v:imagedata r:id="rId29" o:title=""/>
           </v:shape>
-          <o:OLEObject Type="Embed" ProgID="Equation.3" ShapeID="_x0000_i1034" DrawAspect="Content" ObjectID="_1534941817" r:id="rId30"/>
+          <o:OLEObject Type="Embed" ProgID="Equation.3" ShapeID="_x0000_i1034" DrawAspect="Content" ObjectID="_1535373632" r:id="rId30"/>
         </w:object>
       </w:r>
       <w:r>
@@ -6329,8 +6873,18 @@
           <w:sz w:val="24"/>
           <w:szCs w:val="24"/>
         </w:rPr>
-        <w:t>3) estimated chl</w:t>
-      </w:r>
+        <w:t xml:space="preserve">3) estimated </w:t>
+      </w:r>
+      <w:proofErr w:type="spellStart"/>
+      <w:r>
+        <w:rPr>
+          <w:rFonts w:ascii="Times New Roman" w:hAnsi="Times New Roman" w:cs="Times New Roman"/>
+          <w:sz w:val="24"/>
+          <w:szCs w:val="24"/>
+        </w:rPr>
+        <w:t>chl</w:t>
+      </w:r>
+      <w:proofErr w:type="spellEnd"/>
       <w:r>
         <w:rPr>
           <w:rFonts w:ascii="Times New Roman" w:hAnsi="Times New Roman" w:cs="Times New Roman"/>
@@ -6388,10 +6942,10 @@
           <w:szCs w:val="24"/>
         </w:rPr>
         <w:object w:dxaOrig="680" w:dyaOrig="400" w14:anchorId="494BB7CB">
-          <v:shape id="_x0000_i1035" type="#_x0000_t75" style="width:34.65pt;height:20.4pt" o:ole="">
+          <v:shape id="_x0000_i1035" type="#_x0000_t75" style="width:34.45pt;height:20.65pt" o:ole="">
             <v:imagedata r:id="rId31" o:title=""/>
           </v:shape>
-          <o:OLEObject Type="Embed" ProgID="Equation.3" ShapeID="_x0000_i1035" DrawAspect="Content" ObjectID="_1534941818" r:id="rId32"/>
+          <o:OLEObject Type="Embed" ProgID="Equation.3" ShapeID="_x0000_i1035" DrawAspect="Content" ObjectID="_1535373633" r:id="rId32"/>
         </w:object>
       </w:r>
       <w:r>
@@ -6416,8 +6970,18 @@
           <w:sz w:val="24"/>
           <w:szCs w:val="24"/>
         </w:rPr>
-        <w:t>4) simulated error structure from the residuals of the seasonal chl</w:t>
-      </w:r>
+        <w:t xml:space="preserve">4) simulated error structure from the residuals of the seasonal </w:t>
+      </w:r>
+      <w:proofErr w:type="spellStart"/>
+      <w:r>
+        <w:rPr>
+          <w:rFonts w:ascii="Times New Roman" w:hAnsi="Times New Roman" w:cs="Times New Roman"/>
+          <w:sz w:val="24"/>
+          <w:szCs w:val="24"/>
+        </w:rPr>
+        <w:t>chl</w:t>
+      </w:r>
+      <w:proofErr w:type="spellEnd"/>
       <w:r>
         <w:rPr>
           <w:rFonts w:ascii="Times New Roman" w:hAnsi="Times New Roman" w:cs="Times New Roman"/>
@@ -6443,10 +7007,10 @@
           <w:szCs w:val="24"/>
         </w:rPr>
         <w:object w:dxaOrig="660" w:dyaOrig="380" w14:anchorId="78D6CDD8">
-          <v:shape id="_x0000_i1036" type="#_x0000_t75" style="width:33.3pt;height:19pt" o:ole="">
+          <v:shape id="_x0000_i1036" type="#_x0000_t75" style="width:33.2pt;height:18.8pt" o:ole="">
             <v:imagedata r:id="rId33" o:title=""/>
           </v:shape>
-          <o:OLEObject Type="Embed" ProgID="Equation.3" ShapeID="_x0000_i1036" DrawAspect="Content" ObjectID="_1534941819" r:id="rId34"/>
+          <o:OLEObject Type="Embed" ProgID="Equation.3" ShapeID="_x0000_i1036" DrawAspect="Content" ObjectID="_1535373634" r:id="rId34"/>
         </w:object>
       </w:r>
       <w:r>
@@ -6511,7 +7075,6 @@
           <w:sz w:val="24"/>
           <w:szCs w:val="24"/>
         </w:rPr>
-        <w:lastRenderedPageBreak/>
         <w:tab/>
       </w:r>
       <w:r>
@@ -6522,10 +7085,10 @@
           <w:szCs w:val="24"/>
         </w:rPr>
         <w:object w:dxaOrig="3220" w:dyaOrig="760" w14:anchorId="63A3E2E9">
-          <v:shape id="_x0000_i1037" type="#_x0000_t75" style="width:160.3pt;height:37.35pt" o:ole="">
+          <v:shape id="_x0000_i1037" type="#_x0000_t75" style="width:160.3pt;height:37.55pt" o:ole="">
             <v:imagedata r:id="rId35" o:title=""/>
           </v:shape>
-          <o:OLEObject Type="Embed" ProgID="Equation.3" ShapeID="_x0000_i1037" DrawAspect="Content" ObjectID="_1534941820" r:id="rId36"/>
+          <o:OLEObject Type="Embed" ProgID="Equation.3" ShapeID="_x0000_i1037" DrawAspect="Content" ObjectID="_1535373635" r:id="rId36"/>
         </w:object>
       </w:r>
       <w:r>
@@ -6575,10 +7138,10 @@
           <w:szCs w:val="24"/>
         </w:rPr>
         <w:object w:dxaOrig="3060" w:dyaOrig="460" w14:anchorId="2144DFD6">
-          <v:shape id="_x0000_i1038" type="#_x0000_t75" style="width:152.15pt;height:22.4pt" o:ole="">
+          <v:shape id="_x0000_i1038" type="#_x0000_t75" style="width:152.15pt;height:22.55pt" o:ole="">
             <v:imagedata r:id="rId37" o:title=""/>
           </v:shape>
-          <o:OLEObject Type="Embed" ProgID="Equation.3" ShapeID="_x0000_i1038" DrawAspect="Content" ObjectID="_1534941821" r:id="rId38"/>
+          <o:OLEObject Type="Embed" ProgID="Equation.3" ShapeID="_x0000_i1038" DrawAspect="Content" ObjectID="_1535373636" r:id="rId38"/>
         </w:object>
       </w:r>
       <w:r>
@@ -6608,7 +7171,7 @@
         </w:rPr>
         <w:t xml:space="preserve">Standard </w:t>
       </w:r>
-      <w:del w:id="56" w:author="Beck, Marcus" w:date="2016-09-09T09:14:00Z">
+      <w:del w:id="55" w:author="Beck, Marcus" w:date="2016-09-09T09:14:00Z">
         <w:r>
           <w:rPr>
             <w:rFonts w:ascii="Times New Roman" w:hAnsi="Times New Roman" w:cs="Times New Roman"/>
@@ -6618,7 +7181,7 @@
           <w:delText xml:space="preserve">errors </w:delText>
         </w:r>
       </w:del>
-      <w:ins w:id="57" w:author="Beck, Marcus" w:date="2016-09-09T09:14:00Z">
+      <w:ins w:id="56" w:author="Beck, Marcus" w:date="2016-09-09T09:14:00Z">
         <w:r>
           <w:rPr>
             <w:rFonts w:ascii="Times New Roman" w:hAnsi="Times New Roman" w:cs="Times New Roman"/>
@@ -6636,7 +7199,7 @@
         </w:rPr>
         <w:t xml:space="preserve">for the residuals of </w:t>
       </w:r>
-      <w:del w:id="58" w:author="Beck, Marcus" w:date="2016-09-09T09:16:00Z">
+      <w:del w:id="57" w:author="Beck, Marcus" w:date="2016-09-09T09:16:00Z">
         <w:r>
           <w:rPr>
             <w:rFonts w:ascii="Times New Roman" w:hAnsi="Times New Roman" w:cs="Times New Roman"/>
@@ -6646,7 +7209,7 @@
           <w:delText>the discharge time series</w:delText>
         </w:r>
       </w:del>
-      <w:ins w:id="59" w:author="Beck, Marcus" w:date="2016-09-09T15:19:00Z">
+      <w:ins w:id="58" w:author="Beck, Marcus" w:date="2016-09-09T15:19:00Z">
         <w:r>
           <w:rPr>
             <w:rFonts w:ascii="Times New Roman" w:hAnsi="Times New Roman" w:cs="Times New Roman"/>
@@ -6656,7 +7219,7 @@
           <w:t xml:space="preserve"> the </w:t>
         </w:r>
       </w:ins>
-      <w:ins w:id="60" w:author="Beck, Marcus" w:date="2016-09-09T09:16:00Z">
+      <w:ins w:id="59" w:author="Beck, Marcus" w:date="2016-09-09T09:16:00Z">
         <w:r>
           <w:rPr>
             <w:rFonts w:ascii="Times New Roman" w:hAnsi="Times New Roman" w:cs="Times New Roman"/>
@@ -6666,6 +7229,7 @@
           <w:t>seasonal flow component</w:t>
         </w:r>
       </w:ins>
+      <w:proofErr w:type="gramStart"/>
       <w:r>
         <w:rPr>
           <w:rFonts w:ascii="Times New Roman" w:hAnsi="Times New Roman" w:cs="Times New Roman"/>
@@ -6674,6 +7238,7 @@
         </w:rPr>
         <w:t xml:space="preserve">, </w:t>
       </w:r>
+      <w:proofErr w:type="gramEnd"/>
       <w:r>
         <w:rPr>
           <w:rFonts w:ascii="Times New Roman" w:hAnsi="Times New Roman" w:cs="Times New Roman"/>
@@ -6682,10 +7247,10 @@
           <w:szCs w:val="24"/>
         </w:rPr>
         <w:object w:dxaOrig="300" w:dyaOrig="499" w14:anchorId="6A4BCA63">
-          <v:shape id="_x0000_i1039" type="#_x0000_t75" style="width:14.95pt;height:24.45pt" o:ole="">
+          <v:shape id="_x0000_i1039" type="#_x0000_t75" style="width:15.05pt;height:24.4pt" o:ole="">
             <v:imagedata r:id="rId39" o:title=""/>
           </v:shape>
-          <o:OLEObject Type="Embed" ProgID="Equation.3" ShapeID="_x0000_i1039" DrawAspect="Content" ObjectID="_1534941822" r:id="rId40"/>
+          <o:OLEObject Type="Embed" ProgID="Equation.3" ShapeID="_x0000_i1039" DrawAspect="Content" ObjectID="_1535373637" r:id="rId40"/>
         </w:object>
       </w:r>
       <w:r>
@@ -6696,7 +7261,7 @@
         </w:rPr>
         <w:t xml:space="preserve">, and the </w:t>
       </w:r>
-      <w:ins w:id="61" w:author="Beck, Marcus" w:date="2016-09-09T09:15:00Z">
+      <w:ins w:id="60" w:author="Beck, Marcus" w:date="2016-09-09T09:15:00Z">
         <w:r>
           <w:rPr>
             <w:rFonts w:ascii="Times New Roman" w:hAnsi="Times New Roman" w:cs="Times New Roman"/>
@@ -6706,7 +7271,7 @@
           <w:t xml:space="preserve">random errors, </w:t>
         </w:r>
       </w:ins>
-      <w:ins w:id="62" w:author="Beck, Marcus" w:date="2016-09-09T09:19:00Z">
+      <w:ins w:id="61" w:author="Beck, Marcus" w:date="2016-09-09T09:19:00Z">
         <w:r>
           <w:rPr>
             <w:rFonts w:ascii="Times New Roman" w:hAnsi="Times New Roman" w:cs="Times New Roman"/>
@@ -6715,14 +7280,14 @@
             <w:szCs w:val="24"/>
           </w:rPr>
           <w:object w:dxaOrig="560" w:dyaOrig="380" w14:anchorId="61DF9617">
-            <v:shape id="_x0000_i1040" type="#_x0000_t75" style="width:27.85pt;height:19pt" o:ole="">
+            <v:shape id="_x0000_i1040" type="#_x0000_t75" style="width:27.55pt;height:18.8pt" o:ole="">
               <v:imagedata r:id="rId29" o:title=""/>
             </v:shape>
-            <o:OLEObject Type="Embed" ProgID="Equation.3" ShapeID="_x0000_i1040" DrawAspect="Content" ObjectID="_1534941823" r:id="rId41"/>
+            <o:OLEObject Type="Embed" ProgID="Equation.3" ShapeID="_x0000_i1040" DrawAspect="Content" ObjectID="_1535373638" r:id="rId41"/>
           </w:object>
         </w:r>
       </w:ins>
-      <w:ins w:id="63" w:author="Beck, Marcus" w:date="2016-09-09T09:19:00Z">
+      <w:ins w:id="62" w:author="Beck, Marcus" w:date="2016-09-09T09:19:00Z">
         <w:r>
           <w:rPr>
             <w:rFonts w:ascii="Times New Roman" w:hAnsi="Times New Roman" w:cs="Times New Roman"/>
@@ -6732,7 +7297,7 @@
           <w:t xml:space="preserve">, </w:t>
         </w:r>
       </w:ins>
-      <w:ins w:id="64" w:author="Beck, Marcus" w:date="2016-09-09T09:16:00Z">
+      <w:ins w:id="63" w:author="Beck, Marcus" w:date="2016-09-09T09:16:00Z">
         <w:r>
           <w:rPr>
             <w:rFonts w:ascii="Times New Roman" w:hAnsi="Times New Roman" w:cs="Times New Roman"/>
@@ -6742,7 +7307,7 @@
           <w:t>are derived from the observed data</w:t>
         </w:r>
       </w:ins>
-      <w:ins w:id="65" w:author="Beck, Marcus" w:date="2016-09-09T09:19:00Z">
+      <w:ins w:id="64" w:author="Beck, Marcus" w:date="2016-09-09T09:19:00Z">
         <w:r>
           <w:rPr>
             <w:rFonts w:ascii="Times New Roman" w:hAnsi="Times New Roman" w:cs="Times New Roman"/>
@@ -6752,7 +7317,7 @@
           <w:t xml:space="preserve"> (see Appendix B)</w:t>
         </w:r>
       </w:ins>
-      <w:ins w:id="66" w:author="Beck, Marcus" w:date="2016-09-09T09:18:00Z">
+      <w:ins w:id="65" w:author="Beck, Marcus" w:date="2016-09-09T09:18:00Z">
         <w:r>
           <w:rPr>
             <w:rFonts w:ascii="Times New Roman" w:hAnsi="Times New Roman" w:cs="Times New Roman"/>
@@ -6762,7 +7327,7 @@
           <w:t>.</w:t>
         </w:r>
       </w:ins>
-      <w:ins w:id="67" w:author="Beck, Marcus" w:date="2016-09-09T09:19:00Z">
+      <w:ins w:id="66" w:author="Beck, Marcus" w:date="2016-09-09T09:19:00Z">
         <w:r>
           <w:rPr>
             <w:rFonts w:ascii="Times New Roman" w:hAnsi="Times New Roman" w:cs="Times New Roman"/>
@@ -6772,7 +7337,7 @@
           <w:t xml:space="preserve"> </w:t>
         </w:r>
       </w:ins>
-      <w:del w:id="68" w:author="Beck, Marcus" w:date="2016-09-09T09:17:00Z">
+      <w:del w:id="67" w:author="Beck, Marcus" w:date="2016-09-09T09:17:00Z">
         <w:r>
           <w:rPr>
             <w:rFonts w:ascii="Times New Roman" w:hAnsi="Times New Roman" w:cs="Times New Roman"/>
@@ -6806,10 +7371,10 @@
             <w:szCs w:val="24"/>
           </w:rPr>
           <w:object w:dxaOrig="639" w:dyaOrig="420" w14:anchorId="78A03A43">
-            <v:shape id="_x0000_i1041" type="#_x0000_t75" style="width:33.3pt;height:21.75pt" o:ole="">
+            <v:shape id="_x0000_i1041" type="#_x0000_t75" style="width:33.2pt;height:21.9pt" o:ole="">
               <v:imagedata r:id="rId42" o:title=""/>
             </v:shape>
-            <o:OLEObject Type="Embed" ProgID="Equation.3" ShapeID="_x0000_i1041" DrawAspect="Content" ObjectID="_1534941824" r:id="rId43"/>
+            <o:OLEObject Type="Embed" ProgID="Equation.3" ShapeID="_x0000_i1041" DrawAspect="Content" ObjectID="_1535373639" r:id="rId43"/>
           </w:object>
         </w:r>
         <w:r>
@@ -6821,7 +7386,7 @@
           <w:delText xml:space="preserve">, </w:delText>
         </w:r>
       </w:del>
-      <w:del w:id="69" w:author="Beck, Marcus" w:date="2016-09-09T09:18:00Z">
+      <w:del w:id="68" w:author="Beck, Marcus" w:date="2016-09-09T09:18:00Z">
         <w:r>
           <w:rPr>
             <w:rFonts w:ascii="Times New Roman" w:hAnsi="Times New Roman" w:cs="Times New Roman"/>
@@ -6863,19 +7428,29 @@
           <w:szCs w:val="24"/>
         </w:rPr>
         <w:object w:dxaOrig="1800" w:dyaOrig="580" w14:anchorId="35E817AC">
-          <v:shape id="_x0000_i1042" type="#_x0000_t75" style="width:90.35pt;height:28.55pt" o:ole="">
+          <v:shape id="_x0000_i1042" type="#_x0000_t75" style="width:90.15pt;height:28.8pt" o:ole="">
             <v:imagedata r:id="rId44" o:title=""/>
           </v:shape>
-          <o:OLEObject Type="Embed" ProgID="Equation.3" ShapeID="_x0000_i1042" DrawAspect="Content" ObjectID="_1534941825" r:id="rId45"/>
+          <o:OLEObject Type="Embed" ProgID="Equation.3" ShapeID="_x0000_i1042" DrawAspect="Content" ObjectID="_1535373640" r:id="rId45"/>
         </w:object>
       </w:r>
-      <w:r>
-        <w:rPr>
-          <w:rFonts w:ascii="Times New Roman" w:hAnsi="Times New Roman" w:cs="Times New Roman"/>
-          <w:sz w:val="24"/>
-          <w:szCs w:val="24"/>
-        </w:rPr>
-        <w:t xml:space="preserve">, </w:t>
+      <w:proofErr w:type="gramStart"/>
+      <w:r>
+        <w:rPr>
+          <w:rFonts w:ascii="Times New Roman" w:hAnsi="Times New Roman" w:cs="Times New Roman"/>
+          <w:sz w:val="24"/>
+          <w:szCs w:val="24"/>
+        </w:rPr>
+        <w:t>,</w:t>
+      </w:r>
+      <w:proofErr w:type="gramEnd"/>
+      <w:r>
+        <w:rPr>
+          <w:rFonts w:ascii="Times New Roman" w:hAnsi="Times New Roman" w:cs="Times New Roman"/>
+          <w:sz w:val="24"/>
+          <w:szCs w:val="24"/>
+        </w:rPr>
+        <w:t xml:space="preserve"> </w:t>
       </w:r>
       <w:r>
         <w:rPr>
@@ -6885,7 +7460,7 @@
         </w:rPr>
         <w:t>is floored at zero to simulate an</w:t>
       </w:r>
-      <w:del w:id="70" w:author="Beck, Marcus" w:date="2016-09-07T10:16:00Z">
+      <w:del w:id="69" w:author="Beck, Marcus" w:date="2016-09-07T10:16:00Z">
         <w:r>
           <w:rPr>
             <w:rFonts w:ascii="Times New Roman" w:hAnsi="Times New Roman" w:cs="Times New Roman"/>
@@ -7125,7 +7700,16 @@
           <w:sz w:val="24"/>
           <w:szCs w:val="24"/>
         </w:rPr>
-        <w:t>non-existent to positive throughout the period</w:t>
+        <w:t xml:space="preserve">non-existent to </w:t>
+      </w:r>
+      <w:r>
+        <w:rPr>
+          <w:rFonts w:ascii="Times New Roman" w:hAnsi="Times New Roman" w:cs="Times New Roman"/>
+          <w:sz w:val="24"/>
+          <w:szCs w:val="24"/>
+        </w:rPr>
+        <w:lastRenderedPageBreak/>
+        <w:t>positive throughout the period</w:t>
       </w:r>
       <w:r>
         <w:rPr>
@@ -7228,7 +7812,7 @@
         </w:rPr>
         <w:t>B</w:t>
       </w:r>
-      <w:ins w:id="71" w:author="Beck, Marcus" w:date="2016-09-09T09:30:00Z">
+      <w:ins w:id="70" w:author="Beck, Marcus" w:date="2016-09-09T09:30:00Z">
         <w:r>
           <w:rPr>
             <w:rFonts w:ascii="Times New Roman" w:hAnsi="Times New Roman" w:cs="Times New Roman"/>
@@ -7263,7 +7847,6 @@
           <w:sz w:val="24"/>
           <w:szCs w:val="24"/>
         </w:rPr>
-        <w:lastRenderedPageBreak/>
         <w:t>Three time series with monthly sampling frequencies and varying contributio</w:t>
       </w:r>
       <w:r>
@@ -7520,7 +8103,7 @@
         </w:rPr>
         <w:t>changing influence of the flow component over time (</w:t>
       </w:r>
-      <w:del w:id="72" w:author="Beck, Marcus" w:date="2016-09-09T09:31:00Z">
+      <w:del w:id="71" w:author="Beck, Marcus" w:date="2016-09-09T09:31:00Z">
         <w:r>
           <w:rPr>
             <w:rFonts w:ascii="Times New Roman" w:hAnsi="Times New Roman" w:cs="Times New Roman"/>
@@ -7538,7 +8121,7 @@
           <w:delText>B</w:delText>
         </w:r>
       </w:del>
-      <w:ins w:id="73" w:author="Beck, Marcus" w:date="2016-09-09T09:30:00Z">
+      <w:ins w:id="72" w:author="Beck, Marcus" w:date="2016-09-09T09:30:00Z">
         <w:r>
           <w:rPr>
             <w:rFonts w:ascii="Times New Roman" w:hAnsi="Times New Roman" w:cs="Times New Roman"/>
@@ -7572,10 +8155,10 @@
           <w:szCs w:val="24"/>
         </w:rPr>
         <w:object w:dxaOrig="620" w:dyaOrig="400" w14:anchorId="23E0FABA">
-          <v:shape id="_x0000_i1043" type="#_x0000_t75" style="width:31.25pt;height:20.4pt" o:ole="">
+          <v:shape id="_x0000_i1043" type="#_x0000_t75" style="width:31.3pt;height:20.65pt" o:ole="">
             <v:imagedata r:id="rId46" o:title=""/>
           </v:shape>
-          <o:OLEObject Type="Embed" ProgID="Equation.3" ShapeID="_x0000_i1043" DrawAspect="Content" ObjectID="_1534941826" r:id="rId47"/>
+          <o:OLEObject Type="Embed" ProgID="Equation.3" ShapeID="_x0000_i1043" DrawAspect="Content" ObjectID="_1535373641" r:id="rId47"/>
         </w:object>
       </w:r>
       <w:r>
@@ -7586,6 +8169,7 @@
         </w:rPr>
         <w:t>) and observed (</w:t>
       </w:r>
+      <w:proofErr w:type="spellStart"/>
       <w:r>
         <w:rPr>
           <w:rFonts w:ascii="Times New Roman" w:hAnsi="Times New Roman" w:cs="Times New Roman"/>
@@ -7614,6 +8198,7 @@
         </w:rPr>
         <w:t>obs</w:t>
       </w:r>
+      <w:proofErr w:type="spellEnd"/>
       <w:r>
         <w:rPr>
           <w:rFonts w:ascii="Times New Roman" w:hAnsi="Times New Roman" w:cs="Times New Roman"/>
@@ -7671,10 +8256,10 @@
           <w:szCs w:val="24"/>
         </w:rPr>
         <w:object w:dxaOrig="600" w:dyaOrig="400" w14:anchorId="08FF71DD">
-          <v:shape id="_x0000_i1044" type="#_x0000_t75" style="width:29.9pt;height:20.4pt" o:ole="">
+          <v:shape id="_x0000_i1044" type="#_x0000_t75" style="width:30.05pt;height:20.65pt" o:ole="">
             <v:imagedata r:id="rId48" o:title=""/>
           </v:shape>
-          <o:OLEObject Type="Embed" ProgID="Equation.3" ShapeID="_x0000_i1044" DrawAspect="Content" ObjectID="_1534941827" r:id="rId49"/>
+          <o:OLEObject Type="Embed" ProgID="Equation.3" ShapeID="_x0000_i1044" DrawAspect="Content" ObjectID="_1535373642" r:id="rId49"/>
         </w:object>
       </w:r>
       <w:r>
@@ -7743,7 +8328,16 @@
           <w:sz w:val="24"/>
           <w:szCs w:val="24"/>
         </w:rPr>
-        <w:t xml:space="preserve">former comparison provided information on relative fit to validate the simulated data, whereas the latter comparison </w:t>
+        <w:t xml:space="preserve">former comparison provided information on relative fit to validate the simulated data, whereas </w:t>
+      </w:r>
+      <w:r>
+        <w:rPr>
+          <w:rFonts w:ascii="Times New Roman" w:hAnsi="Times New Roman" w:cs="Times New Roman"/>
+          <w:sz w:val="24"/>
+          <w:szCs w:val="24"/>
+        </w:rPr>
+        <w:lastRenderedPageBreak/>
+        <w:t xml:space="preserve">the latter comparison </w:t>
       </w:r>
       <w:r>
         <w:rPr>
@@ -7835,7 +8429,7 @@
         </w:rPr>
         <w:t>widths identified by generalized cross-validation were 0.25 as a proportion of each year</w:t>
       </w:r>
-      <w:ins w:id="74" w:author="Beck, Marcus" w:date="2016-09-07T14:42:00Z">
+      <w:ins w:id="73" w:author="Beck, Marcus" w:date="2016-09-07T14:42:00Z">
         <w:r>
           <w:rPr>
             <w:rFonts w:ascii="Times New Roman" w:hAnsi="Times New Roman" w:cs="Times New Roman"/>
@@ -7845,7 +8439,7 @@
           <w:t xml:space="preserve"> (seasonal component</w:t>
         </w:r>
       </w:ins>
-      <w:ins w:id="75" w:author="Beck, Marcus" w:date="2016-09-07T14:48:00Z">
+      <w:ins w:id="74" w:author="Beck, Marcus" w:date="2016-09-07T14:48:00Z">
         <w:r>
           <w:rPr>
             <w:rFonts w:ascii="Times New Roman" w:hAnsi="Times New Roman" w:cs="Times New Roman"/>
@@ -7855,7 +8449,7 @@
           <w:t xml:space="preserve">, </w:t>
         </w:r>
       </w:ins>
-      <w:ins w:id="76" w:author="Beck, Marcus" w:date="2016-09-07T14:49:00Z">
+      <w:ins w:id="75" w:author="Beck, Marcus" w:date="2016-09-07T14:49:00Z">
         <w:r>
           <w:rPr>
             <w:rFonts w:ascii="Times New Roman" w:hAnsi="Times New Roman" w:cs="Times New Roman"/>
@@ -7873,7 +8467,7 @@
           <w:t>soidal terms in eq. (1)</w:t>
         </w:r>
       </w:ins>
-      <w:ins w:id="77" w:author="Beck, Marcus" w:date="2016-09-07T14:42:00Z">
+      <w:ins w:id="76" w:author="Beck, Marcus" w:date="2016-09-07T14:42:00Z">
         <w:r>
           <w:rPr>
             <w:rFonts w:ascii="Times New Roman" w:hAnsi="Times New Roman" w:cs="Times New Roman"/>
@@ -7891,7 +8485,7 @@
         </w:rPr>
         <w:t>, 13.59 years</w:t>
       </w:r>
-      <w:ins w:id="78" w:author="Beck, Marcus" w:date="2016-09-07T14:49:00Z">
+      <w:ins w:id="77" w:author="Beck, Marcus" w:date="2016-09-07T14:49:00Z">
         <w:r>
           <w:rPr>
             <w:rFonts w:ascii="Times New Roman" w:hAnsi="Times New Roman" w:cs="Times New Roman"/>
@@ -7926,7 +8520,7 @@
         </w:rPr>
         <w:t>, and 0.25 as a proportion of the total range of salinity</w:t>
       </w:r>
-      <w:ins w:id="79" w:author="Beck, Marcus" w:date="2016-09-07T14:50:00Z">
+      <w:ins w:id="78" w:author="Beck, Marcus" w:date="2016-09-07T14:50:00Z">
         <w:r>
           <w:rPr>
             <w:rFonts w:ascii="Times New Roman" w:hAnsi="Times New Roman" w:cs="Times New Roman"/>
@@ -7959,16 +8553,7 @@
           <w:sz w:val="24"/>
           <w:szCs w:val="24"/>
         </w:rPr>
-        <w:t xml:space="preserve"> for LE1.2, and 0.25 of each year, 6.28 years, and 0.50 of </w:t>
-      </w:r>
-      <w:r>
-        <w:rPr>
-          <w:rFonts w:ascii="Times New Roman" w:hAnsi="Times New Roman" w:cs="Times New Roman"/>
-          <w:sz w:val="24"/>
-          <w:szCs w:val="24"/>
-        </w:rPr>
-        <w:lastRenderedPageBreak/>
-        <w:t>flow at TF1.6. For both stations, the optimization</w:t>
+        <w:t xml:space="preserve"> for LE1.2, and 0.25 of each year, 6.28 years, and 0.50 of flow at TF1.6. For both stations, the optimization</w:t>
       </w:r>
       <w:r>
         <w:rPr>
@@ -8002,7 +8587,7 @@
         </w:rPr>
         <w:t xml:space="preserve">wide windows for the year weights while minimizing the seasonal </w:t>
       </w:r>
-      <w:del w:id="80" w:author="Beck, Marcus" w:date="2016-09-07T14:42:00Z">
+      <w:del w:id="79" w:author="Beck, Marcus" w:date="2016-09-07T14:42:00Z">
         <w:r>
           <w:rPr>
             <w:rFonts w:ascii="Times New Roman" w:hAnsi="Times New Roman" w:cs="Times New Roman"/>
@@ -8012,7 +8597,7 @@
           <w:delText>(annual proportion)</w:delText>
         </w:r>
       </w:del>
-      <w:del w:id="81" w:author="Beck, Marcus" w:date="2016-09-07T14:43:00Z">
+      <w:del w:id="80" w:author="Beck, Marcus" w:date="2016-09-07T14:43:00Z">
         <w:r>
           <w:rPr>
             <w:rFonts w:ascii="Times New Roman" w:hAnsi="Times New Roman" w:cs="Times New Roman"/>
@@ -8030,7 +8615,7 @@
         </w:rPr>
         <w:t>and flow component</w:t>
       </w:r>
-      <w:ins w:id="82" w:author="Beck, Marcus" w:date="2016-09-07T14:42:00Z">
+      <w:ins w:id="81" w:author="Beck, Marcus" w:date="2016-09-07T14:42:00Z">
         <w:r>
           <w:rPr>
             <w:rFonts w:ascii="Times New Roman" w:hAnsi="Times New Roman" w:cs="Times New Roman"/>
@@ -8080,7 +8665,7 @@
         </w:rPr>
         <w:t xml:space="preserve">he optimal smoothing procedure resulted in a smoother model at LE1.2 than TF1.6 with effective degrees of freedom of 35.5 and 71.4, respectively. The </w:t>
       </w:r>
-      <w:ins w:id="83" w:author="Beck, Marcus" w:date="2016-09-07T14:39:00Z">
+      <w:ins w:id="82" w:author="Beck, Marcus" w:date="2016-09-07T14:39:00Z">
         <w:r>
           <w:rPr>
             <w:rFonts w:ascii="Times New Roman" w:hAnsi="Times New Roman" w:cs="Times New Roman"/>
@@ -8090,7 +8675,7 @@
           <w:t>smoothing method used for the GAMs</w:t>
         </w:r>
       </w:ins>
-      <w:del w:id="84" w:author="Beck, Marcus" w:date="2016-09-07T14:40:00Z">
+      <w:del w:id="83" w:author="Beck, Marcus" w:date="2016-09-07T14:40:00Z">
         <w:r>
           <w:rPr>
             <w:rFonts w:ascii="Times New Roman" w:hAnsi="Times New Roman" w:cs="Times New Roman"/>
@@ -8132,7 +8717,7 @@
         </w:rPr>
         <w:t xml:space="preserve"> not split </w:t>
       </w:r>
-      <w:del w:id="85" w:author="Beck, Marcus" w:date="2016-09-07T14:40:00Z">
+      <w:del w:id="84" w:author="Beck, Marcus" w:date="2016-09-07T14:40:00Z">
         <w:r>
           <w:rPr>
             <w:rFonts w:ascii="Times New Roman" w:hAnsi="Times New Roman" w:cs="Times New Roman"/>
@@ -8150,7 +8735,7 @@
         </w:rPr>
         <w:t xml:space="preserve">the </w:t>
       </w:r>
-      <w:del w:id="86" w:author="Beck, Marcus" w:date="2016-09-07T14:40:00Z">
+      <w:del w:id="85" w:author="Beck, Marcus" w:date="2016-09-07T14:40:00Z">
         <w:r>
           <w:rPr>
             <w:rFonts w:ascii="Times New Roman" w:hAnsi="Times New Roman" w:cs="Times New Roman"/>
@@ -8160,7 +8745,7 @@
           <w:delText>effective</w:delText>
         </w:r>
       </w:del>
-      <w:del w:id="87" w:author="Beck, Marcus" w:date="2016-09-07T14:41:00Z">
+      <w:del w:id="86" w:author="Beck, Marcus" w:date="2016-09-07T14:41:00Z">
         <w:r>
           <w:rPr>
             <w:rFonts w:ascii="Times New Roman" w:hAnsi="Times New Roman" w:cs="Times New Roman"/>
@@ -8178,7 +8763,7 @@
         </w:rPr>
         <w:t xml:space="preserve">degrees of freedom among the three interacting </w:t>
       </w:r>
-      <w:del w:id="88" w:author="Beck, Marcus" w:date="2016-09-07T14:40:00Z">
+      <w:del w:id="87" w:author="Beck, Marcus" w:date="2016-09-07T14:40:00Z">
         <w:r>
           <w:rPr>
             <w:rFonts w:ascii="Times New Roman" w:hAnsi="Times New Roman" w:cs="Times New Roman"/>
@@ -8188,7 +8773,7 @@
           <w:delText>parameters</w:delText>
         </w:r>
       </w:del>
-      <w:ins w:id="89" w:author="Beck, Marcus" w:date="2016-09-07T14:40:00Z">
+      <w:ins w:id="88" w:author="Beck, Marcus" w:date="2016-09-07T14:40:00Z">
         <w:r>
           <w:rPr>
             <w:rFonts w:ascii="Times New Roman" w:hAnsi="Times New Roman" w:cs="Times New Roman"/>
@@ -8428,6 +9013,7 @@
           <w:sz w:val="24"/>
           <w:szCs w:val="24"/>
         </w:rPr>
+        <w:lastRenderedPageBreak/>
         <w:t>pronounced</w:t>
       </w:r>
       <w:r>
@@ -8625,16 +9211,7 @@
           <w:sz w:val="24"/>
           <w:szCs w:val="24"/>
         </w:rPr>
-        <w:t xml:space="preserve">of the </w:t>
-      </w:r>
-      <w:r>
-        <w:rPr>
-          <w:rFonts w:ascii="Times New Roman" w:hAnsi="Times New Roman" w:cs="Times New Roman"/>
-          <w:sz w:val="24"/>
-          <w:szCs w:val="24"/>
-        </w:rPr>
-        <w:lastRenderedPageBreak/>
-        <w:t>range of chl</w:t>
+        <w:t>of the range of chl</w:t>
       </w:r>
       <w:r>
         <w:rPr>
@@ -8782,7 +9359,16 @@
           <w:sz w:val="24"/>
           <w:szCs w:val="24"/>
         </w:rPr>
-        <w:t>0.46 for WRTDS). In general, model performance was partially linked to flow such that fit was improved during periods of low flow, including seasonal or annual periods of low flow. For example, both models at both sites had the best fit during the July-August-September (JAS) period when seasonal flow was minimized (Table 2 and Figure 2).</w:t>
+        <w:t xml:space="preserve">0.46 for WRTDS). In general, model performance was partially linked to flow such that fit was improved during periods of low flow, including seasonal or annual periods of </w:t>
+      </w:r>
+      <w:r>
+        <w:rPr>
+          <w:rFonts w:ascii="Times New Roman" w:hAnsi="Times New Roman" w:cs="Times New Roman"/>
+          <w:sz w:val="24"/>
+          <w:szCs w:val="24"/>
+        </w:rPr>
+        <w:lastRenderedPageBreak/>
+        <w:t>low flow. For example, both models at both sites had the best fit during the July-August-September (JAS) period when seasonal flow was minimized (Table 2 and Figure 2).</w:t>
       </w:r>
     </w:p>
     <w:p>
@@ -8861,214 +9447,222 @@
           <w:sz w:val="24"/>
           <w:szCs w:val="24"/>
         </w:rPr>
+        <w:t>µ</w:t>
+      </w:r>
+      <w:r>
+        <w:rPr>
+          <w:rFonts w:ascii="Times New Roman" w:hAnsi="Times New Roman" w:cs="Times New Roman"/>
+          <w:sz w:val="24"/>
+          <w:szCs w:val="24"/>
+        </w:rPr>
+        <w:t xml:space="preserve">g/L to 6 </w:t>
+      </w:r>
+      <w:r>
+        <w:rPr>
+          <w:rFonts w:ascii="Times New Roman" w:hAnsi="Times New Roman" w:cs="Times New Roman"/>
+          <w:i/>
+          <w:sz w:val="24"/>
+          <w:szCs w:val="24"/>
+        </w:rPr>
+        <w:t>µ</w:t>
+      </w:r>
+      <w:r>
+        <w:rPr>
+          <w:rFonts w:ascii="Times New Roman" w:hAnsi="Times New Roman" w:cs="Times New Roman"/>
+          <w:sz w:val="24"/>
+          <w:szCs w:val="24"/>
+        </w:rPr>
+        <w:t>g/L from 2000 to 2006 was observed. By 2014, chl</w:t>
+      </w:r>
+      <w:r>
+        <w:rPr>
+          <w:rFonts w:ascii="Times New Roman" w:hAnsi="Times New Roman" w:cs="Times New Roman"/>
+          <w:i/>
+          <w:sz w:val="24"/>
+          <w:szCs w:val="24"/>
+        </w:rPr>
+        <w:t>-a</w:t>
+      </w:r>
+      <w:r>
+        <w:rPr>
+          <w:rFonts w:ascii="Times New Roman" w:hAnsi="Times New Roman" w:cs="Times New Roman"/>
+          <w:sz w:val="24"/>
+          <w:szCs w:val="24"/>
+        </w:rPr>
+        <w:t xml:space="preserve"> returned to values similar to those prior to the initial decrease. Flow-normalized predictions that were annually averaged at each site allowed an interpretation of trends that were independent of variation in discharge or salinity (Tables 3 and 4). Overall percent change of ln-transformed chl</w:t>
+      </w:r>
+      <w:r>
+        <w:rPr>
+          <w:rFonts w:ascii="Times New Roman" w:hAnsi="Times New Roman" w:cs="Times New Roman"/>
+          <w:i/>
+          <w:sz w:val="24"/>
+          <w:szCs w:val="24"/>
+        </w:rPr>
+        <w:t>-a</w:t>
+      </w:r>
+      <w:r>
+        <w:rPr>
+          <w:rFonts w:ascii="Times New Roman" w:hAnsi="Times New Roman" w:cs="Times New Roman"/>
+          <w:sz w:val="24"/>
+          <w:szCs w:val="24"/>
+        </w:rPr>
+        <w:t xml:space="preserve"> concentration from the</w:t>
+      </w:r>
+      <w:r>
+        <w:rPr>
+          <w:rFonts w:ascii="Times New Roman" w:hAnsi="Times New Roman" w:cs="Times New Roman"/>
+          <w:sz w:val="24"/>
+          <w:szCs w:val="24"/>
+        </w:rPr>
+        <w:t xml:space="preserve"> </w:t>
+      </w:r>
+      <w:r>
+        <w:rPr>
+          <w:rFonts w:ascii="Times New Roman" w:hAnsi="Times New Roman" w:cs="Times New Roman"/>
+          <w:sz w:val="24"/>
+          <w:szCs w:val="24"/>
+        </w:rPr>
+        <w:t>beginning to the end of the time ser</w:t>
+      </w:r>
+      <w:r>
+        <w:rPr>
+          <w:rFonts w:ascii="Times New Roman" w:hAnsi="Times New Roman" w:cs="Times New Roman"/>
+          <w:sz w:val="24"/>
+          <w:szCs w:val="24"/>
+        </w:rPr>
+        <w:t xml:space="preserve">ies at LE1.2 was approximately </w:t>
+      </w:r>
+      <w:r>
+        <w:rPr>
+          <w:rFonts w:ascii="Times New Roman" w:hAnsi="Times New Roman" w:cs="Times New Roman"/>
+          <w:sz w:val="24"/>
+          <w:szCs w:val="24"/>
+        </w:rPr>
+        <w:t>20% (Table 3). A slight decrease in chl</w:t>
+      </w:r>
+      <w:r>
+        <w:rPr>
+          <w:rFonts w:ascii="Times New Roman" w:hAnsi="Times New Roman" w:cs="Times New Roman"/>
+          <w:i/>
+          <w:sz w:val="24"/>
+          <w:szCs w:val="24"/>
+        </w:rPr>
+        <w:t>-a</w:t>
+      </w:r>
+      <w:r>
+        <w:rPr>
+          <w:rFonts w:ascii="Times New Roman" w:hAnsi="Times New Roman" w:cs="Times New Roman"/>
+          <w:sz w:val="24"/>
+          <w:szCs w:val="24"/>
+        </w:rPr>
+        <w:t xml:space="preserve"> at TF1.6 was observed from 1986 to 2014 (Table 4). Changes by annual, seasonal, and flow time periods at LE1.2 were comparable for each time period and model type, although some differences were observed. For ex</w:t>
+      </w:r>
+      <w:r>
+        <w:rPr>
+          <w:rFonts w:ascii="Times New Roman" w:hAnsi="Times New Roman" w:cs="Times New Roman"/>
+          <w:sz w:val="24"/>
+          <w:szCs w:val="24"/>
+        </w:rPr>
+        <w:t xml:space="preserve">ample, both models had maximum </w:t>
+      </w:r>
+      <w:r>
+        <w:rPr>
+          <w:rFonts w:ascii="Times New Roman" w:hAnsi="Times New Roman" w:cs="Times New Roman"/>
+          <w:sz w:val="24"/>
+          <w:szCs w:val="24"/>
+        </w:rPr>
+        <w:t>increases in chl</w:t>
+      </w:r>
+      <w:r>
+        <w:rPr>
+          <w:rFonts w:ascii="Times New Roman" w:hAnsi="Times New Roman" w:cs="Times New Roman"/>
+          <w:i/>
+          <w:sz w:val="24"/>
+          <w:szCs w:val="24"/>
+        </w:rPr>
+        <w:t>-a</w:t>
+      </w:r>
+      <w:r>
+        <w:rPr>
+          <w:rFonts w:ascii="Times New Roman" w:hAnsi="Times New Roman" w:cs="Times New Roman"/>
+          <w:sz w:val="24"/>
+          <w:szCs w:val="24"/>
+        </w:rPr>
+        <w:t xml:space="preserve"> for the different flow periods for high levels of flow at LE1.2 (25.1% for GAMs, 22.3% for WRTDS). Trends by different time periods were more apparent for TF</w:t>
+      </w:r>
+      <w:r>
+        <w:rPr>
+          <w:rFonts w:ascii="Times New Roman" w:hAnsi="Times New Roman" w:cs="Times New Roman"/>
+          <w:sz w:val="24"/>
+          <w:szCs w:val="24"/>
+        </w:rPr>
+        <w:t>1.6, particularly as an overall</w:t>
+      </w:r>
+      <w:r>
+        <w:rPr>
+          <w:rFonts w:ascii="Times New Roman" w:hAnsi="Times New Roman" w:cs="Times New Roman"/>
+          <w:sz w:val="24"/>
+          <w:szCs w:val="24"/>
+        </w:rPr>
+        <w:t xml:space="preserve"> decrease in chl</w:t>
+      </w:r>
+      <w:r>
+        <w:rPr>
+          <w:rFonts w:ascii="Times New Roman" w:hAnsi="Times New Roman" w:cs="Times New Roman"/>
+          <w:i/>
+          <w:sz w:val="24"/>
+          <w:szCs w:val="24"/>
+        </w:rPr>
+        <w:t>-a</w:t>
+      </w:r>
+      <w:r>
+        <w:rPr>
+          <w:rFonts w:ascii="Times New Roman" w:hAnsi="Times New Roman" w:cs="Times New Roman"/>
+          <w:sz w:val="24"/>
+          <w:szCs w:val="24"/>
+        </w:rPr>
+        <w:t xml:space="preserve"> for both models during the 2001–2007 period and an overall increase during the 2008–2014 period (Table 4). Seasonal changes were especially pronounced during the January-February-March (JFM) and October-November-December (OND) periods where both models showed an increase and decrease, respectively, with differences between the two (JFM</w:t>
+      </w:r>
+      <w:r>
+        <w:rPr>
+          <w:rFonts w:ascii="Times New Roman" w:hAnsi="Times New Roman" w:cs="Times New Roman"/>
+          <w:sz w:val="24"/>
+          <w:szCs w:val="24"/>
+        </w:rPr>
+        <w:t xml:space="preserve"> </w:t>
+      </w:r>
+      <w:r>
+        <w:rPr>
+          <w:rFonts w:ascii="Times New Roman" w:hAnsi="Times New Roman" w:cs="Times New Roman"/>
+          <w:sz w:val="24"/>
+          <w:szCs w:val="24"/>
+        </w:rPr>
+        <w:t>period, 9% for GAMs, 32.7% for WRTDS; OND period, −18.2% for GAMs, −17.5% for</w:t>
+      </w:r>
+      <w:r>
+        <w:rPr>
+          <w:rFonts w:ascii="Times New Roman" w:hAnsi="Times New Roman" w:cs="Times New Roman"/>
+          <w:sz w:val="24"/>
+          <w:szCs w:val="24"/>
+        </w:rPr>
+        <w:t xml:space="preserve"> </w:t>
+      </w:r>
+      <w:r>
+        <w:rPr>
+          <w:rFonts w:ascii="Times New Roman" w:hAnsi="Times New Roman" w:cs="Times New Roman"/>
+          <w:sz w:val="24"/>
+          <w:szCs w:val="24"/>
+        </w:rPr>
+        <w:t xml:space="preserve">WRTDS). Percent changes by flow quantile were also observed at TF1.6, with the most </w:t>
+      </w:r>
+      <w:r>
+        <w:rPr>
+          <w:rFonts w:ascii="Times New Roman" w:hAnsi="Times New Roman" w:cs="Times New Roman"/>
+          <w:sz w:val="24"/>
+          <w:szCs w:val="24"/>
+        </w:rPr>
         <w:lastRenderedPageBreak/>
-        <w:t>µ</w:t>
-      </w:r>
-      <w:r>
-        <w:rPr>
-          <w:rFonts w:ascii="Times New Roman" w:hAnsi="Times New Roman" w:cs="Times New Roman"/>
-          <w:sz w:val="24"/>
-          <w:szCs w:val="24"/>
-        </w:rPr>
-        <w:t xml:space="preserve">g/L to 6 </w:t>
-      </w:r>
-      <w:r>
-        <w:rPr>
-          <w:rFonts w:ascii="Times New Roman" w:hAnsi="Times New Roman" w:cs="Times New Roman"/>
-          <w:i/>
-          <w:sz w:val="24"/>
-          <w:szCs w:val="24"/>
-        </w:rPr>
-        <w:t>µ</w:t>
-      </w:r>
-      <w:r>
-        <w:rPr>
-          <w:rFonts w:ascii="Times New Roman" w:hAnsi="Times New Roman" w:cs="Times New Roman"/>
-          <w:sz w:val="24"/>
-          <w:szCs w:val="24"/>
-        </w:rPr>
-        <w:t>g/L from 2000 to 2006 was observed. By 2014, chl</w:t>
-      </w:r>
-      <w:r>
-        <w:rPr>
-          <w:rFonts w:ascii="Times New Roman" w:hAnsi="Times New Roman" w:cs="Times New Roman"/>
-          <w:i/>
-          <w:sz w:val="24"/>
-          <w:szCs w:val="24"/>
-        </w:rPr>
-        <w:t>-a</w:t>
-      </w:r>
-      <w:r>
-        <w:rPr>
-          <w:rFonts w:ascii="Times New Roman" w:hAnsi="Times New Roman" w:cs="Times New Roman"/>
-          <w:sz w:val="24"/>
-          <w:szCs w:val="24"/>
-        </w:rPr>
-        <w:t xml:space="preserve"> returned to values similar to those prior to the initial decrease. Flow-normalized predictions that were annually averaged at each site allowed an interpretation of trends that were independent of variation in discharge or salinity (Tables 3 and 4). Overall percent change of ln-transformed chl</w:t>
-      </w:r>
-      <w:r>
-        <w:rPr>
-          <w:rFonts w:ascii="Times New Roman" w:hAnsi="Times New Roman" w:cs="Times New Roman"/>
-          <w:i/>
-          <w:sz w:val="24"/>
-          <w:szCs w:val="24"/>
-        </w:rPr>
-        <w:t>-a</w:t>
-      </w:r>
-      <w:r>
-        <w:rPr>
-          <w:rFonts w:ascii="Times New Roman" w:hAnsi="Times New Roman" w:cs="Times New Roman"/>
-          <w:sz w:val="24"/>
-          <w:szCs w:val="24"/>
-        </w:rPr>
-        <w:t xml:space="preserve"> concentration from the</w:t>
-      </w:r>
-      <w:r>
-        <w:rPr>
-          <w:rFonts w:ascii="Times New Roman" w:hAnsi="Times New Roman" w:cs="Times New Roman"/>
-          <w:sz w:val="24"/>
-          <w:szCs w:val="24"/>
-        </w:rPr>
-        <w:t xml:space="preserve"> </w:t>
-      </w:r>
-      <w:r>
-        <w:rPr>
-          <w:rFonts w:ascii="Times New Roman" w:hAnsi="Times New Roman" w:cs="Times New Roman"/>
-          <w:sz w:val="24"/>
-          <w:szCs w:val="24"/>
-        </w:rPr>
-        <w:t>beginning to the end of the time ser</w:t>
-      </w:r>
-      <w:r>
-        <w:rPr>
-          <w:rFonts w:ascii="Times New Roman" w:hAnsi="Times New Roman" w:cs="Times New Roman"/>
-          <w:sz w:val="24"/>
-          <w:szCs w:val="24"/>
-        </w:rPr>
-        <w:t xml:space="preserve">ies at LE1.2 was approximately </w:t>
-      </w:r>
-      <w:r>
-        <w:rPr>
-          <w:rFonts w:ascii="Times New Roman" w:hAnsi="Times New Roman" w:cs="Times New Roman"/>
-          <w:sz w:val="24"/>
-          <w:szCs w:val="24"/>
-        </w:rPr>
-        <w:t>20% (Table 3). A slight decrease in chl</w:t>
-      </w:r>
-      <w:r>
-        <w:rPr>
-          <w:rFonts w:ascii="Times New Roman" w:hAnsi="Times New Roman" w:cs="Times New Roman"/>
-          <w:i/>
-          <w:sz w:val="24"/>
-          <w:szCs w:val="24"/>
-        </w:rPr>
-        <w:t>-a</w:t>
-      </w:r>
-      <w:r>
-        <w:rPr>
-          <w:rFonts w:ascii="Times New Roman" w:hAnsi="Times New Roman" w:cs="Times New Roman"/>
-          <w:sz w:val="24"/>
-          <w:szCs w:val="24"/>
-        </w:rPr>
-        <w:t xml:space="preserve"> at TF1.6 was observed from 1986 to 2014 (Table 4). Changes by annual, seasonal, and flow time periods at LE1.2 were comparable for each time period and model type, although some differences were observed. For ex</w:t>
-      </w:r>
-      <w:r>
-        <w:rPr>
-          <w:rFonts w:ascii="Times New Roman" w:hAnsi="Times New Roman" w:cs="Times New Roman"/>
-          <w:sz w:val="24"/>
-          <w:szCs w:val="24"/>
-        </w:rPr>
-        <w:t xml:space="preserve">ample, both models had maximum </w:t>
-      </w:r>
-      <w:r>
-        <w:rPr>
-          <w:rFonts w:ascii="Times New Roman" w:hAnsi="Times New Roman" w:cs="Times New Roman"/>
-          <w:sz w:val="24"/>
-          <w:szCs w:val="24"/>
-        </w:rPr>
-        <w:t>increases in chl</w:t>
-      </w:r>
-      <w:r>
-        <w:rPr>
-          <w:rFonts w:ascii="Times New Roman" w:hAnsi="Times New Roman" w:cs="Times New Roman"/>
-          <w:i/>
-          <w:sz w:val="24"/>
-          <w:szCs w:val="24"/>
-        </w:rPr>
-        <w:t>-a</w:t>
-      </w:r>
-      <w:r>
-        <w:rPr>
-          <w:rFonts w:ascii="Times New Roman" w:hAnsi="Times New Roman" w:cs="Times New Roman"/>
-          <w:sz w:val="24"/>
-          <w:szCs w:val="24"/>
-        </w:rPr>
-        <w:t xml:space="preserve"> for the different flow periods for high levels of flow at LE1.2 (25.1% for GAMs, 22.3% for WRTDS). Trends by different time periods were more apparent for TF</w:t>
-      </w:r>
-      <w:r>
-        <w:rPr>
-          <w:rFonts w:ascii="Times New Roman" w:hAnsi="Times New Roman" w:cs="Times New Roman"/>
-          <w:sz w:val="24"/>
-          <w:szCs w:val="24"/>
-        </w:rPr>
-        <w:t>1.6, particularly as an overall</w:t>
-      </w:r>
-      <w:r>
-        <w:rPr>
-          <w:rFonts w:ascii="Times New Roman" w:hAnsi="Times New Roman" w:cs="Times New Roman"/>
-          <w:sz w:val="24"/>
-          <w:szCs w:val="24"/>
-        </w:rPr>
-        <w:t xml:space="preserve"> decrease in chl</w:t>
-      </w:r>
-      <w:r>
-        <w:rPr>
-          <w:rFonts w:ascii="Times New Roman" w:hAnsi="Times New Roman" w:cs="Times New Roman"/>
-          <w:i/>
-          <w:sz w:val="24"/>
-          <w:szCs w:val="24"/>
-        </w:rPr>
-        <w:t>-a</w:t>
-      </w:r>
-      <w:r>
-        <w:rPr>
-          <w:rFonts w:ascii="Times New Roman" w:hAnsi="Times New Roman" w:cs="Times New Roman"/>
-          <w:sz w:val="24"/>
-          <w:szCs w:val="24"/>
-        </w:rPr>
-        <w:t xml:space="preserve"> for both models during the 2001–2007 period and an overall increase during the 2008–2014 period (Table 4). Seasonal changes were especially pronounced during the January-February-March (JFM) and October-November-December (OND) periods where both models showed an increase and decrease, respectively, with differences between the two (JFM</w:t>
-      </w:r>
-      <w:r>
-        <w:rPr>
-          <w:rFonts w:ascii="Times New Roman" w:hAnsi="Times New Roman" w:cs="Times New Roman"/>
-          <w:sz w:val="24"/>
-          <w:szCs w:val="24"/>
-        </w:rPr>
-        <w:t xml:space="preserve"> </w:t>
-      </w:r>
-      <w:r>
-        <w:rPr>
-          <w:rFonts w:ascii="Times New Roman" w:hAnsi="Times New Roman" w:cs="Times New Roman"/>
-          <w:sz w:val="24"/>
-          <w:szCs w:val="24"/>
-        </w:rPr>
-        <w:t>period, 9% for GAMs, 32.7% for WRTDS; OND period, −18.2% for GAMs, −17.5% for</w:t>
-      </w:r>
-      <w:r>
-        <w:rPr>
-          <w:rFonts w:ascii="Times New Roman" w:hAnsi="Times New Roman" w:cs="Times New Roman"/>
-          <w:sz w:val="24"/>
-          <w:szCs w:val="24"/>
-        </w:rPr>
-        <w:t xml:space="preserve"> </w:t>
-      </w:r>
-      <w:r>
-        <w:rPr>
-          <w:rFonts w:ascii="Times New Roman" w:hAnsi="Times New Roman" w:cs="Times New Roman"/>
-          <w:sz w:val="24"/>
-          <w:szCs w:val="24"/>
-        </w:rPr>
-        <w:t>WRTDS). Percent changes by flow quantile were also observed at TF1.6, with the most noticeable differen</w:t>
+        <w:t>noticeable differen</w:t>
       </w:r>
       <w:r>
         <w:rPr>
@@ -9207,7 +9801,7 @@
         </w:rPr>
         <w:t>different from each other. Table 5 compares average differences and RMS</w:t>
       </w:r>
-      <w:ins w:id="90" w:author="Beck, Marcus" w:date="2016-09-08T11:46:00Z">
+      <w:ins w:id="89" w:author="Beck, Marcus" w:date="2016-09-08T11:46:00Z">
         <w:r>
           <w:rPr>
             <w:rFonts w:ascii="Times New Roman" w:hAnsi="Times New Roman" w:cs="Times New Roman"/>
@@ -9217,7 +9811,7 @@
           <w:t>D</w:t>
         </w:r>
       </w:ins>
-      <w:del w:id="91" w:author="Beck, Marcus" w:date="2016-09-08T11:46:00Z">
+      <w:del w:id="90" w:author="Beck, Marcus" w:date="2016-09-08T11:46:00Z">
         <w:r>
           <w:rPr>
             <w:rFonts w:ascii="Times New Roman" w:hAnsi="Times New Roman" w:cs="Times New Roman"/>
@@ -9233,16 +9827,7 @@
           <w:sz w:val="24"/>
           <w:szCs w:val="24"/>
         </w:rPr>
-        <w:t xml:space="preserve"> of results between </w:t>
-      </w:r>
-      <w:r>
-        <w:rPr>
-          <w:rFonts w:ascii="Times New Roman" w:hAnsi="Times New Roman" w:cs="Times New Roman"/>
-          <w:sz w:val="24"/>
-          <w:szCs w:val="24"/>
-        </w:rPr>
-        <w:lastRenderedPageBreak/>
-        <w:t>each model for the complete time series and different</w:t>
+        <w:t xml:space="preserve"> of results between each model for the complete time series and different</w:t>
       </w:r>
       <w:r>
         <w:rPr>
@@ -9276,7 +9861,7 @@
         </w:rPr>
         <w:t>exceeding 1% and no RMS</w:t>
       </w:r>
-      <w:ins w:id="92" w:author="Beck, Marcus" w:date="2016-09-08T11:46:00Z">
+      <w:ins w:id="91" w:author="Beck, Marcus" w:date="2016-09-08T11:46:00Z">
         <w:r>
           <w:rPr>
             <w:rFonts w:ascii="Times New Roman" w:hAnsi="Times New Roman" w:cs="Times New Roman"/>
@@ -9286,7 +9871,7 @@
           <w:t>D</w:t>
         </w:r>
       </w:ins>
-      <w:del w:id="93" w:author="Beck, Marcus" w:date="2016-09-08T11:46:00Z">
+      <w:del w:id="92" w:author="Beck, Marcus" w:date="2016-09-08T11:46:00Z">
         <w:r>
           <w:rPr>
             <w:rFonts w:ascii="Times New Roman" w:hAnsi="Times New Roman" w:cs="Times New Roman"/>
@@ -9395,7 +9980,7 @@
         </w:rPr>
         <w:t xml:space="preserve"> </w:t>
       </w:r>
-      <w:del w:id="94" w:author="Beck, Marcus" w:date="2016-09-07T09:29:00Z">
+      <w:del w:id="93" w:author="Beck, Marcus" w:date="2016-09-07T09:29:00Z">
         <w:r>
           <w:rPr>
             <w:rFonts w:ascii="Times New Roman" w:hAnsi="Times New Roman" w:cs="Times New Roman"/>
@@ -9405,7 +9990,7 @@
           <w:delText>Figure 5</w:delText>
         </w:r>
       </w:del>
-      <w:ins w:id="95" w:author="Beck, Marcus" w:date="2016-09-07T09:29:00Z">
+      <w:ins w:id="94" w:author="Beck, Marcus" w:date="2016-09-07T09:29:00Z">
         <w:r>
           <w:rPr>
             <w:rFonts w:ascii="Times New Roman" w:hAnsi="Times New Roman" w:cs="Times New Roman"/>
@@ -9415,7 +10000,7 @@
           <w:t xml:space="preserve">Appendix </w:t>
         </w:r>
       </w:ins>
-      <w:ins w:id="96" w:author="Beck, Marcus" w:date="2016-09-07T09:36:00Z">
+      <w:ins w:id="95" w:author="Beck, Marcus" w:date="2016-09-07T09:36:00Z">
         <w:r>
           <w:rPr>
             <w:rFonts w:ascii="Times New Roman" w:hAnsi="Times New Roman" w:cs="Times New Roman"/>
@@ -9563,7 +10148,16 @@
           <w:sz w:val="24"/>
           <w:szCs w:val="24"/>
         </w:rPr>
-        <w:t>differences, intercept estimates were greater than zero and slope estimates were less than one. Visual comparisons of results in</w:t>
+        <w:t xml:space="preserve">differences, </w:t>
+      </w:r>
+      <w:r>
+        <w:rPr>
+          <w:rFonts w:ascii="Times New Roman" w:hAnsi="Times New Roman" w:cs="Times New Roman"/>
+          <w:sz w:val="24"/>
+          <w:szCs w:val="24"/>
+        </w:rPr>
+        <w:lastRenderedPageBreak/>
+        <w:t>intercept estimates were greater than zero and slope estimates were less than one. Visual comparisons of results in</w:t>
       </w:r>
       <w:r>
         <w:rPr>
@@ -9573,7 +10167,7 @@
         </w:rPr>
         <w:t xml:space="preserve"> </w:t>
       </w:r>
-      <w:del w:id="97" w:author="Beck, Marcus" w:date="2016-09-07T09:29:00Z">
+      <w:del w:id="96" w:author="Beck, Marcus" w:date="2016-09-07T09:29:00Z">
         <w:r>
           <w:rPr>
             <w:rFonts w:ascii="Times New Roman" w:hAnsi="Times New Roman" w:cs="Times New Roman"/>
@@ -9583,7 +10177,7 @@
           <w:delText>Figure 5</w:delText>
         </w:r>
       </w:del>
-      <w:ins w:id="98" w:author="Beck, Marcus" w:date="2016-09-07T09:29:00Z">
+      <w:ins w:id="97" w:author="Beck, Marcus" w:date="2016-09-07T09:29:00Z">
         <w:r>
           <w:rPr>
             <w:rFonts w:ascii="Times New Roman" w:hAnsi="Times New Roman" w:cs="Times New Roman"/>
@@ -9593,7 +10187,7 @@
           <w:t xml:space="preserve">Appendix </w:t>
         </w:r>
       </w:ins>
-      <w:ins w:id="99" w:author="Beck, Marcus" w:date="2016-09-07T09:36:00Z">
+      <w:ins w:id="98" w:author="Beck, Marcus" w:date="2016-09-07T09:36:00Z">
         <w:r>
           <w:rPr>
             <w:rFonts w:ascii="Times New Roman" w:hAnsi="Times New Roman" w:cs="Times New Roman"/>
@@ -9715,16 +10309,7 @@
           <w:sz w:val="24"/>
           <w:szCs w:val="24"/>
         </w:rPr>
-        <w:t xml:space="preserve"> across the range </w:t>
-      </w:r>
-      <w:r>
-        <w:rPr>
-          <w:rFonts w:ascii="Times New Roman" w:hAnsi="Times New Roman" w:cs="Times New Roman"/>
-          <w:sz w:val="24"/>
-          <w:szCs w:val="24"/>
-        </w:rPr>
-        <w:lastRenderedPageBreak/>
-        <w:t>of observed flow (or salinity) values for each year in the time series. Visual information</w:t>
+        <w:t xml:space="preserve"> across the range of observed flow (or salinity) values for each year in the time series. Visual information</w:t>
       </w:r>
       <w:r>
         <w:rPr>
@@ -9852,7 +10437,7 @@
         </w:rPr>
         <w:t xml:space="preserve">Figure </w:t>
       </w:r>
-      <w:del w:id="100" w:author="Beck, Marcus" w:date="2016-09-07T09:59:00Z">
+      <w:del w:id="99" w:author="Beck, Marcus" w:date="2016-09-07T09:59:00Z">
         <w:r>
           <w:rPr>
             <w:rFonts w:ascii="Times New Roman" w:hAnsi="Times New Roman" w:cs="Times New Roman"/>
@@ -9862,7 +10447,7 @@
           <w:delText xml:space="preserve">6 </w:delText>
         </w:r>
       </w:del>
-      <w:ins w:id="101" w:author="Beck, Marcus" w:date="2016-09-07T09:59:00Z">
+      <w:ins w:id="100" w:author="Beck, Marcus" w:date="2016-09-07T09:59:00Z">
         <w:r>
           <w:rPr>
             <w:rFonts w:ascii="Times New Roman" w:hAnsi="Times New Roman" w:cs="Times New Roman"/>
@@ -10032,7 +10617,16 @@
           <w:sz w:val="24"/>
           <w:szCs w:val="24"/>
         </w:rPr>
-        <w:t xml:space="preserve"> with flow is observed early in the time series and a strong, negative relationship is observed later in the time series, although overall</w:t>
+        <w:t xml:space="preserve"> with flow is observed early in the </w:t>
+      </w:r>
+      <w:r>
+        <w:rPr>
+          <w:rFonts w:ascii="Times New Roman" w:hAnsi="Times New Roman" w:cs="Times New Roman"/>
+          <w:sz w:val="24"/>
+          <w:szCs w:val="24"/>
+        </w:rPr>
+        <w:lastRenderedPageBreak/>
+        <w:t>time series and a strong, negative relationship is observed later in the time series, although overall</w:t>
       </w:r>
       <w:r>
         <w:rPr>
@@ -10153,16 +10747,7 @@
           <w:sz w:val="24"/>
           <w:szCs w:val="24"/>
         </w:rPr>
-        <w:t xml:space="preserve">WRTDS and GAMs were fit to each of the three simulated datasets, creating six models </w:t>
-      </w:r>
-      <w:r>
-        <w:rPr>
-          <w:rFonts w:ascii="Times New Roman" w:hAnsi="Times New Roman" w:cs="Times New Roman"/>
-          <w:sz w:val="24"/>
-          <w:szCs w:val="24"/>
-        </w:rPr>
-        <w:lastRenderedPageBreak/>
-        <w:t xml:space="preserve">to evaluate the general </w:t>
+        <w:t xml:space="preserve">WRTDS and GAMs were fit to each of the three simulated datasets, creating six models to evaluate the general </w:t>
       </w:r>
       <w:r>
         <w:rPr>
@@ -10172,6 +10757,7 @@
         </w:rPr>
         <w:t>fit of observed to predicted (</w:t>
       </w:r>
+      <w:proofErr w:type="spellStart"/>
       <w:r>
         <w:rPr>
           <w:rFonts w:ascii="Times New Roman" w:hAnsi="Times New Roman" w:cs="Times New Roman"/>
@@ -10200,6 +10786,7 @@
         </w:rPr>
         <w:t>obs</w:t>
       </w:r>
+      <w:proofErr w:type="spellEnd"/>
       <w:r>
         <w:rPr>
           <w:rFonts w:ascii="Times New Roman" w:hAnsi="Times New Roman" w:cs="Times New Roman"/>
@@ -10232,10 +10819,10 @@
           <w:szCs w:val="24"/>
         </w:rPr>
         <w:object w:dxaOrig="620" w:dyaOrig="400" w14:anchorId="4ABFD8EB">
-          <v:shape id="_x0000_i1045" type="#_x0000_t75" style="width:31.25pt;height:20.4pt" o:ole="">
+          <v:shape id="_x0000_i1045" type="#_x0000_t75" style="width:31.3pt;height:20.65pt" o:ole="">
             <v:imagedata r:id="rId46" o:title=""/>
           </v:shape>
-          <o:OLEObject Type="Embed" ProgID="Equation.3" ShapeID="_x0000_i1045" DrawAspect="Content" ObjectID="_1534941828" r:id="rId50"/>
+          <o:OLEObject Type="Embed" ProgID="Equation.3" ShapeID="_x0000_i1045" DrawAspect="Content" ObjectID="_1535373643" r:id="rId50"/>
         </w:object>
       </w:r>
       <w:r>
@@ -10264,14 +10851,34 @@
           <w:szCs w:val="24"/>
         </w:rPr>
       </w:pPr>
-      <w:r>
-        <w:rPr>
-          <w:rFonts w:ascii="Times New Roman" w:hAnsi="Times New Roman" w:cs="Times New Roman"/>
-          <w:sz w:val="24"/>
-          <w:szCs w:val="24"/>
-        </w:rPr>
-        <w:t>flow-normalized chl</w:t>
-      </w:r>
+      <w:proofErr w:type="gramStart"/>
+      <w:r>
+        <w:rPr>
+          <w:rFonts w:ascii="Times New Roman" w:hAnsi="Times New Roman" w:cs="Times New Roman"/>
+          <w:sz w:val="24"/>
+          <w:szCs w:val="24"/>
+        </w:rPr>
+        <w:t>flow-normalized</w:t>
+      </w:r>
+      <w:proofErr w:type="gramEnd"/>
+      <w:r>
+        <w:rPr>
+          <w:rFonts w:ascii="Times New Roman" w:hAnsi="Times New Roman" w:cs="Times New Roman"/>
+          <w:sz w:val="24"/>
+          <w:szCs w:val="24"/>
+        </w:rPr>
+        <w:t xml:space="preserve"> </w:t>
+      </w:r>
+      <w:proofErr w:type="spellStart"/>
+      <w:r>
+        <w:rPr>
+          <w:rFonts w:ascii="Times New Roman" w:hAnsi="Times New Roman" w:cs="Times New Roman"/>
+          <w:sz w:val="24"/>
+          <w:szCs w:val="24"/>
+        </w:rPr>
+        <w:t>chl</w:t>
+      </w:r>
+      <w:proofErr w:type="spellEnd"/>
       <w:r>
         <w:rPr>
           <w:rFonts w:ascii="Times New Roman" w:hAnsi="Times New Roman" w:cs="Times New Roman"/>
@@ -10289,6 +10896,7 @@
         </w:rPr>
         <w:t xml:space="preserve"> (</w:t>
       </w:r>
+      <w:proofErr w:type="spellStart"/>
       <w:r>
         <w:rPr>
           <w:rFonts w:ascii="Times New Roman" w:hAnsi="Times New Roman" w:cs="Times New Roman"/>
@@ -10308,6 +10916,7 @@
         </w:rPr>
         <w:t>bio</w:t>
       </w:r>
+      <w:proofErr w:type="spellEnd"/>
       <w:r>
         <w:rPr>
           <w:rFonts w:ascii="Times New Roman" w:hAnsi="Times New Roman" w:cs="Times New Roman"/>
@@ -10340,10 +10949,10 @@
           <w:szCs w:val="24"/>
         </w:rPr>
         <w:object w:dxaOrig="600" w:dyaOrig="400" w14:anchorId="3CF17A9A">
-          <v:shape id="_x0000_i1046" type="#_x0000_t75" style="width:29.9pt;height:20.4pt" o:ole="">
+          <v:shape id="_x0000_i1046" type="#_x0000_t75" style="width:30.05pt;height:20.65pt" o:ole="">
             <v:imagedata r:id="rId51" o:title=""/>
           </v:shape>
-          <o:OLEObject Type="Embed" ProgID="Equation.3" ShapeID="_x0000_i1046" DrawAspect="Content" ObjectID="_1534941829" r:id="rId52"/>
+          <o:OLEObject Type="Embed" ProgID="Equation.3" ShapeID="_x0000_i1046" DrawAspect="Content" ObjectID="_1535373644" r:id="rId52"/>
         </w:object>
       </w:r>
       <w:r>
@@ -10410,7 +11019,7 @@
         </w:rPr>
         <w:t xml:space="preserve">width combination for WRTDS and optimal degrees of freedom for smoothing parameters with GAMs were identified. Figure </w:t>
       </w:r>
-      <w:del w:id="102" w:author="Beck, Marcus" w:date="2016-09-07T10:00:00Z">
+      <w:del w:id="101" w:author="Beck, Marcus" w:date="2016-09-07T10:00:00Z">
         <w:r>
           <w:rPr>
             <w:rFonts w:ascii="Times New Roman" w:hAnsi="Times New Roman" w:cs="Times New Roman"/>
@@ -10420,7 +11029,7 @@
           <w:delText xml:space="preserve">7 </w:delText>
         </w:r>
       </w:del>
-      <w:ins w:id="103" w:author="Beck, Marcus" w:date="2016-09-07T10:00:00Z">
+      <w:ins w:id="102" w:author="Beck, Marcus" w:date="2016-09-07T10:00:00Z">
         <w:r>
           <w:rPr>
             <w:rFonts w:ascii="Times New Roman" w:hAnsi="Times New Roman" w:cs="Times New Roman"/>
@@ -10446,7 +11055,7 @@
         </w:rPr>
         <w:t xml:space="preserve">is similar to Figure </w:t>
       </w:r>
-      <w:del w:id="104" w:author="Beck, Marcus" w:date="2016-09-07T09:59:00Z">
+      <w:del w:id="103" w:author="Beck, Marcus" w:date="2016-09-07T09:59:00Z">
         <w:r>
           <w:rPr>
             <w:rFonts w:ascii="Times New Roman" w:hAnsi="Times New Roman" w:cs="Times New Roman"/>
@@ -10456,7 +11065,7 @@
           <w:delText>6</w:delText>
         </w:r>
       </w:del>
-      <w:ins w:id="105" w:author="Beck, Marcus" w:date="2016-09-07T09:59:00Z">
+      <w:ins w:id="104" w:author="Beck, Marcus" w:date="2016-09-07T09:59:00Z">
         <w:r>
           <w:rPr>
             <w:rFonts w:ascii="Times New Roman" w:hAnsi="Times New Roman" w:cs="Times New Roman"/>
@@ -10524,7 +11133,7 @@
         </w:rPr>
         <w:t xml:space="preserve"> to </w:t>
       </w:r>
-      <w:del w:id="106" w:author="Beck, Marcus" w:date="2016-09-07T12:56:00Z">
+      <w:del w:id="105" w:author="Beck, Marcus" w:date="2016-09-07T12:56:00Z">
         <w:r>
           <w:rPr>
             <w:rFonts w:ascii="Times New Roman" w:hAnsi="Times New Roman" w:cs="Times New Roman"/>
@@ -10534,7 +11143,7 @@
           <w:delText xml:space="preserve">salinity </w:delText>
         </w:r>
       </w:del>
-      <w:ins w:id="107" w:author="Beck, Marcus" w:date="2016-09-07T12:56:00Z">
+      <w:ins w:id="106" w:author="Beck, Marcus" w:date="2016-09-07T12:56:00Z">
         <w:r>
           <w:rPr>
             <w:rFonts w:ascii="Times New Roman" w:hAnsi="Times New Roman" w:cs="Times New Roman"/>
@@ -10560,7 +11169,7 @@
         </w:rPr>
         <w:t xml:space="preserve">is apparent in the third panel of Figure </w:t>
       </w:r>
-      <w:del w:id="108" w:author="Beck, Marcus" w:date="2016-09-07T10:00:00Z">
+      <w:del w:id="107" w:author="Beck, Marcus" w:date="2016-09-07T10:00:00Z">
         <w:r>
           <w:rPr>
             <w:rFonts w:ascii="Times New Roman" w:hAnsi="Times New Roman" w:cs="Times New Roman"/>
@@ -10570,7 +11179,7 @@
           <w:delText xml:space="preserve">7 </w:delText>
         </w:r>
       </w:del>
-      <w:ins w:id="109" w:author="Beck, Marcus" w:date="2016-09-07T10:00:00Z">
+      <w:ins w:id="108" w:author="Beck, Marcus" w:date="2016-09-07T10:00:00Z">
         <w:r>
           <w:rPr>
             <w:rFonts w:ascii="Times New Roman" w:hAnsi="Times New Roman" w:cs="Times New Roman"/>
@@ -10669,7 +11278,7 @@
         </w:rPr>
         <w:t>, although there is some suggestion that GAMs are not separating the effect of flow and time as completely as WRTDS</w:t>
       </w:r>
-      <w:ins w:id="110" w:author="Beck, Marcus" w:date="2016-09-07T12:59:00Z">
+      <w:ins w:id="109" w:author="Beck, Marcus" w:date="2016-09-07T12:59:00Z">
         <w:r>
           <w:rPr>
             <w:rFonts w:ascii="Times New Roman" w:hAnsi="Times New Roman" w:cs="Times New Roman"/>
@@ -10679,7 +11288,7 @@
           <w:t xml:space="preserve">.  Specifically, results for WRTDS with no influence and a constant influence of flow showed less variation </w:t>
         </w:r>
       </w:ins>
-      <w:ins w:id="111" w:author="Beck, Marcus" w:date="2016-09-07T13:01:00Z">
+      <w:ins w:id="110" w:author="Beck, Marcus" w:date="2016-09-07T13:01:00Z">
         <w:r>
           <w:rPr>
             <w:rFonts w:ascii="Times New Roman" w:hAnsi="Times New Roman" w:cs="Times New Roman"/>
@@ -10689,7 +11298,7 @@
           <w:t xml:space="preserve">than GAMs </w:t>
         </w:r>
       </w:ins>
-      <w:ins w:id="112" w:author="Beck, Marcus" w:date="2016-09-07T12:59:00Z">
+      <w:ins w:id="111" w:author="Beck, Marcus" w:date="2016-09-07T12:59:00Z">
         <w:r>
           <w:rPr>
             <w:rFonts w:ascii="Times New Roman" w:hAnsi="Times New Roman" w:cs="Times New Roman"/>
@@ -10699,7 +11308,7 @@
           <w:t xml:space="preserve">in the </w:t>
         </w:r>
       </w:ins>
-      <w:ins w:id="113" w:author="Beck, Marcus" w:date="2016-09-07T13:00:00Z">
+      <w:ins w:id="112" w:author="Beck, Marcus" w:date="2016-09-07T13:00:00Z">
         <w:r>
           <w:rPr>
             <w:rFonts w:ascii="Times New Roman" w:hAnsi="Times New Roman" w:cs="Times New Roman"/>
@@ -10709,7 +11318,7 @@
           <w:t xml:space="preserve">relationship between chlorophyll and flow over time, consistent with the </w:t>
         </w:r>
       </w:ins>
-      <w:ins w:id="114" w:author="Beck, Marcus" w:date="2016-09-07T13:01:00Z">
+      <w:ins w:id="113" w:author="Beck, Marcus" w:date="2016-09-07T13:01:00Z">
         <w:r>
           <w:rPr>
             <w:rFonts w:ascii="Times New Roman" w:hAnsi="Times New Roman" w:cs="Times New Roman"/>
@@ -10719,7 +11328,7 @@
           <w:t xml:space="preserve">empirical </w:t>
         </w:r>
       </w:ins>
-      <w:ins w:id="115" w:author="Beck, Marcus" w:date="2016-09-07T13:02:00Z">
+      <w:ins w:id="114" w:author="Beck, Marcus" w:date="2016-09-07T13:02:00Z">
         <w:r>
           <w:rPr>
             <w:rFonts w:ascii="Times New Roman" w:hAnsi="Times New Roman" w:cs="Times New Roman"/>
@@ -10729,7 +11338,7 @@
           <w:t xml:space="preserve">relationships </w:t>
         </w:r>
       </w:ins>
-      <w:ins w:id="116" w:author="Beck, Marcus" w:date="2016-09-07T13:01:00Z">
+      <w:ins w:id="115" w:author="Beck, Marcus" w:date="2016-09-07T13:01:00Z">
         <w:r>
           <w:rPr>
             <w:rFonts w:ascii="Times New Roman" w:hAnsi="Times New Roman" w:cs="Times New Roman"/>
@@ -10764,7 +11373,16 @@
           <w:sz w:val="24"/>
           <w:szCs w:val="24"/>
         </w:rPr>
-        <w:t>Comparisons of fit to the simulated time series showed no systematic differences between the models. Overall, WRTDS results had lower RMSE than GAMs for all comparisons except one</w:t>
+        <w:t xml:space="preserve">Comparisons of fit to the simulated time series showed no systematic differences between </w:t>
+      </w:r>
+      <w:r>
+        <w:rPr>
+          <w:rFonts w:ascii="Times New Roman" w:hAnsi="Times New Roman" w:cs="Times New Roman"/>
+          <w:sz w:val="24"/>
+          <w:szCs w:val="24"/>
+        </w:rPr>
+        <w:lastRenderedPageBreak/>
+        <w:t>the models. Overall, WRTDS results had lower RMSE than GAMs for all comparisons except one</w:t>
       </w:r>
       <w:r>
         <w:rPr>
@@ -10782,6 +11400,7 @@
         </w:rPr>
         <w:t>(</w:t>
       </w:r>
+      <w:proofErr w:type="spellStart"/>
       <w:r>
         <w:rPr>
           <w:rFonts w:ascii="Times New Roman" w:hAnsi="Times New Roman" w:cs="Times New Roman"/>
@@ -10801,6 +11420,7 @@
         </w:rPr>
         <w:t>obs</w:t>
       </w:r>
+      <w:proofErr w:type="spellEnd"/>
       <w:r>
         <w:rPr>
           <w:rFonts w:ascii="Times New Roman" w:hAnsi="Times New Roman" w:cs="Times New Roman"/>
@@ -10809,6 +11429,7 @@
         </w:rPr>
         <w:t xml:space="preserve"> </w:t>
       </w:r>
+      <w:proofErr w:type="gramStart"/>
       <w:r>
         <w:rPr>
           <w:rFonts w:ascii="Cambria Math" w:hAnsi="Cambria Math" w:cs="Cambria Math"/>
@@ -10825,6 +11446,7 @@
         </w:rPr>
         <w:t xml:space="preserve"> </w:t>
       </w:r>
+      <w:proofErr w:type="gramEnd"/>
       <w:r>
         <w:rPr>
           <w:rFonts w:ascii="Times New Roman" w:hAnsi="Times New Roman" w:cs="Times New Roman"/>
@@ -10833,10 +11455,10 @@
           <w:szCs w:val="24"/>
         </w:rPr>
         <w:object w:dxaOrig="620" w:dyaOrig="400" w14:anchorId="16F92783">
-          <v:shape id="_x0000_i1047" type="#_x0000_t75" style="width:31.25pt;height:20.4pt" o:ole="">
+          <v:shape id="_x0000_i1047" type="#_x0000_t75" style="width:31.3pt;height:20.65pt" o:ole="">
             <v:imagedata r:id="rId46" o:title=""/>
           </v:shape>
-          <o:OLEObject Type="Embed" ProgID="Equation.3" ShapeID="_x0000_i1047" DrawAspect="Content" ObjectID="_1534941830" r:id="rId53"/>
+          <o:OLEObject Type="Embed" ProgID="Equation.3" ShapeID="_x0000_i1047" DrawAspect="Content" ObjectID="_1535373645" r:id="rId53"/>
         </w:object>
       </w:r>
       <w:r>
@@ -10863,6 +11485,7 @@
         </w:rPr>
         <w:t xml:space="preserve">(Table 7). Although both models provided similar performance for individual simulations, differences between the simulations were observed. The different effects of flow had a negative effect on the ability of each model to remove the flow component. Comparisons of </w:t>
       </w:r>
+      <w:proofErr w:type="spellStart"/>
       <w:r>
         <w:rPr>
           <w:rFonts w:ascii="Times New Roman" w:hAnsi="Times New Roman" w:cs="Times New Roman"/>
@@ -10882,6 +11505,7 @@
         </w:rPr>
         <w:t>bio</w:t>
       </w:r>
+      <w:proofErr w:type="spellEnd"/>
       <w:r>
         <w:rPr>
           <w:rFonts w:ascii="Times New Roman" w:hAnsi="Times New Roman" w:cs="Times New Roman"/>
@@ -10914,10 +11538,10 @@
           <w:szCs w:val="24"/>
         </w:rPr>
         <w:object w:dxaOrig="600" w:dyaOrig="400" w14:anchorId="6F6D7D97">
-          <v:shape id="_x0000_i1048" type="#_x0000_t75" style="width:29.9pt;height:20.4pt" o:ole="">
+          <v:shape id="_x0000_i1048" type="#_x0000_t75" style="width:30.05pt;height:20.65pt" o:ole="">
             <v:imagedata r:id="rId51" o:title=""/>
           </v:shape>
-          <o:OLEObject Type="Embed" ProgID="Equation.3" ShapeID="_x0000_i1048" DrawAspect="Content" ObjectID="_1534941831" r:id="rId54"/>
+          <o:OLEObject Type="Embed" ProgID="Equation.3" ShapeID="_x0000_i1048" DrawAspect="Content" ObjectID="_1535373646" r:id="rId54"/>
         </w:object>
       </w:r>
       <w:r>
@@ -10950,7 +11574,6 @@
           <w:sz w:val="24"/>
           <w:szCs w:val="24"/>
         </w:rPr>
-        <w:lastRenderedPageBreak/>
         <w:t>(Table 7). Different flow effects did not have an influence on the relationship between predicted</w:t>
       </w:r>
     </w:p>
@@ -10979,10 +11602,10 @@
           <w:szCs w:val="24"/>
         </w:rPr>
         <w:object w:dxaOrig="620" w:dyaOrig="400" w14:anchorId="5678021D">
-          <v:shape id="_x0000_i1049" type="#_x0000_t75" style="width:31.25pt;height:20.4pt" o:ole="">
+          <v:shape id="_x0000_i1049" type="#_x0000_t75" style="width:31.3pt;height:20.65pt" o:ole="">
             <v:imagedata r:id="rId46" o:title=""/>
           </v:shape>
-          <o:OLEObject Type="Embed" ProgID="Equation.3" ShapeID="_x0000_i1049" DrawAspect="Content" ObjectID="_1534941832" r:id="rId55"/>
+          <o:OLEObject Type="Embed" ProgID="Equation.3" ShapeID="_x0000_i1049" DrawAspect="Content" ObjectID="_1535373647" r:id="rId55"/>
         </w:object>
       </w:r>
       <w:r>
@@ -10993,6 +11616,7 @@
         </w:rPr>
         <w:t>) and observed (</w:t>
       </w:r>
+      <w:proofErr w:type="spellStart"/>
       <w:r>
         <w:rPr>
           <w:rFonts w:ascii="Times New Roman" w:hAnsi="Times New Roman" w:cs="Times New Roman"/>
@@ -11022,6 +11646,7 @@
         </w:rPr>
         <w:t>s</w:t>
       </w:r>
+      <w:proofErr w:type="spellEnd"/>
       <w:r>
         <w:rPr>
           <w:rFonts w:ascii="Times New Roman" w:hAnsi="Times New Roman" w:cs="Times New Roman"/>
@@ -11037,15 +11662,34 @@
           <w:sz w:val="24"/>
           <w:szCs w:val="24"/>
         </w:rPr>
-        <w:t>-a</w:t>
-      </w:r>
-      <w:r>
-        <w:rPr>
-          <w:rFonts w:ascii="Times New Roman" w:hAnsi="Times New Roman" w:cs="Times New Roman"/>
-          <w:sz w:val="24"/>
-          <w:szCs w:val="24"/>
-        </w:rPr>
-        <w:t xml:space="preserve"> such that RMSE for all models and simulations were similar and lower than those</w:t>
+        <w:t>-</w:t>
+      </w:r>
+      <w:proofErr w:type="gramStart"/>
+      <w:r>
+        <w:rPr>
+          <w:rFonts w:ascii="Times New Roman" w:hAnsi="Times New Roman" w:cs="Times New Roman"/>
+          <w:i/>
+          <w:sz w:val="24"/>
+          <w:szCs w:val="24"/>
+        </w:rPr>
+        <w:t>a</w:t>
+      </w:r>
+      <w:r>
+        <w:rPr>
+          <w:rFonts w:ascii="Times New Roman" w:hAnsi="Times New Roman" w:cs="Times New Roman"/>
+          <w:sz w:val="24"/>
+          <w:szCs w:val="24"/>
+        </w:rPr>
+        <w:t xml:space="preserve"> such</w:t>
+      </w:r>
+      <w:proofErr w:type="gramEnd"/>
+      <w:r>
+        <w:rPr>
+          <w:rFonts w:ascii="Times New Roman" w:hAnsi="Times New Roman" w:cs="Times New Roman"/>
+          <w:sz w:val="24"/>
+          <w:szCs w:val="24"/>
+        </w:rPr>
+        <w:t xml:space="preserve"> that RMSE for all models and simulations were similar and lower than those</w:t>
       </w:r>
       <w:r>
         <w:rPr>
@@ -11087,10 +11731,10 @@
           <w:szCs w:val="24"/>
         </w:rPr>
         <w:object w:dxaOrig="600" w:dyaOrig="400" w14:anchorId="54F600E7">
-          <v:shape id="_x0000_i1050" type="#_x0000_t75" style="width:29.9pt;height:20.4pt" o:ole="">
+          <v:shape id="_x0000_i1050" type="#_x0000_t75" style="width:30.05pt;height:20.65pt" o:ole="">
             <v:imagedata r:id="rId51" o:title=""/>
           </v:shape>
-          <o:OLEObject Type="Embed" ProgID="Equation.3" ShapeID="_x0000_i1050" DrawAspect="Content" ObjectID="_1534941833" r:id="rId56"/>
+          <o:OLEObject Type="Embed" ProgID="Equation.3" ShapeID="_x0000_i1050" DrawAspect="Content" ObjectID="_1535373648" r:id="rId56"/>
         </w:object>
       </w:r>
       <w:r>
@@ -11205,7 +11849,16 @@
           <w:sz w:val="24"/>
           <w:szCs w:val="24"/>
         </w:rPr>
-        <w:t>ous parameter space. A more generic benefit of cross-validation is that model development was not biased by analyst intervention as the parameters were chosen with predefined heuristics. This paper presents the first application of a statistical method of selecting optimal window widths for WRTDS. Further work should refine use of these methods to develop robust and unbiased parameters for WRTDS.</w:t>
+        <w:t xml:space="preserve">ous parameter space. A </w:t>
+      </w:r>
+      <w:r>
+        <w:rPr>
+          <w:rFonts w:ascii="Times New Roman" w:hAnsi="Times New Roman" w:cs="Times New Roman"/>
+          <w:sz w:val="24"/>
+          <w:szCs w:val="24"/>
+        </w:rPr>
+        <w:lastRenderedPageBreak/>
+        <w:t>more generic benefit of cross-validation is that model development was not biased by analyst intervention as the parameters were chosen with predefined heuristics. This paper presents the first application of a statistical method of selecting optimal window widths for WRTDS. Further work should refine use of these methods to develop robust and unbiased parameters for WRTDS.</w:t>
       </w:r>
     </w:p>
     <w:p>
@@ -11224,16 +11877,7 @@
           <w:sz w:val="24"/>
           <w:szCs w:val="24"/>
         </w:rPr>
-        <w:t xml:space="preserve">The comparisons of predictive performance should also be interpreted relative to the statistical foundations of each model. The smoothing process in GAMs, although mathematically </w:t>
-      </w:r>
-      <w:r>
-        <w:rPr>
-          <w:rFonts w:ascii="Times New Roman" w:hAnsi="Times New Roman" w:cs="Times New Roman"/>
-          <w:sz w:val="24"/>
-          <w:szCs w:val="24"/>
-        </w:rPr>
-        <w:lastRenderedPageBreak/>
-        <w:t>involved, rapidly converges to a solution, whereas the fitting process for WRTDS is much longer because a unique regression is estimated for every point in the time series. From a practical perspective, the comparable error estimates for each model’s predictions suggests that GAMs are advantageous because there is no apparent benefit of the added computational time of WRTDS. Temporal changes in the relationship between chl-</w:t>
+        <w:t>The comparisons of predictive performance should also be interpreted relative to the statistical foundations of each model. The smoothing process in GAMs, although mathematically involved, rapidly converges to a solution, whereas the fitting process for WRTDS is much longer because a unique regression is estimated for every point in the time series. From a practical perspective, the comparable error estimates for each model’s predictions suggests that GAMs are advantageous because there is no apparent benefit of the added computational time of WRTDS. Temporal changes in the relationship between chl-</w:t>
       </w:r>
       <w:r>
         <w:rPr>
@@ -11252,7 +11896,7 @@
         </w:rPr>
         <w:t xml:space="preserve"> and flow were also comparable. For example, Figure </w:t>
       </w:r>
-      <w:del w:id="117" w:author="Beck, Marcus" w:date="2016-09-07T09:59:00Z">
+      <w:del w:id="116" w:author="Beck, Marcus" w:date="2016-09-07T09:59:00Z">
         <w:r>
           <w:rPr>
             <w:rFonts w:ascii="Times New Roman" w:hAnsi="Times New Roman" w:cs="Times New Roman"/>
@@ -11262,7 +11906,7 @@
           <w:delText xml:space="preserve">6 </w:delText>
         </w:r>
       </w:del>
-      <w:ins w:id="118" w:author="Beck, Marcus" w:date="2016-09-07T09:59:00Z">
+      <w:ins w:id="117" w:author="Beck, Marcus" w:date="2016-09-07T09:59:00Z">
         <w:r>
           <w:rPr>
             <w:rFonts w:ascii="Times New Roman" w:hAnsi="Times New Roman" w:cs="Times New Roman"/>
@@ -11337,7 +11981,7 @@
         </w:rPr>
         <w:t xml:space="preserve"> time required to estimate WRTDS interpolation grids. Conventional modelling techniques </w:t>
       </w:r>
-      <w:del w:id="119" w:author="Beck, Marcus" w:date="2016-09-07T12:52:00Z">
+      <w:del w:id="118" w:author="Beck, Marcus" w:date="2016-09-07T12:52:00Z">
         <w:r>
           <w:rPr>
             <w:rFonts w:ascii="Times New Roman" w:hAnsi="Times New Roman" w:cs="Times New Roman"/>
@@ -11347,7 +11991,7 @@
           <w:delText xml:space="preserve">that have </w:delText>
         </w:r>
       </w:del>
-      <w:del w:id="120" w:author="Beck, Marcus" w:date="2016-09-07T12:51:00Z">
+      <w:del w:id="119" w:author="Beck, Marcus" w:date="2016-09-07T12:51:00Z">
         <w:r>
           <w:rPr>
             <w:rFonts w:ascii="Times New Roman" w:hAnsi="Times New Roman" w:cs="Times New Roman"/>
@@ -11413,7 +12057,7 @@
         </w:rPr>
         <w:t xml:space="preserve"> as ‘statistical straightjackets’ that</w:t>
       </w:r>
-      <w:ins w:id="121" w:author="Beck, Marcus" w:date="2016-09-07T12:49:00Z">
+      <w:ins w:id="120" w:author="Beck, Marcus" w:date="2016-09-07T12:49:00Z">
         <w:r>
           <w:rPr>
             <w:rFonts w:ascii="Times New Roman" w:hAnsi="Times New Roman" w:cs="Times New Roman"/>
@@ -11423,7 +12067,7 @@
           <w:t xml:space="preserve"> can </w:t>
         </w:r>
       </w:ins>
-      <w:ins w:id="122" w:author="Beck, Marcus" w:date="2016-09-07T12:50:00Z">
+      <w:ins w:id="121" w:author="Beck, Marcus" w:date="2016-09-07T12:50:00Z">
         <w:r>
           <w:rPr>
             <w:rFonts w:ascii="Times New Roman" w:hAnsi="Times New Roman" w:cs="Times New Roman"/>
@@ -11433,7 +12077,7 @@
           <w:t>inadequately</w:t>
         </w:r>
       </w:ins>
-      <w:ins w:id="123" w:author="Beck, Marcus" w:date="2016-09-07T12:49:00Z">
+      <w:ins w:id="122" w:author="Beck, Marcus" w:date="2016-09-07T12:49:00Z">
         <w:r>
           <w:rPr>
             <w:rFonts w:ascii="Times New Roman" w:hAnsi="Times New Roman" w:cs="Times New Roman"/>
@@ -11443,7 +12087,7 @@
           <w:t xml:space="preserve"> </w:t>
         </w:r>
       </w:ins>
-      <w:ins w:id="124" w:author="Beck, Marcus" w:date="2016-09-07T12:50:00Z">
+      <w:ins w:id="123" w:author="Beck, Marcus" w:date="2016-09-07T12:50:00Z">
         <w:r>
           <w:rPr>
             <w:rFonts w:ascii="Times New Roman" w:hAnsi="Times New Roman" w:cs="Times New Roman"/>
@@ -11453,7 +12097,7 @@
           <w:t xml:space="preserve">characterize variation in the data with </w:t>
         </w:r>
       </w:ins>
-      <w:ins w:id="125" w:author="Beck, Marcus" w:date="2016-09-07T12:51:00Z">
+      <w:ins w:id="124" w:author="Beck, Marcus" w:date="2016-09-07T12:51:00Z">
         <w:r>
           <w:rPr>
             <w:rFonts w:ascii="Times New Roman" w:hAnsi="Times New Roman" w:cs="Times New Roman"/>
@@ -11479,7 +12123,7 @@
           <w:t xml:space="preserve"> space and</w:t>
         </w:r>
       </w:ins>
-      <w:ins w:id="126" w:author="Beck, Marcus" w:date="2016-09-07T12:50:00Z">
+      <w:ins w:id="125" w:author="Beck, Marcus" w:date="2016-09-07T12:50:00Z">
         <w:r>
           <w:rPr>
             <w:rFonts w:ascii="Times New Roman" w:hAnsi="Times New Roman" w:cs="Times New Roman"/>
@@ -11497,7 +12141,7 @@
         </w:rPr>
         <w:t xml:space="preserve"> </w:t>
       </w:r>
-      <w:del w:id="127" w:author="Beck, Marcus" w:date="2016-09-07T12:51:00Z">
+      <w:del w:id="126" w:author="Beck, Marcus" w:date="2016-09-07T12:51:00Z">
         <w:r>
           <w:rPr>
             <w:rFonts w:ascii="Times New Roman" w:hAnsi="Times New Roman" w:cs="Times New Roman"/>
@@ -11531,7 +12175,7 @@
         </w:rPr>
         <w:t>2014). WRTDS is meant to provide a contrasting approach where the data mold the results</w:t>
       </w:r>
-      <w:ins w:id="128" w:author="Beck, Marcus" w:date="2016-09-07T11:48:00Z">
+      <w:ins w:id="127" w:author="Beck, Marcus" w:date="2016-09-07T11:48:00Z">
         <w:r>
           <w:rPr>
             <w:rFonts w:ascii="Times New Roman" w:hAnsi="Times New Roman" w:cs="Times New Roman"/>
@@ -11549,7 +12193,7 @@
         </w:rPr>
         <w:t xml:space="preserve">. </w:t>
       </w:r>
-      <w:ins w:id="129" w:author="Beck, Marcus" w:date="2016-09-07T11:39:00Z">
+      <w:ins w:id="128" w:author="Beck, Marcus" w:date="2016-09-07T11:39:00Z">
         <w:r>
           <w:rPr>
             <w:rFonts w:ascii="Times New Roman" w:hAnsi="Times New Roman" w:cs="Times New Roman"/>
@@ -11559,7 +12203,7 @@
           <w:t xml:space="preserve">In contrast, </w:t>
         </w:r>
       </w:ins>
-      <w:ins w:id="130" w:author="Beck, Marcus" w:date="2016-09-07T11:47:00Z">
+      <w:ins w:id="129" w:author="Beck, Marcus" w:date="2016-09-07T11:47:00Z">
         <w:r>
           <w:rPr>
             <w:rFonts w:ascii="Times New Roman" w:hAnsi="Times New Roman" w:cs="Times New Roman"/>
@@ -11577,7 +12221,7 @@
         </w:rPr>
         <w:t xml:space="preserve">GAMs </w:t>
       </w:r>
-      <w:ins w:id="131" w:author="Beck, Marcus" w:date="2016-09-07T11:47:00Z">
+      <w:ins w:id="130" w:author="Beck, Marcus" w:date="2016-09-07T11:47:00Z">
         <w:r>
           <w:rPr>
             <w:rFonts w:ascii="Times New Roman" w:hAnsi="Times New Roman" w:cs="Times New Roman"/>
@@ -11587,7 +12231,7 @@
           <w:t xml:space="preserve">to </w:t>
         </w:r>
       </w:ins>
-      <w:del w:id="132" w:author="Beck, Marcus" w:date="2016-09-07T11:47:00Z">
+      <w:del w:id="131" w:author="Beck, Marcus" w:date="2016-09-07T11:47:00Z">
         <w:r>
           <w:rPr>
             <w:rFonts w:ascii="Times New Roman" w:hAnsi="Times New Roman" w:cs="Times New Roman"/>
@@ -11621,7 +12265,7 @@
         </w:rPr>
         <w:t xml:space="preserve">constrained by following a </w:t>
       </w:r>
-      <w:ins w:id="133" w:author="Beck, Marcus" w:date="2016-09-07T11:54:00Z">
+      <w:ins w:id="132" w:author="Beck, Marcus" w:date="2016-09-07T11:54:00Z">
         <w:r>
           <w:rPr>
             <w:rFonts w:ascii="Times New Roman" w:hAnsi="Times New Roman" w:cs="Times New Roman"/>
@@ -11639,7 +12283,7 @@
         </w:rPr>
         <w:t>less flexible model</w:t>
       </w:r>
-      <w:ins w:id="134" w:author="Beck, Marcus" w:date="2016-09-07T11:39:00Z">
+      <w:ins w:id="133" w:author="Beck, Marcus" w:date="2016-09-07T11:39:00Z">
         <w:r>
           <w:rPr>
             <w:rFonts w:ascii="Times New Roman" w:hAnsi="Times New Roman" w:cs="Times New Roman"/>
@@ -11649,7 +12293,7 @@
           <w:t xml:space="preserve"> composed of one smoothing function per </w:t>
         </w:r>
       </w:ins>
-      <w:ins w:id="135" w:author="Beck, Marcus" w:date="2016-09-07T11:40:00Z">
+      <w:ins w:id="134" w:author="Beck, Marcus" w:date="2016-09-07T11:40:00Z">
         <w:r>
           <w:rPr>
             <w:rFonts w:ascii="Times New Roman" w:hAnsi="Times New Roman" w:cs="Times New Roman"/>
@@ -11667,7 +12311,7 @@
         </w:rPr>
         <w:t>. However, the results do not provide a compelling numeric contrast between GAMs and WRTDS, despite the alternative statistical foundations.</w:t>
       </w:r>
-      <w:ins w:id="136" w:author="Beck, Marcus" w:date="2016-09-07T11:48:00Z">
+      <w:ins w:id="135" w:author="Beck, Marcus" w:date="2016-09-07T11:48:00Z">
         <w:r>
           <w:rPr>
             <w:rFonts w:ascii="Times New Roman" w:hAnsi="Times New Roman" w:cs="Times New Roman"/>
@@ -11677,7 +12321,7 @@
           <w:t xml:space="preserve">  Both models are extremely flexible </w:t>
         </w:r>
       </w:ins>
-      <w:ins w:id="137" w:author="Beck, Marcus" w:date="2016-09-07T11:51:00Z">
+      <w:ins w:id="136" w:author="Beck, Marcus" w:date="2016-09-07T11:51:00Z">
         <w:r>
           <w:rPr>
             <w:rFonts w:ascii="Times New Roman" w:hAnsi="Times New Roman" w:cs="Times New Roman"/>
@@ -11687,7 +12331,7 @@
           <w:t xml:space="preserve">through fine control of </w:t>
         </w:r>
       </w:ins>
-      <w:ins w:id="138" w:author="Beck, Marcus" w:date="2016-09-07T11:50:00Z">
+      <w:ins w:id="137" w:author="Beck, Marcus" w:date="2016-09-07T11:50:00Z">
         <w:r>
           <w:rPr>
             <w:rFonts w:ascii="Times New Roman" w:hAnsi="Times New Roman" w:cs="Times New Roman"/>
@@ -11697,7 +12341,7 @@
           <w:t xml:space="preserve">window widths for WRTDS and </w:t>
         </w:r>
       </w:ins>
-      <w:ins w:id="139" w:author="Beck, Marcus" w:date="2016-09-07T11:56:00Z">
+      <w:ins w:id="138" w:author="Beck, Marcus" w:date="2016-09-07T11:56:00Z">
         <w:r>
           <w:rPr>
             <w:rFonts w:ascii="Times New Roman" w:hAnsi="Times New Roman" w:cs="Times New Roman"/>
@@ -11707,7 +12351,7 @@
           <w:t>degree</w:t>
         </w:r>
       </w:ins>
-      <w:ins w:id="140" w:author="Beck, Marcus" w:date="2016-09-07T11:59:00Z">
+      <w:ins w:id="139" w:author="Beck, Marcus" w:date="2016-09-07T11:59:00Z">
         <w:r>
           <w:rPr>
             <w:rFonts w:ascii="Times New Roman" w:hAnsi="Times New Roman" w:cs="Times New Roman"/>
@@ -11717,7 +12361,7 @@
           <w:t>s</w:t>
         </w:r>
       </w:ins>
-      <w:ins w:id="141" w:author="Beck, Marcus" w:date="2016-09-07T11:56:00Z">
+      <w:ins w:id="140" w:author="Beck, Marcus" w:date="2016-09-07T11:56:00Z">
         <w:r>
           <w:rPr>
             <w:rFonts w:ascii="Times New Roman" w:hAnsi="Times New Roman" w:cs="Times New Roman"/>
@@ -11727,7 +12371,7 @@
           <w:t xml:space="preserve"> of </w:t>
         </w:r>
       </w:ins>
-      <w:ins w:id="142" w:author="Beck, Marcus" w:date="2016-09-07T11:50:00Z">
+      <w:ins w:id="141" w:author="Beck, Marcus" w:date="2016-09-07T11:50:00Z">
         <w:r>
           <w:rPr>
             <w:rFonts w:ascii="Times New Roman" w:hAnsi="Times New Roman" w:cs="Times New Roman"/>
@@ -11737,17 +12381,26 @@
           <w:t>smoothing in GAMS, although at the cost of losing generality</w:t>
         </w:r>
       </w:ins>
-      <w:ins w:id="143" w:author="Beck, Marcus" w:date="2016-09-07T11:51:00Z">
+      <w:ins w:id="142" w:author="Beck, Marcus" w:date="2016-09-07T11:51:00Z">
         <w:r>
           <w:rPr>
             <w:rFonts w:ascii="Times New Roman" w:hAnsi="Times New Roman" w:cs="Times New Roman"/>
             <w:sz w:val="24"/>
             <w:szCs w:val="24"/>
           </w:rPr>
-          <w:t xml:space="preserve"> with increased precision</w:t>
+          <w:t xml:space="preserve"> with </w:t>
+        </w:r>
+        <w:r>
+          <w:rPr>
+            <w:rFonts w:ascii="Times New Roman" w:hAnsi="Times New Roman" w:cs="Times New Roman"/>
+            <w:sz w:val="24"/>
+            <w:szCs w:val="24"/>
+          </w:rPr>
+          <w:lastRenderedPageBreak/>
+          <w:t>increased precision</w:t>
         </w:r>
       </w:ins>
-      <w:ins w:id="144" w:author="Beck, Marcus" w:date="2016-09-07T11:50:00Z">
+      <w:ins w:id="143" w:author="Beck, Marcus" w:date="2016-09-07T11:50:00Z">
         <w:r>
           <w:rPr>
             <w:rFonts w:ascii="Times New Roman" w:hAnsi="Times New Roman" w:cs="Times New Roman"/>
@@ -11808,7 +12461,7 @@
         </w:rPr>
         <w:t xml:space="preserve">time, season, and flow in the Patuxent were adequately described by </w:t>
       </w:r>
-      <w:del w:id="145" w:author="Beck, Marcus" w:date="2016-09-07T11:36:00Z">
+      <w:del w:id="144" w:author="Beck, Marcus" w:date="2016-09-07T11:36:00Z">
         <w:r>
           <w:rPr>
             <w:rFonts w:ascii="Times New Roman" w:hAnsi="Times New Roman" w:cs="Times New Roman"/>
@@ -11824,16 +12477,7 @@
           <w:sz w:val="24"/>
           <w:szCs w:val="24"/>
         </w:rPr>
-        <w:t xml:space="preserve">each approach, but generalizations of the merits of each model should be made sparingly until additional assessments with alternative datasets. Site selection of TF1.6 and LE1.2 was meant to </w:t>
-      </w:r>
-      <w:r>
-        <w:rPr>
-          <w:rFonts w:ascii="Times New Roman" w:hAnsi="Times New Roman" w:cs="Times New Roman"/>
-          <w:sz w:val="24"/>
-          <w:szCs w:val="24"/>
-        </w:rPr>
-        <w:lastRenderedPageBreak/>
-        <w:t>capture a gradient of watershed to main</w:t>
+        <w:t>each approach, but generalizations of the merits of each model should be made sparingly until additional assessments with alternative datasets. Site selection of TF1.6 and LE1.2 was meant to capture a gradient of watershed to main</w:t>
       </w:r>
       <w:r>
         <w:rPr>
@@ -12064,17 +12708,18 @@
         </w:rPr>
         <w:t xml:space="preserve">was provided by both models, some instances were observed when different information was provided. For example, significant differences in the regression comparisons between the models (Table 6 and </w:t>
       </w:r>
-      <w:del w:id="146" w:author="Beck, Marcus" w:date="2016-09-07T09:30:00Z">
+      <w:del w:id="145" w:author="Beck, Marcus" w:date="2016-09-07T09:30:00Z">
         <w:r>
           <w:rPr>
             <w:rFonts w:ascii="Times New Roman" w:hAnsi="Times New Roman" w:cs="Times New Roman"/>
             <w:sz w:val="24"/>
             <w:szCs w:val="24"/>
           </w:rPr>
+          <w:lastRenderedPageBreak/>
           <w:delText>Figure 5</w:delText>
         </w:r>
       </w:del>
-      <w:ins w:id="147" w:author="Beck, Marcus" w:date="2016-09-07T09:30:00Z">
+      <w:ins w:id="146" w:author="Beck, Marcus" w:date="2016-09-07T09:30:00Z">
         <w:r>
           <w:rPr>
             <w:rFonts w:ascii="Times New Roman" w:hAnsi="Times New Roman" w:cs="Times New Roman"/>
@@ -12084,7 +12729,7 @@
           <w:t xml:space="preserve">Appendix </w:t>
         </w:r>
       </w:ins>
-      <w:ins w:id="148" w:author="Beck, Marcus" w:date="2016-09-07T09:36:00Z">
+      <w:ins w:id="147" w:author="Beck, Marcus" w:date="2016-09-07T09:36:00Z">
         <w:r>
           <w:rPr>
             <w:rFonts w:ascii="Times New Roman" w:hAnsi="Times New Roman" w:cs="Times New Roman"/>
@@ -12148,16 +12793,7 @@
           <w:sz w:val="24"/>
           <w:szCs w:val="24"/>
         </w:rPr>
-        <w:t xml:space="preserve">these conclusions should be interpreted with caution given the certainty of the results in the context of the analysis method. More robust approaches to evaluate systematic biases, in addition to </w:t>
-      </w:r>
-      <w:r>
-        <w:rPr>
-          <w:rFonts w:ascii="Times New Roman" w:hAnsi="Times New Roman" w:cs="Times New Roman"/>
-          <w:sz w:val="24"/>
-          <w:szCs w:val="24"/>
-        </w:rPr>
-        <w:lastRenderedPageBreak/>
-        <w:t>alternative datasets, should be used to validate these general conc</w:t>
+        <w:t>these conclusions should be interpreted with caution given the certainty of the results in the context of the analysis method. More robust approaches to evaluate systematic biases, in addition to alternative datasets, should be used to validate these general conc</w:t>
       </w:r>
       <w:r>
         <w:rPr>
@@ -12381,7 +13017,7 @@
         </w:rPr>
         <w:t xml:space="preserve">Finally, initial assessment of Figure </w:t>
       </w:r>
-      <w:del w:id="149" w:author="Beck, Marcus" w:date="2016-09-07T10:00:00Z">
+      <w:del w:id="148" w:author="Beck, Marcus" w:date="2016-09-07T10:00:00Z">
         <w:r>
           <w:rPr>
             <w:rFonts w:ascii="Times New Roman" w:hAnsi="Times New Roman" w:cs="Times New Roman"/>
@@ -12391,7 +13027,7 @@
           <w:delText xml:space="preserve">6 </w:delText>
         </w:r>
       </w:del>
-      <w:ins w:id="150" w:author="Beck, Marcus" w:date="2016-09-07T10:00:00Z">
+      <w:ins w:id="149" w:author="Beck, Marcus" w:date="2016-09-07T10:00:00Z">
         <w:r>
           <w:rPr>
             <w:rFonts w:ascii="Times New Roman" w:hAnsi="Times New Roman" w:cs="Times New Roman"/>
@@ -12449,7 +13085,7 @@
           <w:sz w:val="24"/>
           <w:szCs w:val="24"/>
         </w:rPr>
-        <w:t xml:space="preserve"> response over time to salinity changes during January at LE1.2 shows WRTDS describing greater variation than GAMs, particularly for lower salinity values. Additional investigation suggested that these ‘novel’ descriptions were related to low sample size for the specific location in the record causing instability in the model predictions. WRTDS descriptions may be unstable at extreme or uncommon locations in the data domain where the number of observations with non-zero weights may be limited. Methods for WRTDS have been </w:t>
+        <w:t xml:space="preserve"> response over time to salinity changes during January at LE1.2 shows </w:t>
       </w:r>
       <w:r>
         <w:rPr>
@@ -12458,7 +13094,7 @@
           <w:szCs w:val="24"/>
         </w:rPr>
         <w:lastRenderedPageBreak/>
-        <w:t xml:space="preserve">developed to address this issue (i.e., automated window width increases with low sample sizes, Hirsch </w:t>
+        <w:t xml:space="preserve">WRTDS describing greater variation than GAMs, particularly for lower salinity values. Additional investigation suggested that these ‘novel’ descriptions were related to low sample size for the specific location in the record causing instability in the model predictions. WRTDS descriptions may be unstable at extreme or uncommon locations in the data domain where the number of observations with non-zero weights may be limited. Methods for WRTDS have been developed to address this issue (i.e., automated window width increases with low sample sizes, Hirsch </w:t>
       </w:r>
       <w:r>
         <w:rPr>
@@ -12581,7 +13217,16 @@
           <w:sz w:val="24"/>
           <w:szCs w:val="24"/>
         </w:rPr>
-        <w:t xml:space="preserve">Ease-of-use for a specific method has importance from an analyst’s perspective given constraints on resources or relative skillsets of an individual.  Table 8 considers ease-of-use based on computational requirements of each method, interpretation of the statistical basis for a model, availability of software, and tools for visualizing model output. As previously described, GAMs and WRTDS vary </w:t>
+        <w:t xml:space="preserve">Ease-of-use for a specific method has importance from an analyst’s perspective given constraints on resources or relative skillsets of an individual.  Table 8 considers ease-of-use </w:t>
+      </w:r>
+      <w:r>
+        <w:rPr>
+          <w:rFonts w:ascii="Times New Roman" w:hAnsi="Times New Roman" w:cs="Times New Roman"/>
+          <w:sz w:val="24"/>
+          <w:szCs w:val="24"/>
+        </w:rPr>
+        <w:lastRenderedPageBreak/>
+        <w:t xml:space="preserve">based on computational requirements of each method, interpretation of the statistical basis for a model, availability of software, and tools for visualizing model output. As previously described, GAMs and WRTDS vary </w:t>
       </w:r>
       <w:r>
         <w:rPr>
@@ -12645,16 +13290,7 @@
           <w:sz w:val="24"/>
           <w:szCs w:val="24"/>
         </w:rPr>
-        <w:t xml:space="preserve"> assessments using bootstrap or Monte Carlo resampling </w:t>
-      </w:r>
-      <w:r>
-        <w:rPr>
-          <w:rFonts w:ascii="Times New Roman" w:hAnsi="Times New Roman" w:cs="Times New Roman"/>
-          <w:sz w:val="24"/>
-          <w:szCs w:val="24"/>
-        </w:rPr>
-        <w:lastRenderedPageBreak/>
-        <w:t xml:space="preserve">(Efron and Tibshirani 1993, Hirsch </w:t>
+        <w:t xml:space="preserve"> assessments using bootstrap or Monte Carlo resampling (Efron and Tibshirani 1993, Hirsch </w:t>
       </w:r>
       <w:r>
         <w:rPr>
@@ -12818,7 +13454,16 @@
           <w:sz w:val="24"/>
           <w:szCs w:val="24"/>
         </w:rPr>
-        <w:t xml:space="preserve">Statistical considerations for each model relate to the products that are provided and the ability to accommodate characteristics of a dataset. As noted above, additional features provided by each model were not directly compared either because such comparisons were impossible (i.e., a feature was unavailable for a </w:t>
+        <w:t xml:space="preserve">Statistical considerations for each model relate to the products that are provided and the ability to accommodate characteristics of a dataset. As noted above, additional features provided by each model were not directly compared either because such comparisons were impossible </w:t>
+      </w:r>
+      <w:r>
+        <w:rPr>
+          <w:rFonts w:ascii="Times New Roman" w:hAnsi="Times New Roman" w:cs="Times New Roman"/>
+          <w:sz w:val="24"/>
+          <w:szCs w:val="24"/>
+        </w:rPr>
+        <w:lastRenderedPageBreak/>
+        <w:t xml:space="preserve">(i.e., a feature was unavailable for a </w:t>
       </w:r>
       <w:r>
         <w:rPr>
@@ -12914,16 +13559,7 @@
           <w:sz w:val="24"/>
           <w:szCs w:val="24"/>
         </w:rPr>
-        <w:t xml:space="preserve">standards (e.g., </w:t>
-      </w:r>
-      <w:r>
-        <w:rPr>
-          <w:rFonts w:ascii="Times New Roman" w:hAnsi="Times New Roman" w:cs="Times New Roman"/>
-          <w:sz w:val="24"/>
-          <w:szCs w:val="24"/>
-        </w:rPr>
-        <w:lastRenderedPageBreak/>
-        <w:t xml:space="preserve">Schaeffer </w:t>
+        <w:t xml:space="preserve">standards (e.g., Schaeffer </w:t>
       </w:r>
       <w:r>
         <w:rPr>
@@ -13073,7 +13709,16 @@
           <w:sz w:val="24"/>
           <w:szCs w:val="24"/>
         </w:rPr>
-        <w:t>2008). An approach to account for censored data in GAMs is not yet available for water quality modeling, although similar methods are feasible and development is anticipated in this area. The inclusion of additional variables in a model to describe a response measure may also be a concern</w:t>
+        <w:t xml:space="preserve">2008). An approach to account for censored data in GAMs is not yet available for water quality </w:t>
+      </w:r>
+      <w:r>
+        <w:rPr>
+          <w:rFonts w:ascii="Times New Roman" w:hAnsi="Times New Roman" w:cs="Times New Roman"/>
+          <w:sz w:val="24"/>
+          <w:szCs w:val="24"/>
+        </w:rPr>
+        <w:lastRenderedPageBreak/>
+        <w:t>modeling, although similar methods are feasible and development is anticipated in this area. The inclusion of additional variables in a model to describe a response measure may also be a concern</w:t>
       </w:r>
       <w:r>
         <w:rPr>
@@ -13121,16 +13766,7 @@
           <w:sz w:val="24"/>
           <w:szCs w:val="24"/>
         </w:rPr>
-        <w:t xml:space="preserve"> generalizable such that including additional </w:t>
-      </w:r>
-      <w:r>
-        <w:rPr>
-          <w:rFonts w:ascii="Times New Roman" w:hAnsi="Times New Roman" w:cs="Times New Roman"/>
-          <w:sz w:val="24"/>
-          <w:szCs w:val="24"/>
-        </w:rPr>
-        <w:lastRenderedPageBreak/>
-        <w:t>variables is a slight modification to the initial function call. Conversely, the available WRTDS packages are more specialized and including additional variables would require substantial modification.</w:t>
+        <w:t xml:space="preserve"> generalizable such that including additional variables is a slight modification to the initial function call. Conversely, the available WRTDS packages are more specialized and including additional variables would require substantial modification.</w:t>
       </w:r>
       <w:r>
         <w:rPr>
@@ -13347,7 +13983,16 @@
           <w:sz w:val="24"/>
           <w:szCs w:val="24"/>
         </w:rPr>
-        <w:t>Seasonal patterns and trends related to different flow periods were also described by the models. Spring blooms were commonly observed in the lower estuary, whereas late summer blooms were observed in the upper estuary. Trends related to different flow periods were less obvious, although large increases in chl</w:t>
+        <w:t xml:space="preserve">Seasonal patterns and trends related to different flow periods were also described by the models. Spring blooms were commonly observed in the lower estuary, whereas late summer blooms were observed in the upper estuary. Trends related to different flow periods </w:t>
+      </w:r>
+      <w:r>
+        <w:rPr>
+          <w:rFonts w:ascii="Times New Roman" w:hAnsi="Times New Roman" w:cs="Times New Roman"/>
+          <w:sz w:val="24"/>
+          <w:szCs w:val="24"/>
+        </w:rPr>
+        <w:lastRenderedPageBreak/>
+        <w:t>were less obvious, although large increases in chl</w:t>
       </w:r>
       <w:r>
         <w:rPr>
@@ -13366,7 +14011,7 @@
         </w:rPr>
         <w:t xml:space="preserve"> were observed for moderate flow levels. Trends in Figure </w:t>
       </w:r>
-      <w:del w:id="151" w:author="Beck, Marcus" w:date="2016-09-07T10:00:00Z">
+      <w:del w:id="150" w:author="Beck, Marcus" w:date="2016-09-07T10:00:00Z">
         <w:r>
           <w:rPr>
             <w:rFonts w:ascii="Times New Roman" w:hAnsi="Times New Roman" w:cs="Times New Roman"/>
@@ -13376,7 +14021,7 @@
           <w:delText xml:space="preserve">6 </w:delText>
         </w:r>
       </w:del>
-      <w:ins w:id="152" w:author="Beck, Marcus" w:date="2016-09-07T10:00:00Z">
+      <w:ins w:id="151" w:author="Beck, Marcus" w:date="2016-09-07T10:00:00Z">
         <w:r>
           <w:rPr>
             <w:rFonts w:ascii="Times New Roman" w:hAnsi="Times New Roman" w:cs="Times New Roman"/>
@@ -13466,16 +14111,7 @@
           <w:sz w:val="24"/>
           <w:szCs w:val="24"/>
         </w:rPr>
-        <w:t xml:space="preserve"> over time. Both </w:t>
-      </w:r>
-      <w:r>
-        <w:rPr>
-          <w:rFonts w:ascii="Times New Roman" w:hAnsi="Times New Roman" w:cs="Times New Roman"/>
-          <w:sz w:val="24"/>
-          <w:szCs w:val="24"/>
-        </w:rPr>
-        <w:lastRenderedPageBreak/>
-        <w:t>models also showed changes in the shape of the relationship between chl</w:t>
+        <w:t xml:space="preserve"> over time. Both models also showed changes in the shape of the relationship between chl</w:t>
       </w:r>
       <w:r>
         <w:rPr>
@@ -13750,7 +14386,16 @@
           <w:sz w:val="24"/>
           <w:szCs w:val="24"/>
         </w:rPr>
-        <w:t xml:space="preserve"> in the upper estuary and decreases in the lower estuary. By contrast, storm events could be linked to lower chl-</w:t>
+        <w:t xml:space="preserve"> in the upper estuary and decreases in the lower </w:t>
+      </w:r>
+      <w:r>
+        <w:rPr>
+          <w:rFonts w:ascii="Times New Roman" w:hAnsi="Times New Roman" w:cs="Times New Roman"/>
+          <w:sz w:val="24"/>
+          <w:szCs w:val="24"/>
+        </w:rPr>
+        <w:lastRenderedPageBreak/>
+        <w:t>estuary. By contrast, storm events could be linked to lower chl-</w:t>
       </w:r>
       <w:r>
         <w:rPr>
@@ -13859,16 +14504,7 @@
           <w:sz w:val="24"/>
           <w:szCs w:val="24"/>
         </w:rPr>
-        <w:t xml:space="preserve"> </w:t>
-      </w:r>
-      <w:r>
-        <w:rPr>
-          <w:rFonts w:ascii="Times New Roman" w:hAnsi="Times New Roman" w:cs="Times New Roman"/>
-          <w:sz w:val="24"/>
-          <w:szCs w:val="24"/>
-        </w:rPr>
-        <w:lastRenderedPageBreak/>
-        <w:t>response. For example, seagrass gro</w:t>
+        <w:t xml:space="preserve"> response. For example, seagrass gro</w:t>
       </w:r>
       <w:r>
         <w:rPr>
@@ -14135,7 +14771,16 @@
           <w:sz w:val="24"/>
           <w:szCs w:val="24"/>
         </w:rPr>
-        <w:t xml:space="preserve"> provided further indications of similarities between the</w:t>
+        <w:t xml:space="preserve"> provided further indications of similarities </w:t>
+      </w:r>
+      <w:r>
+        <w:rPr>
+          <w:rFonts w:ascii="Times New Roman" w:hAnsi="Times New Roman" w:cs="Times New Roman"/>
+          <w:sz w:val="24"/>
+          <w:szCs w:val="24"/>
+        </w:rPr>
+        <w:lastRenderedPageBreak/>
+        <w:t>between the</w:t>
       </w:r>
       <w:r>
         <w:rPr>
@@ -14167,16 +14812,7 @@
           <w:sz w:val="24"/>
           <w:szCs w:val="24"/>
         </w:rPr>
-        <w:t xml:space="preserve"> needs of the analysis and by considering that each technique provides a potentially novel approach to trend assessment. Inferior performance for one metric does not invalidate an analysis method for all </w:t>
-      </w:r>
-      <w:r>
-        <w:rPr>
-          <w:rFonts w:ascii="Times New Roman" w:hAnsi="Times New Roman" w:cs="Times New Roman"/>
-          <w:sz w:val="24"/>
-          <w:szCs w:val="24"/>
-        </w:rPr>
-        <w:lastRenderedPageBreak/>
-        <w:t>applications</w:t>
+        <w:t xml:space="preserve"> needs of the analysis and by considering that each technique provides a potentially novel approach to trend assessment. Inferior performance for one metric does not invalidate an analysis method for all applications</w:t>
       </w:r>
       <w:r>
         <w:rPr>
@@ -14242,7 +14878,7 @@
         </w:rPr>
         <w:t xml:space="preserve">ing relationships (e.g., flow, nutrient response over time, Figure </w:t>
       </w:r>
-      <w:del w:id="153" w:author="Beck, Marcus" w:date="2016-09-07T10:00:00Z">
+      <w:del w:id="152" w:author="Beck, Marcus" w:date="2016-09-07T10:00:00Z">
         <w:r>
           <w:rPr>
             <w:rFonts w:ascii="Times New Roman" w:hAnsi="Times New Roman" w:cs="Times New Roman"/>
@@ -14252,7 +14888,7 @@
           <w:delText>6</w:delText>
         </w:r>
       </w:del>
-      <w:ins w:id="154" w:author="Beck, Marcus" w:date="2016-09-07T10:00:00Z">
+      <w:ins w:id="153" w:author="Beck, Marcus" w:date="2016-09-07T10:00:00Z">
         <w:r>
           <w:rPr>
             <w:rFonts w:ascii="Times New Roman" w:hAnsi="Times New Roman" w:cs="Times New Roman"/>
@@ -14385,7 +15021,16 @@
           <w:sz w:val="24"/>
           <w:szCs w:val="24"/>
         </w:rPr>
-        <w:t xml:space="preserve">where drivers of change are not necessarily known and the time series may have a larger time step with occasional discontinuous intervals (E. S. Perry, personal communication, Harding </w:t>
+        <w:t xml:space="preserve">where drivers of change are not necessarily known and the time series may have a </w:t>
+      </w:r>
+      <w:r>
+        <w:rPr>
+          <w:rFonts w:ascii="Times New Roman" w:hAnsi="Times New Roman" w:cs="Times New Roman"/>
+          <w:sz w:val="24"/>
+          <w:szCs w:val="24"/>
+        </w:rPr>
+        <w:lastRenderedPageBreak/>
+        <w:t xml:space="preserve">larger time step with occasional discontinuous intervals (E. S. Perry, personal communication, Harding </w:t>
       </w:r>
       <w:r>
         <w:rPr>
@@ -14434,16 +15079,7 @@
           <w:sz w:val="24"/>
           <w:szCs w:val="24"/>
         </w:rPr>
-        <w:t xml:space="preserve">Although we have quantitatively compared each method to inform decision-making, choosing a technique should also consider alternative products, characteristics of the dataset, questions of interest, and specifics of the study system. Accordingly, the results herein provide a description of WRTDS and GAMs to support the use of either model in a </w:t>
-      </w:r>
-      <w:r>
-        <w:rPr>
-          <w:rFonts w:ascii="Times New Roman" w:hAnsi="Times New Roman" w:cs="Times New Roman"/>
-          <w:sz w:val="24"/>
-          <w:szCs w:val="24"/>
-        </w:rPr>
-        <w:lastRenderedPageBreak/>
-        <w:t>broader context for</w:t>
+        <w:t>Although we have quantitatively compared each method to inform decision-making, choosing a technique should also consider alternative products, characteristics of the dataset, questions of interest, and specifics of the study system. Accordingly, the results herein provide a description of WRTDS and GAMs to support the use of either model in a broader context for</w:t>
       </w:r>
       <w:r>
         <w:rPr>
@@ -14709,7 +15345,7 @@
         </w:rPr>
         <w:t xml:space="preserve"> </w:t>
       </w:r>
-      <w:ins w:id="155" w:author="Beck, Marcus" w:date="2016-09-07T09:36:00Z">
+      <w:ins w:id="154" w:author="Beck, Marcus" w:date="2016-09-07T09:36:00Z">
         <w:r>
           <w:rPr>
             <w:rFonts w:ascii="Times New Roman" w:hAnsi="Times New Roman" w:cs="Times New Roman"/>
@@ -14976,6 +15612,7 @@
           <w:sz w:val="24"/>
           <w:szCs w:val="24"/>
         </w:rPr>
+        <w:lastRenderedPageBreak/>
         <w:t>Beck, M.W., J.</w:t>
       </w:r>
       <w:r>
@@ -15846,7 +16483,16 @@
           <w:sz w:val="24"/>
           <w:szCs w:val="24"/>
         </w:rPr>
-        <w:t xml:space="preserve">changes of the phytoplankton community and biomass in the subtropical shallow Patos Lagoon Estuary, Brazil. </w:t>
+        <w:t xml:space="preserve">changes of the phytoplankton community and biomass in the subtropical shallow Patos Lagoon Estuary, </w:t>
+      </w:r>
+      <w:r>
+        <w:rPr>
+          <w:rFonts w:ascii="Times New Roman" w:hAnsi="Times New Roman" w:cs="Times New Roman"/>
+          <w:sz w:val="24"/>
+          <w:szCs w:val="24"/>
+        </w:rPr>
+        <w:lastRenderedPageBreak/>
+        <w:t xml:space="preserve">Brazil. </w:t>
       </w:r>
       <w:r>
         <w:rPr>
@@ -16078,16 +16724,7 @@
           <w:sz w:val="24"/>
           <w:szCs w:val="24"/>
         </w:rPr>
-        <w:t xml:space="preserve">Hastie, T. and R. Tibshirani, 1990. Generalized Additive Models, Chapman and Hall, London, </w:t>
-      </w:r>
-      <w:r>
-        <w:rPr>
-          <w:rFonts w:ascii="Times New Roman" w:hAnsi="Times New Roman" w:cs="Times New Roman"/>
-          <w:sz w:val="24"/>
-          <w:szCs w:val="24"/>
-        </w:rPr>
-        <w:lastRenderedPageBreak/>
-        <w:t>New York.</w:t>
+        <w:t>Hastie, T. and R. Tibshirani, 1990. Generalized Additive Models, Chapman and Hall, London, New York.</w:t>
       </w:r>
     </w:p>
     <w:p>
@@ -16773,6 +17410,7 @@
           <w:sz w:val="24"/>
           <w:szCs w:val="24"/>
         </w:rPr>
+        <w:lastRenderedPageBreak/>
         <w:t>Moyer, D.</w:t>
       </w:r>
       <w:r>
@@ -16938,16 +17576,7 @@
           <w:sz w:val="24"/>
           <w:szCs w:val="24"/>
         </w:rPr>
-        <w:t xml:space="preserve">W., 1995. Coastal marine eutrophication: A definition, social causes, and future </w:t>
-      </w:r>
-      <w:r>
-        <w:rPr>
-          <w:rFonts w:ascii="Times New Roman" w:hAnsi="Times New Roman" w:cs="Times New Roman"/>
-          <w:sz w:val="24"/>
-          <w:szCs w:val="24"/>
-        </w:rPr>
-        <w:lastRenderedPageBreak/>
-        <w:t xml:space="preserve">concerns. </w:t>
+        <w:t xml:space="preserve">W., 1995. Coastal marine eutrophication: A definition, social causes, and future concerns. </w:t>
       </w:r>
       <w:r>
         <w:rPr>
@@ -18332,7 +18961,7 @@
               </w:rPr>
               <w:t xml:space="preserve"> regions in the Patuxent for the larger Chesapeake Bay area (TF = tidal fresh, OH = oligohaline, MH = mesohaline).</w:t>
             </w:r>
-            <w:del w:id="156" w:author="Beck, Marcus" w:date="2016-09-07T10:09:00Z">
+            <w:del w:id="155" w:author="Beck, Marcus" w:date="2016-09-07T10:09:00Z">
               <w:r>
                 <w:rPr>
                   <w:rFonts w:ascii="Times New Roman" w:eastAsia="Times New Roman" w:hAnsi="Times New Roman" w:cs="Times New Roman"/>
@@ -21621,7 +22250,7 @@
               </w:rPr>
               <w:t xml:space="preserve">TABLE 2: Summaries of model performance using RMSE </w:t>
             </w:r>
-            <w:ins w:id="157" w:author="Beck, Marcus" w:date="2016-09-07T10:09:00Z">
+            <w:ins w:id="156" w:author="Beck, Marcus" w:date="2016-09-07T10:09:00Z">
               <w:r>
                 <w:rPr>
                   <w:rFonts w:ascii="Times" w:eastAsia="Times New Roman" w:hAnsi="Times" w:cs="Times"/>
@@ -21661,7 +22290,7 @@
               </w:rPr>
               <w:t xml:space="preserve">for each station (LE1.2 and TF1.6). </w:t>
             </w:r>
-            <w:del w:id="158" w:author="Beck, Marcus" w:date="2016-09-07T10:09:00Z">
+            <w:del w:id="157" w:author="Beck, Marcus" w:date="2016-09-07T10:09:00Z">
               <w:r>
                 <w:rPr>
                   <w:rFonts w:ascii="Times" w:eastAsia="Times New Roman" w:hAnsi="Times" w:cs="Times"/>
@@ -21681,7 +22310,7 @@
               </w:rPr>
               <w:t xml:space="preserve">Overall performance for the entire time series is shown at the top with groupings by different time periods below. Time periods are annual groupings every seven years (top), seasonal groupings </w:t>
             </w:r>
-            <w:del w:id="159" w:author="Beck, Marcus" w:date="2016-09-07T10:09:00Z">
+            <w:del w:id="158" w:author="Beck, Marcus" w:date="2016-09-07T10:09:00Z">
               <w:r>
                 <w:rPr>
                   <w:rFonts w:ascii="Times" w:eastAsia="Times New Roman" w:hAnsi="Times" w:cs="Times"/>
@@ -25423,6 +26052,7 @@
                 <w:sz w:val="24"/>
                 <w:szCs w:val="24"/>
               </w:rPr>
+              <w:lastRenderedPageBreak/>
               <w:t>TABLE 3: Summaries of flow-normalized trends from each model at LE1.2 for different time periods. Summaries are averages and percentage changes of ln-chl-</w:t>
             </w:r>
             <w:r>
@@ -25465,7 +26095,7 @@
               </w:rPr>
               <w:t xml:space="preserve">g/L) based on annual means within each category. </w:t>
             </w:r>
-            <w:del w:id="160" w:author="Beck, Marcus" w:date="2016-09-08T09:42:00Z">
+            <w:del w:id="159" w:author="Beck, Marcus" w:date="2016-09-08T09:42:00Z">
               <w:r>
                 <w:rPr>
                   <w:rFonts w:ascii="Times" w:eastAsia="Times New Roman" w:hAnsi="Times" w:cs="Times"/>
@@ -25503,7 +26133,7 @@
               </w:rPr>
               <w:t xml:space="preserve">between the last and first years in the periods. Time periods are annual groupings every seven years (top), seasonal groupings </w:t>
             </w:r>
-            <w:del w:id="161" w:author="Beck, Marcus" w:date="2016-09-07T10:08:00Z">
+            <w:del w:id="160" w:author="Beck, Marcus" w:date="2016-09-07T10:08:00Z">
               <w:r>
                 <w:rPr>
                   <w:rFonts w:ascii="Times" w:eastAsia="Times New Roman" w:hAnsi="Times" w:cs="Times"/>
@@ -29559,7 +30189,7 @@
               </w:rPr>
               <w:t xml:space="preserve"> </w:t>
             </w:r>
-            <w:del w:id="162" w:author="Beck, Marcus" w:date="2016-09-08T09:42:00Z">
+            <w:del w:id="161" w:author="Beck, Marcus" w:date="2016-09-08T09:42:00Z">
               <w:r>
                 <w:rPr>
                   <w:rFonts w:ascii="Times" w:eastAsia="Times New Roman" w:hAnsi="Times" w:cs="Times"/>
@@ -29597,7 +30227,7 @@
               </w:rPr>
               <w:t xml:space="preserve">between the last and first years in the periods. Time periods are annual groupings every seven years (top), seasonal groupings </w:t>
             </w:r>
-            <w:del w:id="163" w:author="Beck, Marcus" w:date="2016-09-07T10:08:00Z">
+            <w:del w:id="162" w:author="Beck, Marcus" w:date="2016-09-07T10:08:00Z">
               <w:r>
                 <w:rPr>
                   <w:rFonts w:ascii="Times" w:eastAsia="Times New Roman" w:hAnsi="Times" w:cs="Times"/>
@@ -33486,7 +34116,7 @@
               <w:lastRenderedPageBreak/>
               <w:t>TABLE 5: Comparison of predicted results between WRTDS and GAMs using average differences (%) and RMS</w:t>
             </w:r>
-            <w:del w:id="164" w:author="Beck, Marcus" w:date="2016-09-08T11:49:00Z">
+            <w:del w:id="163" w:author="Beck, Marcus" w:date="2016-09-08T11:49:00Z">
               <w:r>
                 <w:rPr>
                   <w:rFonts w:ascii="Times" w:eastAsia="Times New Roman" w:hAnsi="Times" w:cs="Times"/>
@@ -33497,7 +34127,7 @@
                 <w:delText>E</w:delText>
               </w:r>
             </w:del>
-            <w:ins w:id="165" w:author="Beck, Marcus" w:date="2016-09-08T11:49:00Z">
+            <w:ins w:id="164" w:author="Beck, Marcus" w:date="2016-09-08T11:49:00Z">
               <w:r>
                 <w:rPr>
                   <w:rFonts w:ascii="Times" w:eastAsia="Times New Roman" w:hAnsi="Times" w:cs="Times"/>
@@ -33508,7 +34138,7 @@
                 <w:t>D</w:t>
               </w:r>
             </w:ins>
-            <w:del w:id="166" w:author="Beck, Marcus" w:date="2016-09-07T10:06:00Z">
+            <w:del w:id="165" w:author="Beck, Marcus" w:date="2016-09-07T10:06:00Z">
               <w:r>
                 <w:rPr>
                   <w:rFonts w:ascii="Times" w:eastAsia="Times New Roman" w:hAnsi="Times" w:cs="Times"/>
@@ -33528,7 +34158,7 @@
               </w:rPr>
               <w:t>. Overall comparisons for the entire time series are shown at the top with groupings by different time periods below. Time periods are annual groupings every seven years (top), seasonal groupings</w:t>
             </w:r>
-            <w:del w:id="167" w:author="Beck, Marcus" w:date="2016-09-07T10:07:00Z">
+            <w:del w:id="166" w:author="Beck, Marcus" w:date="2016-09-07T10:07:00Z">
               <w:r>
                 <w:rPr>
                   <w:rFonts w:ascii="Times" w:eastAsia="Times New Roman" w:hAnsi="Times" w:cs="Times"/>
@@ -33829,7 +34459,7 @@
               </w:rPr>
               <w:t>RMS</w:t>
             </w:r>
-            <w:ins w:id="168" w:author="Beck, Marcus" w:date="2016-09-08T11:49:00Z">
+            <w:ins w:id="167" w:author="Beck, Marcus" w:date="2016-09-08T11:49:00Z">
               <w:r>
                 <w:rPr>
                   <w:rFonts w:ascii="Times" w:eastAsia="Arial" w:hAnsi="Times" w:cs="Times"/>
@@ -33840,7 +34470,7 @@
                 <w:t>D</w:t>
               </w:r>
             </w:ins>
-            <w:del w:id="169" w:author="Beck, Marcus" w:date="2016-09-08T11:49:00Z">
+            <w:del w:id="168" w:author="Beck, Marcus" w:date="2016-09-08T11:49:00Z">
               <w:r>
                 <w:rPr>
                   <w:rFonts w:ascii="Times" w:eastAsia="Arial" w:hAnsi="Times" w:cs="Times"/>
@@ -33956,7 +34586,7 @@
               </w:rPr>
               <w:t>RMS</w:t>
             </w:r>
-            <w:ins w:id="170" w:author="Beck, Marcus" w:date="2016-09-08T11:49:00Z">
+            <w:ins w:id="169" w:author="Beck, Marcus" w:date="2016-09-08T11:49:00Z">
               <w:r>
                 <w:rPr>
                   <w:rFonts w:ascii="Times" w:eastAsia="Arial" w:hAnsi="Times" w:cs="Times"/>
@@ -33967,7 +34597,7 @@
                 <w:t>D</w:t>
               </w:r>
             </w:ins>
-            <w:del w:id="171" w:author="Beck, Marcus" w:date="2016-09-08T11:49:00Z">
+            <w:del w:id="170" w:author="Beck, Marcus" w:date="2016-09-08T11:49:00Z">
               <w:r>
                 <w:rPr>
                   <w:rFonts w:ascii="Times" w:eastAsia="Arial" w:hAnsi="Times" w:cs="Times"/>
@@ -34709,7 +35339,7 @@
               </w:rPr>
               <w:t>-0.7</w:t>
             </w:r>
-            <w:del w:id="172" w:author="Beck, Marcus" w:date="2016-09-08T11:38:00Z">
+            <w:del w:id="171" w:author="Beck, Marcus" w:date="2016-09-08T11:38:00Z">
               <w:r>
                 <w:rPr>
                   <w:rFonts w:ascii="Times" w:eastAsia="Arial" w:hAnsi="Times" w:cs="Times"/>
@@ -34720,7 +35350,7 @@
                 <w:delText>4</w:delText>
               </w:r>
             </w:del>
-            <w:ins w:id="173" w:author="Beck, Marcus" w:date="2016-09-08T11:38:00Z">
+            <w:ins w:id="172" w:author="Beck, Marcus" w:date="2016-09-08T11:38:00Z">
               <w:r>
                 <w:rPr>
                   <w:rFonts w:ascii="Times" w:eastAsia="Arial" w:hAnsi="Times" w:cs="Times"/>
@@ -35358,7 +35988,7 @@
               </w:rPr>
               <w:t>3.</w:t>
             </w:r>
-            <w:del w:id="174" w:author="Beck, Marcus" w:date="2016-09-08T11:39:00Z">
+            <w:del w:id="173" w:author="Beck, Marcus" w:date="2016-09-08T11:39:00Z">
               <w:r>
                 <w:rPr>
                   <w:rFonts w:ascii="Times" w:eastAsia="Arial" w:hAnsi="Times" w:cs="Times"/>
@@ -35378,7 +36008,7 @@
               </w:rPr>
               <w:t>0</w:t>
             </w:r>
-            <w:ins w:id="175" w:author="Beck, Marcus" w:date="2016-09-08T11:39:00Z">
+            <w:ins w:id="174" w:author="Beck, Marcus" w:date="2016-09-08T11:39:00Z">
               <w:r>
                 <w:rPr>
                   <w:rFonts w:ascii="Times" w:eastAsia="Arial" w:hAnsi="Times" w:cs="Times"/>
@@ -35764,7 +36394,7 @@
               </w:rPr>
               <w:t>-2.0</w:t>
             </w:r>
-            <w:del w:id="176" w:author="Beck, Marcus" w:date="2016-09-08T11:38:00Z">
+            <w:del w:id="175" w:author="Beck, Marcus" w:date="2016-09-08T11:38:00Z">
               <w:r>
                 <w:rPr>
                   <w:rFonts w:ascii="Times" w:eastAsia="Arial" w:hAnsi="Times" w:cs="Times"/>
@@ -35775,7 +36405,7 @@
                 <w:delText>0</w:delText>
               </w:r>
             </w:del>
-            <w:ins w:id="177" w:author="Beck, Marcus" w:date="2016-09-08T11:38:00Z">
+            <w:ins w:id="176" w:author="Beck, Marcus" w:date="2016-09-08T11:38:00Z">
               <w:r>
                 <w:rPr>
                   <w:rFonts w:ascii="Times" w:eastAsia="Arial" w:hAnsi="Times" w:cs="Times"/>
@@ -36413,7 +37043,7 @@
               </w:rPr>
               <w:t>1.0</w:t>
             </w:r>
-            <w:ins w:id="178" w:author="Beck, Marcus" w:date="2016-09-08T11:38:00Z">
+            <w:ins w:id="177" w:author="Beck, Marcus" w:date="2016-09-08T11:38:00Z">
               <w:r>
                 <w:rPr>
                   <w:rFonts w:ascii="Times" w:eastAsia="Arial" w:hAnsi="Times" w:cs="Times"/>
@@ -36424,7 +37054,7 @@
                 <w:t>3</w:t>
               </w:r>
             </w:ins>
-            <w:del w:id="179" w:author="Beck, Marcus" w:date="2016-09-08T11:38:00Z">
+            <w:del w:id="178" w:author="Beck, Marcus" w:date="2016-09-08T11:38:00Z">
               <w:r>
                 <w:rPr>
                   <w:rFonts w:ascii="Times" w:eastAsia="Arial" w:hAnsi="Times" w:cs="Times"/>
@@ -37126,7 +37756,7 @@
               </w:rPr>
               <w:t>0.4</w:t>
             </w:r>
-            <w:del w:id="180" w:author="Beck, Marcus" w:date="2016-09-08T11:38:00Z">
+            <w:del w:id="179" w:author="Beck, Marcus" w:date="2016-09-08T11:38:00Z">
               <w:r>
                 <w:rPr>
                   <w:rFonts w:ascii="Times" w:eastAsia="Arial" w:hAnsi="Times" w:cs="Times"/>
@@ -37137,7 +37767,7 @@
                 <w:delText>9</w:delText>
               </w:r>
             </w:del>
-            <w:ins w:id="181" w:author="Beck, Marcus" w:date="2016-09-08T11:38:00Z">
+            <w:ins w:id="180" w:author="Beck, Marcus" w:date="2016-09-08T11:38:00Z">
               <w:r>
                 <w:rPr>
                   <w:rFonts w:ascii="Times" w:eastAsia="Arial" w:hAnsi="Times" w:cs="Times"/>
@@ -37244,7 +37874,7 @@
               </w:rPr>
               <w:t>1.0</w:t>
             </w:r>
-            <w:del w:id="182" w:author="Beck, Marcus" w:date="2016-09-08T11:38:00Z">
+            <w:del w:id="181" w:author="Beck, Marcus" w:date="2016-09-08T11:38:00Z">
               <w:r>
                 <w:rPr>
                   <w:rFonts w:ascii="Times" w:eastAsia="Arial" w:hAnsi="Times" w:cs="Times"/>
@@ -37255,7 +37885,7 @@
                 <w:delText>7</w:delText>
               </w:r>
             </w:del>
-            <w:ins w:id="183" w:author="Beck, Marcus" w:date="2016-09-08T11:38:00Z">
+            <w:ins w:id="182" w:author="Beck, Marcus" w:date="2016-09-08T11:38:00Z">
               <w:r>
                 <w:rPr>
                   <w:rFonts w:ascii="Times" w:eastAsia="Arial" w:hAnsi="Times" w:cs="Times"/>
@@ -37481,7 +38111,7 @@
               </w:rPr>
               <w:t>-1.7</w:t>
             </w:r>
-            <w:ins w:id="184" w:author="Beck, Marcus" w:date="2016-09-08T11:39:00Z">
+            <w:ins w:id="183" w:author="Beck, Marcus" w:date="2016-09-08T11:39:00Z">
               <w:r>
                 <w:rPr>
                   <w:rFonts w:ascii="Times" w:eastAsia="Arial" w:hAnsi="Times" w:cs="Times"/>
@@ -37492,7 +38122,7 @@
                 <w:t>7</w:t>
               </w:r>
             </w:ins>
-            <w:del w:id="185" w:author="Beck, Marcus" w:date="2016-09-08T11:39:00Z">
+            <w:del w:id="184" w:author="Beck, Marcus" w:date="2016-09-08T11:39:00Z">
               <w:r>
                 <w:rPr>
                   <w:rFonts w:ascii="Times" w:eastAsia="Arial" w:hAnsi="Times" w:cs="Times"/>
@@ -37676,7 +38306,7 @@
               </w:rPr>
               <w:t>) results for WRTDS and GAMs</w:t>
             </w:r>
-            <w:del w:id="186" w:author="Beck, Marcus" w:date="2016-09-07T10:05:00Z">
+            <w:del w:id="185" w:author="Beck, Marcus" w:date="2016-09-07T10:05:00Z">
               <w:r>
                 <w:rPr>
                   <w:rFonts w:ascii="Times" w:eastAsia="Times New Roman" w:hAnsi="Times" w:cs="Times"/>
@@ -37756,7 +38386,7 @@
               </w:rPr>
               <w:t xml:space="preserve">) estimate was significantly different from one. Fits for the entire time series are shown at the top. Time periods are annual groupings every seven years (top), seasonal groupings </w:t>
             </w:r>
-            <w:del w:id="187" w:author="Beck, Marcus" w:date="2016-09-07T10:06:00Z">
+            <w:del w:id="186" w:author="Beck, Marcus" w:date="2016-09-07T10:06:00Z">
               <w:r>
                 <w:rPr>
                   <w:rFonts w:ascii="Times" w:eastAsia="Times New Roman" w:hAnsi="Times" w:cs="Times"/>
@@ -37776,7 +38406,7 @@
               </w:rPr>
               <w:t>(middle), and flow periods based on quantile distributions of discharge.</w:t>
             </w:r>
-            <w:del w:id="188" w:author="Beck, Marcus" w:date="2016-09-07T10:06:00Z">
+            <w:del w:id="187" w:author="Beck, Marcus" w:date="2016-09-07T10:06:00Z">
               <w:r>
                 <w:rPr>
                   <w:rFonts w:ascii="Times" w:eastAsia="Times New Roman" w:hAnsi="Times" w:cs="Times"/>
@@ -37787,7 +38417,7 @@
                 <w:delText xml:space="preserve"> See </w:delText>
               </w:r>
             </w:del>
-            <w:del w:id="189" w:author="Beck, Marcus" w:date="2016-09-07T09:30:00Z">
+            <w:del w:id="188" w:author="Beck, Marcus" w:date="2016-09-07T09:30:00Z">
               <w:r>
                 <w:rPr>
                   <w:rFonts w:ascii="Times" w:eastAsia="Times New Roman" w:hAnsi="Times" w:cs="Times"/>
@@ -37807,7 +38437,7 @@
                 <w:delText>5</w:delText>
               </w:r>
             </w:del>
-            <w:del w:id="190" w:author="Beck, Marcus" w:date="2016-09-07T10:06:00Z">
+            <w:del w:id="189" w:author="Beck, Marcus" w:date="2016-09-07T10:06:00Z">
               <w:r>
                 <w:rPr>
                   <w:rFonts w:ascii="Times" w:eastAsia="Times New Roman" w:hAnsi="Times" w:cs="Times"/>
@@ -46097,6 +46727,7 @@
               </w:rPr>
               <w:t>with predicted values (</w:t>
             </w:r>
+            <w:proofErr w:type="spellStart"/>
             <w:r>
               <w:rPr>
                 <w:rFonts w:ascii="Times" w:eastAsia="Times New Roman" w:hAnsi="Times" w:cs="Times"/>
@@ -46120,6 +46751,8 @@
               </w:rPr>
               <w:t>obs</w:t>
             </w:r>
+            <w:proofErr w:type="spellEnd"/>
+            <w:proofErr w:type="gramStart"/>
             <w:r>
               <w:rPr>
                 <w:rFonts w:ascii="Cambria Math" w:eastAsia="Times New Roman" w:hAnsi="Cambria Math" w:cs="Cambria Math"/>
@@ -46142,6 +46775,7 @@
               </w:rPr>
               <w:t xml:space="preserve"> </w:t>
             </w:r>
+            <w:proofErr w:type="gramEnd"/>
             <w:r>
               <w:rPr>
                 <w:rFonts w:ascii="Times New Roman" w:hAnsi="Times New Roman" w:cs="Times New Roman"/>
@@ -46150,10 +46784,10 @@
                 <w:szCs w:val="24"/>
               </w:rPr>
               <w:object w:dxaOrig="639" w:dyaOrig="400" w14:anchorId="7C8D8D1C">
-                <v:shape id="_x0000_i1051" type="#_x0000_t75" style="width:33.3pt;height:20.4pt" o:ole="">
+                <v:shape id="_x0000_i1051" type="#_x0000_t75" style="width:33.2pt;height:20.65pt" o:ole="">
                   <v:imagedata r:id="rId62" o:title=""/>
                 </v:shape>
-                <o:OLEObject Type="Embed" ProgID="Equation.3" ShapeID="_x0000_i1051" DrawAspect="Content" ObjectID="_1534941834" r:id="rId63"/>
+                <o:OLEObject Type="Embed" ProgID="Equation.3" ShapeID="_x0000_i1051" DrawAspect="Content" ObjectID="_1535373649" r:id="rId63"/>
               </w:object>
             </w:r>
             <w:r>
@@ -46163,7 +46797,27 @@
                 <w:sz w:val="24"/>
                 <w:szCs w:val="24"/>
               </w:rPr>
-              <w:t>) and biological chl-</w:t>
+              <w:t xml:space="preserve">) and biological </w:t>
+            </w:r>
+            <w:proofErr w:type="spellStart"/>
+            <w:r>
+              <w:rPr>
+                <w:rFonts w:ascii="Times" w:eastAsia="Times New Roman" w:hAnsi="Times" w:cs="Times"/>
+                <w:color w:val="000000"/>
+                <w:sz w:val="24"/>
+                <w:szCs w:val="24"/>
+              </w:rPr>
+              <w:t>chl</w:t>
+            </w:r>
+            <w:proofErr w:type="spellEnd"/>
+            <w:r>
+              <w:rPr>
+                <w:rFonts w:ascii="Times" w:eastAsia="Times New Roman" w:hAnsi="Times" w:cs="Times"/>
+                <w:color w:val="000000"/>
+                <w:sz w:val="24"/>
+                <w:szCs w:val="24"/>
+              </w:rPr>
+              <w:t>-</w:t>
             </w:r>
             <w:r>
               <w:rPr>
@@ -46194,6 +46848,7 @@
               </w:rPr>
               <w:t>values (</w:t>
             </w:r>
+            <w:proofErr w:type="spellStart"/>
             <w:r>
               <w:rPr>
                 <w:rFonts w:ascii="Times" w:eastAsia="Times New Roman" w:hAnsi="Times" w:cs="Times"/>
@@ -46217,6 +46872,7 @@
               </w:rPr>
               <w:t>bio</w:t>
             </w:r>
+            <w:proofErr w:type="spellEnd"/>
             <w:r>
               <w:rPr>
                 <w:rFonts w:ascii="Cambria Math" w:eastAsia="Times New Roman" w:hAnsi="Cambria Math" w:cs="Cambria Math"/>
@@ -46247,10 +46903,10 @@
                 <w:szCs w:val="24"/>
               </w:rPr>
               <w:object w:dxaOrig="600" w:dyaOrig="400" w14:anchorId="5D6B5A4A">
-                <v:shape id="_x0000_i1052" type="#_x0000_t75" style="width:29.9pt;height:20.4pt" o:ole="">
+                <v:shape id="_x0000_i1052" type="#_x0000_t75" style="width:30.05pt;height:20.65pt" o:ole="">
                   <v:imagedata r:id="rId51" o:title=""/>
                 </v:shape>
-                <o:OLEObject Type="Embed" ProgID="Equation.3" ShapeID="_x0000_i1052" DrawAspect="Content" ObjectID="_1534941835" r:id="rId64"/>
+                <o:OLEObject Type="Embed" ProgID="Equation.3" ShapeID="_x0000_i1052" DrawAspect="Content" ObjectID="_1535373650" r:id="rId64"/>
               </w:object>
             </w:r>
             <w:r>
@@ -46262,7 +46918,7 @@
               </w:rPr>
               <w:t>) for the three simulated time series (no flow, constant flow, and increasing flow effect). Summaries are RMSE values</w:t>
             </w:r>
-            <w:ins w:id="191" w:author="Beck, Marcus" w:date="2016-09-07T10:04:00Z">
+            <w:ins w:id="190" w:author="Beck, Marcus" w:date="2016-09-07T10:04:00Z">
               <w:r>
                 <w:rPr>
                   <w:rFonts w:ascii="Times" w:eastAsia="Times New Roman" w:hAnsi="Times" w:cs="Times"/>
@@ -46282,7 +46938,7 @@
               </w:rPr>
               <w:t xml:space="preserve"> comparing results from each model (GAM, WRTDS)</w:t>
             </w:r>
-            <w:del w:id="192" w:author="Beck, Marcus" w:date="2016-09-07T10:05:00Z">
+            <w:del w:id="191" w:author="Beck, Marcus" w:date="2016-09-07T10:05:00Z">
               <w:r>
                 <w:rPr>
                   <w:rFonts w:ascii="Times" w:eastAsia="Times New Roman" w:hAnsi="Times" w:cs="Times"/>
@@ -46387,6 +47043,7 @@
                 <w:szCs w:val="24"/>
               </w:rPr>
             </w:pPr>
+            <w:proofErr w:type="spellStart"/>
             <w:r>
               <w:rPr>
                 <w:rFonts w:ascii="Times" w:eastAsia="Times New Roman" w:hAnsi="Times" w:cs="Times"/>
@@ -46410,6 +47067,7 @@
               </w:rPr>
               <w:t>obs</w:t>
             </w:r>
+            <w:proofErr w:type="spellEnd"/>
             <w:r>
               <w:rPr>
                 <w:rFonts w:ascii="Cambria Math" w:eastAsia="Times New Roman" w:hAnsi="Cambria Math" w:cs="Cambria Math"/>
@@ -46440,10 +47098,10 @@
                 <w:szCs w:val="24"/>
               </w:rPr>
               <w:object w:dxaOrig="639" w:dyaOrig="400" w14:anchorId="7A73B11B">
-                <v:shape id="_x0000_i1053" type="#_x0000_t75" style="width:33.3pt;height:20.4pt" o:ole="">
+                <v:shape id="_x0000_i1053" type="#_x0000_t75" style="width:33.2pt;height:20.65pt" o:ole="">
                   <v:imagedata r:id="rId65" o:title=""/>
                 </v:shape>
-                <o:OLEObject Type="Embed" ProgID="Equation.3" ShapeID="_x0000_i1053" DrawAspect="Content" ObjectID="_1534941836" r:id="rId66"/>
+                <o:OLEObject Type="Embed" ProgID="Equation.3" ShapeID="_x0000_i1053" DrawAspect="Content" ObjectID="_1535373651" r:id="rId66"/>
               </w:object>
             </w:r>
           </w:p>
@@ -46474,6 +47132,7 @@
                 <w:szCs w:val="24"/>
               </w:rPr>
             </w:pPr>
+            <w:proofErr w:type="spellStart"/>
             <w:r>
               <w:rPr>
                 <w:rFonts w:ascii="Times" w:eastAsia="Times New Roman" w:hAnsi="Times" w:cs="Times"/>
@@ -46497,6 +47156,7 @@
               </w:rPr>
               <w:t>bio</w:t>
             </w:r>
+            <w:proofErr w:type="spellEnd"/>
             <w:r>
               <w:rPr>
                 <w:rFonts w:ascii="Cambria Math" w:eastAsia="Times New Roman" w:hAnsi="Cambria Math" w:cs="Cambria Math"/>
@@ -46527,10 +47187,10 @@
                 <w:szCs w:val="24"/>
               </w:rPr>
               <w:object w:dxaOrig="600" w:dyaOrig="400" w14:anchorId="435E4C0C">
-                <v:shape id="_x0000_i1054" type="#_x0000_t75" style="width:29.9pt;height:20.4pt" o:ole="">
+                <v:shape id="_x0000_i1054" type="#_x0000_t75" style="width:30.05pt;height:20.65pt" o:ole="">
                   <v:imagedata r:id="rId51" o:title=""/>
                 </v:shape>
-                <o:OLEObject Type="Embed" ProgID="Equation.3" ShapeID="_x0000_i1054" DrawAspect="Content" ObjectID="_1534941837" r:id="rId67"/>
+                <o:OLEObject Type="Embed" ProgID="Equation.3" ShapeID="_x0000_i1054" DrawAspect="Content" ObjectID="_1535373652" r:id="rId67"/>
               </w:object>
             </w:r>
           </w:p>
@@ -47507,7 +48167,17 @@
                 <w:sz w:val="24"/>
                 <w:szCs w:val="24"/>
               </w:rPr>
-              <w:t>TABLE 8: Qualitative comparisons of generalized additive models and WRTDS. Qualities are grouped by ease of use and statistical considerations. Ease of use qualities are described as good, moderate, or poor and statistical qualities as yes/no.</w:t>
+              <w:t xml:space="preserve">TABLE 8: Qualitative comparisons of generalized additive models and WRTDS. </w:t>
+            </w:r>
+            <w:r>
+              <w:rPr>
+                <w:rFonts w:ascii="Times New Roman" w:eastAsia="Times New Roman" w:hAnsi="Times New Roman" w:cs="Times New Roman"/>
+                <w:color w:val="000000"/>
+                <w:sz w:val="24"/>
+                <w:szCs w:val="24"/>
+              </w:rPr>
+              <w:lastRenderedPageBreak/>
+              <w:t>Qualities are grouped by ease of use and statistical considerations. Ease of use qualities are described as good, moderate, or poor and statistical qualities as yes/no.</w:t>
             </w:r>
           </w:p>
         </w:tc>
@@ -47547,6 +48217,7 @@
                 <w:sz w:val="24"/>
                 <w:szCs w:val="24"/>
               </w:rPr>
+              <w:lastRenderedPageBreak/>
               <w:t>Quality</w:t>
             </w:r>
           </w:p>
@@ -48959,7 +49630,7 @@
         <w:lastRenderedPageBreak/>
         <w:t xml:space="preserve">FIGURE 1: Patuxent River estuary with Chesapeake Bay inset. </w:t>
       </w:r>
-      <w:del w:id="193" w:author="Beck, Marcus" w:date="2016-09-07T09:56:00Z">
+      <w:del w:id="192" w:author="Beck, Marcus" w:date="2016-09-07T09:56:00Z">
         <w:r>
           <w:rPr>
             <w:rFonts w:ascii="Times New Roman" w:hAnsi="Times New Roman" w:cs="Times New Roman"/>
@@ -48969,7 +49640,7 @@
           <w:delText>Fixed l</w:delText>
         </w:r>
       </w:del>
-      <w:ins w:id="194" w:author="Beck, Marcus" w:date="2016-09-07T09:56:00Z">
+      <w:ins w:id="193" w:author="Beck, Marcus" w:date="2016-09-07T09:56:00Z">
         <w:r>
           <w:rPr>
             <w:rFonts w:ascii="Times New Roman" w:hAnsi="Times New Roman" w:cs="Times New Roman"/>
@@ -49003,7 +49674,7 @@
         </w:rPr>
         <w:t xml:space="preserve">by the Maryland Department of Natural Resources </w:t>
       </w:r>
-      <w:del w:id="195" w:author="Beck, Marcus" w:date="2016-09-07T09:57:00Z">
+      <w:del w:id="194" w:author="Beck, Marcus" w:date="2016-09-07T09:57:00Z">
         <w:r>
           <w:rPr>
             <w:rFonts w:ascii="Times New Roman" w:hAnsi="Times New Roman" w:cs="Times New Roman"/>
@@ -49053,7 +49724,7 @@
         </w:rPr>
         <w:t>tudinal axis with distance from the mouth (km). Study sites are in bold. Salinity regions in the Patuxent for the larger Chesapeake Bay area are also shown (TF = tidal fresh, OH = oligohaline, MH = mesohaline).</w:t>
       </w:r>
-      <w:del w:id="196" w:author="Beck, Marcus" w:date="2016-09-07T09:57:00Z">
+      <w:del w:id="195" w:author="Beck, Marcus" w:date="2016-09-07T09:57:00Z">
         <w:r>
           <w:rPr>
             <w:rFonts w:ascii="Times New Roman" w:hAnsi="Times New Roman" w:cs="Times New Roman"/>
@@ -49181,7 +49852,7 @@
         </w:rPr>
         <w:t xml:space="preserve"> by year, season, and flow categories.</w:t>
       </w:r>
-      <w:del w:id="197" w:author="Beck, Marcus" w:date="2016-09-07T09:57:00Z">
+      <w:del w:id="196" w:author="Beck, Marcus" w:date="2016-09-07T09:57:00Z">
         <w:r>
           <w:rPr>
             <w:rFonts w:ascii="Times New Roman" w:hAnsi="Times New Roman" w:cs="Times New Roman"/>
@@ -49236,7 +49907,7 @@
         </w:rPr>
         <w:t xml:space="preserve"> from generalized additive models (GAM) and weighted regression (WRTDS) for </w:t>
       </w:r>
-      <w:ins w:id="198" w:author="Beck, Marcus" w:date="2016-09-07T09:58:00Z">
+      <w:ins w:id="197" w:author="Beck, Marcus" w:date="2016-09-07T09:58:00Z">
         <w:r>
           <w:rPr>
             <w:rFonts w:ascii="Times New Roman" w:hAnsi="Times New Roman" w:cs="Times New Roman"/>
@@ -49254,7 +49925,7 @@
         </w:rPr>
         <w:t>LE1.2 and TF1.6</w:t>
       </w:r>
-      <w:del w:id="199" w:author="Beck, Marcus" w:date="2016-09-07T09:58:00Z">
+      <w:del w:id="198" w:author="Beck, Marcus" w:date="2016-09-07T09:58:00Z">
         <w:r>
           <w:rPr>
             <w:rFonts w:ascii="Times New Roman" w:hAnsi="Times New Roman" w:cs="Times New Roman"/>
@@ -49380,13 +50051,13 @@
       <w:pPr>
         <w:spacing w:after="0"/>
         <w:rPr>
-          <w:del w:id="200" w:author="Beck, Marcus" w:date="2016-09-07T09:40:00Z"/>
+          <w:del w:id="199" w:author="Beck, Marcus" w:date="2016-09-07T09:40:00Z"/>
           <w:rFonts w:ascii="Times New Roman" w:hAnsi="Times New Roman" w:cs="Times New Roman"/>
           <w:sz w:val="24"/>
           <w:szCs w:val="24"/>
         </w:rPr>
       </w:pPr>
-      <w:del w:id="201" w:author="Beck, Marcus" w:date="2016-09-07T09:40:00Z">
+      <w:del w:id="200" w:author="Beck, Marcus" w:date="2016-09-07T09:40:00Z">
         <w:r>
           <w:rPr>
             <w:rFonts w:ascii="Times New Roman" w:hAnsi="Times New Roman" w:cs="Times New Roman"/>
@@ -49449,7 +50120,7 @@
       <w:pPr>
         <w:spacing w:after="0"/>
         <w:rPr>
-          <w:del w:id="202" w:author="Beck, Marcus" w:date="2016-09-07T09:39:00Z"/>
+          <w:del w:id="201" w:author="Beck, Marcus" w:date="2016-09-07T09:39:00Z"/>
           <w:rFonts w:ascii="Times New Roman" w:hAnsi="Times New Roman" w:cs="Times New Roman"/>
           <w:sz w:val="24"/>
           <w:szCs w:val="24"/>
@@ -49498,7 +50169,7 @@
         </w:rPr>
         <w:t xml:space="preserve"> </w:t>
       </w:r>
-      <w:ins w:id="203" w:author="Beck, Marcus" w:date="2016-09-07T09:59:00Z">
+      <w:ins w:id="202" w:author="Beck, Marcus" w:date="2016-09-07T09:59:00Z">
         <w:r>
           <w:rPr>
             <w:rFonts w:ascii="Times New Roman" w:hAnsi="Times New Roman" w:cs="Times New Roman"/>
@@ -49508,7 +50179,7 @@
           <w:t>5</w:t>
         </w:r>
       </w:ins>
-      <w:del w:id="204" w:author="Beck, Marcus" w:date="2016-09-07T09:59:00Z">
+      <w:del w:id="203" w:author="Beck, Marcus" w:date="2016-09-07T09:59:00Z">
         <w:r>
           <w:rPr>
             <w:rFonts w:ascii="Times New Roman" w:hAnsi="Times New Roman" w:cs="Times New Roman"/>
@@ -49599,7 +50270,7 @@
         </w:rPr>
         <w:t xml:space="preserve">was used at TF1.6. </w:t>
       </w:r>
-      <w:ins w:id="205" w:author="Beck, Marcus" w:date="2016-09-07T10:02:00Z">
+      <w:ins w:id="204" w:author="Beck, Marcus" w:date="2016-09-07T10:02:00Z">
         <w:r>
           <w:rPr>
             <w:rFonts w:ascii="Times New Roman" w:hAnsi="Times New Roman" w:cs="Times New Roman"/>
@@ -49609,7 +50280,7 @@
           <w:t>Axes for</w:t>
         </w:r>
       </w:ins>
-      <w:del w:id="206" w:author="Beck, Marcus" w:date="2016-09-07T10:02:00Z">
+      <w:del w:id="205" w:author="Beck, Marcus" w:date="2016-09-07T10:02:00Z">
         <w:r>
           <w:rPr>
             <w:rFonts w:ascii="Times New Roman" w:hAnsi="Times New Roman" w:cs="Times New Roman"/>
@@ -49627,7 +50298,7 @@
         </w:rPr>
         <w:t xml:space="preserve"> salinity and flow are reversed for comparison</w:t>
       </w:r>
-      <w:del w:id="207" w:author="Beck, Marcus" w:date="2016-09-07T10:02:00Z">
+      <w:del w:id="206" w:author="Beck, Marcus" w:date="2016-09-07T10:02:00Z">
         <w:r>
           <w:rPr>
             <w:rFonts w:ascii="Times New Roman" w:hAnsi="Times New Roman" w:cs="Times New Roman"/>
@@ -49645,7 +50316,7 @@
         </w:rPr>
         <w:t>. Units are proportions of the total range in the observed data</w:t>
       </w:r>
-      <w:del w:id="208" w:author="Beck, Marcus" w:date="2016-09-07T10:02:00Z">
+      <w:del w:id="207" w:author="Beck, Marcus" w:date="2016-09-07T10:02:00Z">
         <w:r>
           <w:rPr>
             <w:rFonts w:ascii="Times New Roman" w:hAnsi="Times New Roman" w:cs="Times New Roman"/>
@@ -49708,7 +50379,7 @@
         </w:rPr>
         <w:t xml:space="preserve">FIGURE </w:t>
       </w:r>
-      <w:del w:id="209" w:author="Beck, Marcus" w:date="2016-09-07T10:00:00Z">
+      <w:del w:id="208" w:author="Beck, Marcus" w:date="2016-09-07T10:00:00Z">
         <w:r>
           <w:rPr>
             <w:rFonts w:ascii="Times New Roman" w:hAnsi="Times New Roman" w:cs="Times New Roman"/>
@@ -49718,7 +50389,7 @@
           <w:delText>7</w:delText>
         </w:r>
       </w:del>
-      <w:ins w:id="210" w:author="Beck, Marcus" w:date="2016-09-07T10:00:00Z">
+      <w:ins w:id="209" w:author="Beck, Marcus" w:date="2016-09-07T10:00:00Z">
         <w:r>
           <w:rPr>
             <w:rFonts w:ascii="Times New Roman" w:hAnsi="Times New Roman" w:cs="Times New Roman"/>
@@ -49742,8 +50413,18 @@
           <w:sz w:val="24"/>
           <w:szCs w:val="24"/>
         </w:rPr>
-        <w:t>lationships between chl</w:t>
-      </w:r>
+        <w:t xml:space="preserve">lationships between </w:t>
+      </w:r>
+      <w:proofErr w:type="spellStart"/>
+      <w:r>
+        <w:rPr>
+          <w:rFonts w:ascii="Times New Roman" w:hAnsi="Times New Roman" w:cs="Times New Roman"/>
+          <w:sz w:val="24"/>
+          <w:szCs w:val="24"/>
+        </w:rPr>
+        <w:t>chl</w:t>
+      </w:r>
+      <w:proofErr w:type="spellEnd"/>
       <w:r>
         <w:rPr>
           <w:rFonts w:ascii="Times New Roman" w:hAnsi="Times New Roman" w:cs="Times New Roman"/>
@@ -49761,6 +50442,16 @@
         </w:rPr>
         <w:t xml:space="preserve"> (</w:t>
       </w:r>
+      <w:ins w:id="210" w:author="Beck, Marcus" w:date="2016-09-14T15:51:00Z">
+        <w:r>
+          <w:rPr>
+            <w:rFonts w:ascii="Times New Roman" w:hAnsi="Times New Roman" w:cs="Times New Roman"/>
+            <w:sz w:val="24"/>
+            <w:szCs w:val="24"/>
+          </w:rPr>
+          <w:t xml:space="preserve">ln-transformed, </w:t>
+        </w:r>
+      </w:ins>
       <w:r>
         <w:rPr>
           <w:rFonts w:ascii="Times New Roman" w:hAnsi="Times New Roman" w:cs="Times New Roman"/>
@@ -49776,15 +50467,128 @@
           <w:sz w:val="24"/>
           <w:szCs w:val="24"/>
         </w:rPr>
-        <w:t>g/L</w:t>
-      </w:r>
-      <w:r>
-        <w:rPr>
-          <w:rFonts w:ascii="Times New Roman" w:hAnsi="Times New Roman" w:cs="Times New Roman"/>
-          <w:sz w:val="24"/>
-          <w:szCs w:val="24"/>
-        </w:rPr>
-        <w:t xml:space="preserve">) and flow (as proportion of the total range) over time (2005–2015) for each simulated time series (Appendix </w:t>
+        <w:t>g</w:t>
+      </w:r>
+      <w:del w:id="211" w:author="Beck, Marcus" w:date="2016-09-14T15:53:00Z">
+        <w:r>
+          <w:rPr>
+            <w:rFonts w:ascii="Times New Roman" w:hAnsi="Times New Roman" w:cs="Times New Roman"/>
+            <w:sz w:val="24"/>
+            <w:szCs w:val="24"/>
+          </w:rPr>
+          <w:delText>/</w:delText>
+        </w:r>
+      </w:del>
+      <w:ins w:id="212" w:author="Beck, Marcus" w:date="2016-09-14T15:52:00Z">
+        <w:r>
+          <w:rPr>
+            <w:rFonts w:ascii="Times New Roman" w:hAnsi="Times New Roman" w:cs="Times New Roman"/>
+            <w:sz w:val="24"/>
+            <w:szCs w:val="24"/>
+          </w:rPr>
+          <w:t xml:space="preserve"> </w:t>
+        </w:r>
+      </w:ins>
+      <w:r>
+        <w:rPr>
+          <w:rFonts w:ascii="Times New Roman" w:hAnsi="Times New Roman" w:cs="Times New Roman"/>
+          <w:sz w:val="24"/>
+          <w:szCs w:val="24"/>
+        </w:rPr>
+        <w:t>L</w:t>
+      </w:r>
+      <w:ins w:id="213" w:author="Beck, Marcus" w:date="2016-09-14T15:53:00Z">
+        <w:r>
+          <w:rPr>
+            <w:rFonts w:ascii="Times New Roman" w:hAnsi="Times New Roman" w:cs="Times New Roman"/>
+            <w:sz w:val="24"/>
+            <w:szCs w:val="24"/>
+            <w:vertAlign w:val="superscript"/>
+          </w:rPr>
+          <w:t>−1</w:t>
+        </w:r>
+      </w:ins>
+      <w:r>
+        <w:rPr>
+          <w:rFonts w:ascii="Times New Roman" w:hAnsi="Times New Roman" w:cs="Times New Roman"/>
+          <w:sz w:val="24"/>
+          <w:szCs w:val="24"/>
+        </w:rPr>
+        <w:t>) and flow (</w:t>
+      </w:r>
+      <w:ins w:id="214" w:author="Beck, Marcus" w:date="2016-09-14T15:51:00Z">
+        <w:r>
+          <w:rPr>
+            <w:rFonts w:ascii="Times New Roman" w:hAnsi="Times New Roman" w:cs="Times New Roman"/>
+            <w:sz w:val="24"/>
+            <w:szCs w:val="24"/>
+          </w:rPr>
+          <w:t xml:space="preserve">ln-transformed, </w:t>
+        </w:r>
+      </w:ins>
+      <w:ins w:id="215" w:author="Beck, Marcus" w:date="2016-09-14T15:52:00Z">
+        <w:r>
+          <w:rPr>
+            <w:rFonts w:ascii="Times New Roman" w:hAnsi="Times New Roman" w:cs="Times New Roman"/>
+            <w:sz w:val="24"/>
+            <w:szCs w:val="24"/>
+          </w:rPr>
+          <w:t>m</w:t>
+        </w:r>
+        <w:r>
+          <w:rPr>
+            <w:rFonts w:ascii="Times New Roman" w:hAnsi="Times New Roman" w:cs="Times New Roman"/>
+            <w:sz w:val="24"/>
+            <w:szCs w:val="24"/>
+            <w:vertAlign w:val="superscript"/>
+          </w:rPr>
+          <w:t>3</w:t>
+        </w:r>
+        <w:r>
+          <w:rPr>
+            <w:rFonts w:ascii="Times New Roman" w:hAnsi="Times New Roman" w:cs="Times New Roman"/>
+            <w:sz w:val="24"/>
+            <w:szCs w:val="24"/>
+          </w:rPr>
+          <w:t xml:space="preserve"> s</w:t>
+        </w:r>
+        <w:r>
+          <w:rPr>
+            <w:rFonts w:ascii="Times New Roman" w:hAnsi="Times New Roman" w:cs="Times New Roman"/>
+            <w:sz w:val="24"/>
+            <w:szCs w:val="24"/>
+            <w:vertAlign w:val="superscript"/>
+          </w:rPr>
+          <w:t>−1</w:t>
+        </w:r>
+      </w:ins>
+      <w:del w:id="216" w:author="Beck, Marcus" w:date="2016-09-14T15:50:00Z">
+        <w:r>
+          <w:rPr>
+            <w:rFonts w:ascii="Times New Roman" w:hAnsi="Times New Roman" w:cs="Times New Roman"/>
+            <w:sz w:val="24"/>
+            <w:szCs w:val="24"/>
+          </w:rPr>
+          <w:delText>as proporti</w:delText>
+        </w:r>
+        <w:bookmarkStart w:id="217" w:name="_GoBack"/>
+        <w:bookmarkEnd w:id="217"/>
+        <w:r>
+          <w:rPr>
+            <w:rFonts w:ascii="Times New Roman" w:hAnsi="Times New Roman" w:cs="Times New Roman"/>
+            <w:sz w:val="24"/>
+            <w:szCs w:val="24"/>
+          </w:rPr>
+          <w:delText>on of the total range</w:delText>
+        </w:r>
+      </w:del>
+      <w:r>
+        <w:rPr>
+          <w:rFonts w:ascii="Times New Roman" w:hAnsi="Times New Roman" w:cs="Times New Roman"/>
+          <w:sz w:val="24"/>
+          <w:szCs w:val="24"/>
+        </w:rPr>
+        <w:t xml:space="preserve">) over time (2005–2015) for each simulated time series (Appendix </w:t>
       </w:r>
       <w:r>
         <w:rPr>
@@ -49834,7 +50638,7 @@
         </w:rPr>
         <w:t>s for each time series</w:t>
       </w:r>
-      <w:del w:id="211" w:author="Beck, Marcus" w:date="2016-09-07T10:04:00Z">
+      <w:del w:id="218" w:author="Beck, Marcus" w:date="2016-09-07T10:04:00Z">
         <w:r>
           <w:rPr>
             <w:rFonts w:ascii="Times New Roman" w:hAnsi="Times New Roman" w:cs="Times New Roman"/>
@@ -50815,7 +51619,7 @@
 </file>
 
 <file path=customXml/itemProps1.xml><?xml version="1.0" encoding="utf-8"?>
-<ds:datastoreItem xmlns:ds="http://schemas.openxmlformats.org/officeDocument/2006/customXml" ds:itemID="{B0744BEA-AFF1-4A53-95A1-53F261B4CE07}">
+<ds:datastoreItem xmlns:ds="http://schemas.openxmlformats.org/officeDocument/2006/customXml" ds:itemID="{6E2BE485-0163-4B61-9CC3-E4FDD69012D2}">
   <ds:schemaRefs>
     <ds:schemaRef ds:uri="http://schemas.openxmlformats.org/officeDocument/2006/bibliography"/>
   </ds:schemaRefs>

</xml_diff>